<commit_message>
Completed project for submission. This is what is zipped and submitted for a grade. Not the report, but the code.
</commit_message>
<xml_diff>
--- a/TuckerCISC665-Assignment3.docx
+++ b/TuckerCISC665-Assignment3.docx
@@ -1,6 +1,6 @@
 
 <file path=word/document.xml><?xml version="1.0" encoding="utf-8"?>
-<w:document xmlns:wpc="http://schemas.microsoft.com/office/word/2010/wordprocessingCanvas" xmlns:cx="http://schemas.microsoft.com/office/drawing/2014/chartex" xmlns:cx1="http://schemas.microsoft.com/office/drawing/2015/9/8/chartex" xmlns:cx2="http://schemas.microsoft.com/office/drawing/2015/10/21/chartex" xmlns:cx3="http://schemas.microsoft.com/office/drawing/2016/5/9/chartex" xmlns:cx4="http://schemas.microsoft.com/office/drawing/2016/5/10/chartex" xmlns:cx5="http://schemas.microsoft.com/office/drawing/2016/5/11/chartex" xmlns:mc="http://schemas.openxmlformats.org/markup-compatibility/2006" xmlns:o="urn:schemas-microsoft-com:office:office" xmlns:r="http://schemas.openxmlformats.org/officeDocument/2006/relationships" xmlns:m="http://schemas.openxmlformats.org/officeDocument/2006/math" xmlns:v="urn:schemas-microsoft-com:vml" xmlns:wp14="http://schemas.microsoft.com/office/word/2010/wordprocessingDrawing" xmlns:wp="http://schemas.openxmlformats.org/drawingml/2006/wordprocessingDrawing" xmlns:w10="urn:schemas-microsoft-com:office:word" xmlns:w="http://schemas.openxmlformats.org/wordprocessingml/2006/main" xmlns:w14="http://schemas.microsoft.com/office/word/2010/wordml" xmlns:w15="http://schemas.microsoft.com/office/word/2012/wordml" xmlns:w16se="http://schemas.microsoft.com/office/word/2015/wordml/symex" xmlns:wpg="http://schemas.microsoft.com/office/word/2010/wordprocessingGroup" xmlns:wpi="http://schemas.microsoft.com/office/word/2010/wordprocessingInk" xmlns:wne="http://schemas.microsoft.com/office/word/2006/wordml" xmlns:wps="http://schemas.microsoft.com/office/word/2010/wordprocessingShape" mc:Ignorable="w14 w15 w16se wp14">
+<w:document xmlns:wpc="http://schemas.microsoft.com/office/word/2010/wordprocessingCanvas" xmlns:cx="http://schemas.microsoft.com/office/drawing/2014/chartex" xmlns:cx1="http://schemas.microsoft.com/office/drawing/2015/9/8/chartex" xmlns:cx2="http://schemas.microsoft.com/office/drawing/2015/10/21/chartex" xmlns:cx3="http://schemas.microsoft.com/office/drawing/2016/5/9/chartex" xmlns:cx4="http://schemas.microsoft.com/office/drawing/2016/5/10/chartex" xmlns:cx5="http://schemas.microsoft.com/office/drawing/2016/5/11/chartex" xmlns:cx6="http://schemas.microsoft.com/office/drawing/2016/5/12/chartex" xmlns:cx7="http://schemas.microsoft.com/office/drawing/2016/5/13/chartex" xmlns:cx8="http://schemas.microsoft.com/office/drawing/2016/5/14/chartex" xmlns:mc="http://schemas.openxmlformats.org/markup-compatibility/2006" xmlns:o="urn:schemas-microsoft-com:office:office" xmlns:r="http://schemas.openxmlformats.org/officeDocument/2006/relationships" xmlns:m="http://schemas.openxmlformats.org/officeDocument/2006/math" xmlns:v="urn:schemas-microsoft-com:vml" xmlns:wp14="http://schemas.microsoft.com/office/word/2010/wordprocessingDrawing" xmlns:wp="http://schemas.openxmlformats.org/drawingml/2006/wordprocessingDrawing" xmlns:w10="urn:schemas-microsoft-com:office:word" xmlns:w="http://schemas.openxmlformats.org/wordprocessingml/2006/main" xmlns:w14="http://schemas.microsoft.com/office/word/2010/wordml" xmlns:w15="http://schemas.microsoft.com/office/word/2012/wordml" xmlns:w16se="http://schemas.microsoft.com/office/word/2015/wordml/symex" xmlns:wpg="http://schemas.microsoft.com/office/word/2010/wordprocessingGroup" xmlns:wpi="http://schemas.microsoft.com/office/word/2010/wordprocessingInk" xmlns:wne="http://schemas.microsoft.com/office/word/2006/wordml" xmlns:wps="http://schemas.microsoft.com/office/word/2010/wordprocessingShape" mc:Ignorable="w14 w15 w16se wp14">
   <w:body>
     <w:p>
       <w:pPr>
@@ -95,7 +95,7 @@
           <w:rFonts w:cs="Times New Roman"/>
           <w:b/>
         </w:rPr>
-        <w:t>Assignment #2</w:t>
+        <w:t>Assignment #3</w:t>
       </w:r>
     </w:p>
     <w:p>
@@ -109,7 +109,31 @@
         <w:rPr>
           <w:rFonts w:cs="Times New Roman"/>
         </w:rPr>
-        <w:t>Due Date: March 30, 2017</w:t>
+        <w:t xml:space="preserve">Due Date: </w:t>
+      </w:r>
+      <w:r>
+        <w:rPr>
+          <w:rFonts w:cs="Times New Roman"/>
+        </w:rPr>
+        <w:t>May</w:t>
+      </w:r>
+      <w:r>
+        <w:rPr>
+          <w:rFonts w:cs="Times New Roman"/>
+        </w:rPr>
+        <w:t xml:space="preserve"> </w:t>
+      </w:r>
+      <w:r>
+        <w:rPr>
+          <w:rFonts w:cs="Times New Roman"/>
+        </w:rPr>
+        <w:t>1</w:t>
+      </w:r>
+      <w:r>
+        <w:rPr>
+          <w:rFonts w:cs="Times New Roman"/>
+        </w:rPr>
+        <w:t>, 2017</w:t>
       </w:r>
     </w:p>
     <w:p>
@@ -123,7 +147,19 @@
         <w:rPr>
           <w:rFonts w:cs="Times New Roman"/>
         </w:rPr>
-        <w:t xml:space="preserve">Instructor: Dr. Greg </w:t>
+        <w:t>Instructor: Dr. Greg</w:t>
+      </w:r>
+      <w:r>
+        <w:rPr>
+          <w:rFonts w:cs="Times New Roman"/>
+        </w:rPr>
+        <w:t>ory</w:t>
+      </w:r>
+      <w:r>
+        <w:rPr>
+          <w:rFonts w:cs="Times New Roman"/>
+        </w:rPr>
+        <w:t xml:space="preserve"> </w:t>
       </w:r>
       <w:proofErr w:type="spellStart"/>
       <w:r>
@@ -192,7 +228,7 @@
           <w:rFonts w:eastAsiaTheme="majorEastAsia"/>
           <w:sz w:val="28"/>
         </w:rPr>
-        <w:t>Two</w:t>
+        <w:t>Three</w:t>
       </w:r>
     </w:p>
     <w:p/>
@@ -207,7 +243,7 @@
         <w:rPr>
           <w:sz w:val="32"/>
         </w:rPr>
-        <w:t>Initial Project Proposal</w:t>
+        <w:t>Final Paper</w:t>
       </w:r>
     </w:p>
     <w:p>
@@ -252,7 +288,16 @@
           <w:sz w:val="32"/>
           <w:szCs w:val="32"/>
         </w:rPr>
-        <w:t>Student #: BT438</w:t>
+        <w:t xml:space="preserve">Student #: </w:t>
+      </w:r>
+      <w:r>
+        <w:rPr>
+          <w:rFonts w:asciiTheme="majorHAnsi" w:eastAsiaTheme="majorEastAsia" w:hAnsiTheme="majorHAnsi" w:cstheme="majorBidi"/>
+          <w:color w:val="2F5496" w:themeColor="accent1" w:themeShade="BF"/>
+          <w:sz w:val="32"/>
+          <w:szCs w:val="32"/>
+        </w:rPr>
+        <w:t>N01530887</w:t>
       </w:r>
       <w:r>
         <w:br w:type="page"/>
@@ -260,6 +305,12 @@
     </w:p>
     <w:sdt>
       <w:sdtPr>
+        <w:rPr>
+          <w:rFonts w:ascii="Times New Roman" w:eastAsiaTheme="minorHAnsi" w:hAnsi="Times New Roman" w:cstheme="minorBidi"/>
+          <w:color w:val="auto"/>
+          <w:sz w:val="24"/>
+          <w:szCs w:val="22"/>
+        </w:rPr>
         <w:id w:val="-1503039602"/>
         <w:docPartObj>
           <w:docPartGallery w:val="Table of Contents"/>
@@ -268,13 +319,9 @@
       </w:sdtPr>
       <w:sdtEndPr>
         <w:rPr>
-          <w:rFonts w:ascii="Times New Roman" w:eastAsiaTheme="minorHAnsi" w:hAnsi="Times New Roman" w:cstheme="minorBidi"/>
           <w:b/>
           <w:bCs/>
           <w:noProof/>
-          <w:color w:val="auto"/>
-          <w:sz w:val="24"/>
-          <w:szCs w:val="22"/>
         </w:rPr>
       </w:sdtEndPr>
       <w:sdtContent>
@@ -1663,10 +1710,27 @@
       <w:bookmarkEnd w:id="0"/>
     </w:p>
     <w:p>
+      <w:bookmarkStart w:id="1" w:name="_Toc478636009"/>
+      <w:r>
+        <w:t xml:space="preserve">This study provides an exploration of the same line of design reasoning as that described in the paper by </w:t>
+      </w:r>
+      <w:r>
+        <w:t xml:space="preserve">Nelson [2006] </w:t>
+      </w:r>
+      <w:r>
+        <w:rPr>
+          <w:i/>
+        </w:rPr>
+        <w:t>Concurrent Caching</w:t>
+      </w:r>
+      <w:r>
+        <w:t>, the effort is needed to examine an alternative implementation to verify similar results can be obtained. This study applies the concept of concurrent cache to an example application and explores the benefits and issues involved with implementing the architecture using the Java programming language.</w:t>
+      </w:r>
+    </w:p>
+    <w:p>
       <w:pPr>
         <w:pStyle w:val="Heading2"/>
       </w:pPr>
-      <w:bookmarkStart w:id="1" w:name="_Toc478636009"/>
       <w:r>
         <w:t>Problem Statement</w:t>
       </w:r>
@@ -1674,37 +1738,18 @@
     </w:p>
     <w:p>
       <w:r>
-        <w:t>The problem is to design and develop a multi-tiered d</w:t>
-      </w:r>
-      <w:r>
-        <w:t>ocument vending application</w:t>
-      </w:r>
-      <w:r>
-        <w:t xml:space="preserve"> where</w:t>
-      </w:r>
-      <w:r>
-        <w:t xml:space="preserve"> </w:t>
-      </w:r>
-      <w:r>
-        <w:t>u</w:t>
-      </w:r>
-      <w:r>
-        <w:t>sers will be able to purc</w:t>
-      </w:r>
-      <w:r>
-        <w:t>hase and view</w:t>
-      </w:r>
-      <w:r>
-        <w:t xml:space="preserve"> document</w:t>
-      </w:r>
-      <w:r>
-        <w:t>s contained in the sys</w:t>
-      </w:r>
-      <w:r>
-        <w:t xml:space="preserve">tem. </w:t>
-      </w:r>
-      <w:r>
-        <w:t>Users will have a client program to use to view documents and will have access to documents based on cost and license availability. Each viewing of a document has an associated cost and each document has only a certain number of licenses for concurrent viewing available. This means a client may only view document content if they have sufficient funds and a license for the document is available at the time of the request for the document.</w:t>
+        <w:t xml:space="preserve">The problem for this assignment is to </w:t>
+      </w:r>
+      <w:r>
+        <w:t xml:space="preserve">explore and evaluate an implementation of a document vending application that uses a caching method of separate processes for each file being served to clients. The primary </w:t>
+      </w:r>
+      <w:r>
+        <w:t>impetus for the prototype developed comes from Nelson [2006] where the idea of using processes to provide caching for individual datum is explored. The concept was then applied to the document vending scenario to create a testable prototype.</w:t>
+      </w:r>
+    </w:p>
+    <w:p>
+      <w:r>
+        <w:t xml:space="preserve">The requirements for the document vending application included accounting for costs and the ability to upload files to be available for distribution. Due to time constraints, the requirements were pared down to the basic operations of transferring the requested files to clients. A significant amount of effort was put into developing a test harness that managed the testing of the prototype using multiple clients in separate processes performing file requests. </w:t>
       </w:r>
     </w:p>
     <w:p>
@@ -1719,562 +1764,88 @@
     </w:p>
     <w:p>
       <w:r>
-        <w:t xml:space="preserve">The goal is to design and develop the multi-tiered application and confirm that it meets the requirements, then to measure the effectiveness of the caching approach </w:t>
-      </w:r>
-      <w:r>
-        <w:t>used by changing the initialization parameters for the cache</w:t>
-      </w:r>
-      <w:r>
-        <w:t>.</w:t>
-      </w:r>
-      <w:r>
-        <w:t xml:space="preserve"> </w:t>
-      </w:r>
-    </w:p>
-    <w:p>
-      <w:pPr>
-        <w:pStyle w:val="Heading3"/>
-      </w:pPr>
-      <w:bookmarkStart w:id="3" w:name="_Toc478636011"/>
-      <w:r>
-        <w:t>Server</w:t>
+        <w:t xml:space="preserve">The goal </w:t>
+      </w:r>
+      <w:r>
+        <w:t>is</w:t>
+      </w:r>
+      <w:r>
+        <w:t xml:space="preserve"> to examine the </w:t>
+      </w:r>
+      <w:r>
+        <w:t xml:space="preserve">effort involved in the design and implementation of a file server that uses the model of having separate processes provide caching of individual files. The examination will include measurements of performance differences between an implementation of the file server that does not use any caching and the prototype that uses the caching method under </w:t>
+      </w:r>
+      <w:r>
+        <w:lastRenderedPageBreak/>
+        <w:t>examination. This comparison will provide some insight into the cost and benefits of the caching method.</w:t>
+      </w:r>
+    </w:p>
+    <w:p>
+      <w:r>
+        <w:t xml:space="preserve">The measurements of performance of the document server will be the duration of time in milliseconds between when the client first requests the file and when the client fully receives the file. </w:t>
+      </w:r>
+    </w:p>
+    <w:p>
+      <w:pPr>
+        <w:pStyle w:val="Heading1"/>
+      </w:pPr>
+      <w:bookmarkStart w:id="3" w:name="_Toc478636014"/>
+      <w:r>
+        <w:t>Chapter 2: Review of Literature</w:t>
       </w:r>
       <w:bookmarkEnd w:id="3"/>
     </w:p>
     <w:p>
-      <w:r>
-        <w:t xml:space="preserve">A single server </w:t>
-      </w:r>
-      <w:r>
-        <w:t>is implemented to provide the business functionality for the document vending application. This will include:</w:t>
-      </w:r>
-    </w:p>
-    <w:p>
-      <w:pPr>
-        <w:pStyle w:val="ListParagraph"/>
-        <w:numPr>
-          <w:ilvl w:val="0"/>
-          <w:numId w:val="7"/>
-        </w:numPr>
-      </w:pPr>
-      <w:r>
-        <w:t>Providing the client with a list of available documents along with the cost for each document</w:t>
-      </w:r>
-      <w:r>
-        <w:t xml:space="preserve"> and the number of available licenses.</w:t>
-      </w:r>
-    </w:p>
-    <w:p>
-      <w:pPr>
-        <w:pStyle w:val="ListParagraph"/>
-        <w:numPr>
-          <w:ilvl w:val="0"/>
-          <w:numId w:val="7"/>
-        </w:numPr>
-      </w:pPr>
-      <w:r>
-        <w:t>Validate payment received from client</w:t>
-      </w:r>
-      <w:r>
-        <w:t xml:space="preserve"> when a document is requested.</w:t>
-      </w:r>
-    </w:p>
-    <w:p>
-      <w:pPr>
-        <w:pStyle w:val="ListParagraph"/>
-        <w:numPr>
-          <w:ilvl w:val="0"/>
-          <w:numId w:val="7"/>
-        </w:numPr>
-      </w:pPr>
-      <w:r>
-        <w:t>Transfer the document to the client that requests the document</w:t>
-      </w:r>
-      <w:r>
-        <w:t xml:space="preserve"> if there is a license available</w:t>
-      </w:r>
-      <w:r>
-        <w:t>.</w:t>
-      </w:r>
-    </w:p>
-    <w:p>
-      <w:pPr>
-        <w:pStyle w:val="ListParagraph"/>
-        <w:numPr>
-          <w:ilvl w:val="0"/>
-          <w:numId w:val="7"/>
-        </w:numPr>
-      </w:pPr>
-      <w:r>
-        <w:t>Receive notification when a document is closed in order to update the license count.</w:t>
-      </w:r>
-    </w:p>
-    <w:p>
-      <w:pPr>
-        <w:pStyle w:val="ListParagraph"/>
-        <w:numPr>
-          <w:ilvl w:val="0"/>
-          <w:numId w:val="7"/>
-        </w:numPr>
-      </w:pPr>
-      <w:r>
-        <w:lastRenderedPageBreak/>
-        <w:t>Allow administrative accounts to make changes to the file contents of the document vending application.</w:t>
-      </w:r>
-    </w:p>
-    <w:p>
-      <w:pPr>
-        <w:pStyle w:val="Heading4"/>
-      </w:pPr>
-      <w:r>
-        <w:t>Cache</w:t>
-      </w:r>
-    </w:p>
-    <w:p>
-      <w:r>
-        <w:t xml:space="preserve">The file server will contain a cache to reduce the cost of </w:t>
-      </w:r>
-      <w:r>
-        <w:t>document delivery and will conform to the following design issues:</w:t>
-      </w:r>
-    </w:p>
-    <w:p>
-      <w:pPr>
-        <w:pStyle w:val="ListParagraph"/>
-        <w:numPr>
-          <w:ilvl w:val="0"/>
-          <w:numId w:val="6"/>
-        </w:numPr>
-      </w:pPr>
-      <w:r>
-        <w:t>Cache size</w:t>
-      </w:r>
-    </w:p>
-    <w:p>
-      <w:pPr>
-        <w:pStyle w:val="ListParagraph"/>
-        <w:numPr>
-          <w:ilvl w:val="1"/>
-          <w:numId w:val="6"/>
-        </w:numPr>
-      </w:pPr>
-      <w:r>
-        <w:t>Cannot be infinite</w:t>
-      </w:r>
-    </w:p>
-    <w:p>
-      <w:pPr>
-        <w:pStyle w:val="ListParagraph"/>
-        <w:numPr>
-          <w:ilvl w:val="1"/>
-          <w:numId w:val="6"/>
-        </w:numPr>
-      </w:pPr>
-      <w:r>
-        <w:t>Must make sense for the system</w:t>
-      </w:r>
-    </w:p>
-    <w:p>
-      <w:pPr>
-        <w:pStyle w:val="ListParagraph"/>
-        <w:numPr>
-          <w:ilvl w:val="1"/>
-          <w:numId w:val="6"/>
-        </w:numPr>
-      </w:pPr>
-      <w:r>
-        <w:t>Must be re-configurable based on an initialization parameter</w:t>
-      </w:r>
-    </w:p>
-    <w:p>
-      <w:pPr>
-        <w:pStyle w:val="ListParagraph"/>
-        <w:numPr>
-          <w:ilvl w:val="0"/>
-          <w:numId w:val="6"/>
-        </w:numPr>
-      </w:pPr>
-      <w:r>
-        <w:t>Must support element query</w:t>
-      </w:r>
-    </w:p>
-    <w:p>
-      <w:pPr>
-        <w:pStyle w:val="ListParagraph"/>
-        <w:numPr>
-          <w:ilvl w:val="1"/>
-          <w:numId w:val="6"/>
-        </w:numPr>
-      </w:pPr>
-      <w:r>
-        <w:t>Search for data in the cache</w:t>
-      </w:r>
-    </w:p>
-    <w:p>
-      <w:pPr>
-        <w:pStyle w:val="ListParagraph"/>
-        <w:numPr>
-          <w:ilvl w:val="1"/>
-          <w:numId w:val="6"/>
-        </w:numPr>
-      </w:pPr>
-      <w:r>
-        <w:t>Return data if present</w:t>
-      </w:r>
-    </w:p>
-    <w:p>
-      <w:pPr>
-        <w:pStyle w:val="ListParagraph"/>
-        <w:numPr>
-          <w:ilvl w:val="0"/>
-          <w:numId w:val="6"/>
-        </w:numPr>
-      </w:pPr>
-      <w:r>
-        <w:t>Must support element creation</w:t>
-      </w:r>
-    </w:p>
-    <w:p>
-      <w:pPr>
-        <w:pStyle w:val="ListParagraph"/>
-        <w:numPr>
-          <w:ilvl w:val="1"/>
-          <w:numId w:val="6"/>
-        </w:numPr>
-      </w:pPr>
-      <w:r>
-        <w:t>Adding of data to the cache</w:t>
-      </w:r>
-    </w:p>
-    <w:p>
-      <w:pPr>
-        <w:pStyle w:val="ListParagraph"/>
-        <w:numPr>
-          <w:ilvl w:val="1"/>
-          <w:numId w:val="6"/>
-        </w:numPr>
-      </w:pPr>
-      <w:r>
-        <w:t>Place in unused space if available</w:t>
-      </w:r>
-    </w:p>
-    <w:p>
-      <w:pPr>
-        <w:pStyle w:val="ListParagraph"/>
-        <w:numPr>
-          <w:ilvl w:val="0"/>
-          <w:numId w:val="6"/>
-        </w:numPr>
-      </w:pPr>
-      <w:r>
-        <w:t>Must support element removal</w:t>
-      </w:r>
-    </w:p>
-    <w:p>
-      <w:pPr>
-        <w:pStyle w:val="ListParagraph"/>
-        <w:numPr>
-          <w:ilvl w:val="1"/>
-          <w:numId w:val="6"/>
-        </w:numPr>
-      </w:pPr>
-      <w:r>
-        <w:t>Remove data from cache</w:t>
-      </w:r>
-    </w:p>
-    <w:p>
-      <w:pPr>
-        <w:pStyle w:val="ListParagraph"/>
-        <w:numPr>
-          <w:ilvl w:val="1"/>
-          <w:numId w:val="6"/>
-        </w:numPr>
-      </w:pPr>
-      <w:r>
-        <w:t>Define a formula to remove elements</w:t>
-      </w:r>
-    </w:p>
-    <w:p>
-      <w:pPr>
-        <w:pStyle w:val="ListParagraph"/>
-        <w:numPr>
-          <w:ilvl w:val="0"/>
-          <w:numId w:val="6"/>
-        </w:numPr>
-      </w:pPr>
-      <w:r>
-        <w:t>Support cache consistency</w:t>
-      </w:r>
-    </w:p>
-    <w:p>
-      <w:pPr>
-        <w:pStyle w:val="ListParagraph"/>
-        <w:numPr>
-          <w:ilvl w:val="1"/>
-          <w:numId w:val="6"/>
-        </w:numPr>
-      </w:pPr>
-      <w:r>
-        <w:t>Reads</w:t>
-      </w:r>
-    </w:p>
-    <w:p>
-      <w:pPr>
-        <w:pStyle w:val="ListParagraph"/>
-        <w:numPr>
-          <w:ilvl w:val="1"/>
-          <w:numId w:val="6"/>
-        </w:numPr>
-      </w:pPr>
-      <w:r>
-        <w:t>Writes</w:t>
-      </w:r>
-    </w:p>
-    <w:p>
-      <w:pPr>
-        <w:pStyle w:val="ListParagraph"/>
-        <w:numPr>
-          <w:ilvl w:val="0"/>
-          <w:numId w:val="6"/>
-        </w:numPr>
-      </w:pPr>
-      <w:r>
-        <w:t>Cache service interactivity</w:t>
-      </w:r>
-    </w:p>
-    <w:p>
-      <w:pPr>
-        <w:pStyle w:val="ListParagraph"/>
-        <w:numPr>
-          <w:ilvl w:val="1"/>
-          <w:numId w:val="6"/>
-        </w:numPr>
-      </w:pPr>
-      <w:r>
-        <w:t>Client interaction</w:t>
-      </w:r>
-    </w:p>
-    <w:p>
-      <w:pPr>
-        <w:pStyle w:val="ListParagraph"/>
-        <w:numPr>
-          <w:ilvl w:val="1"/>
-          <w:numId w:val="6"/>
-        </w:numPr>
-      </w:pPr>
-      <w:r>
-        <w:lastRenderedPageBreak/>
-        <w:t>Server interaction</w:t>
-      </w:r>
-    </w:p>
-    <w:p>
-      <w:pPr>
-        <w:pStyle w:val="Heading3"/>
-      </w:pPr>
-      <w:bookmarkStart w:id="4" w:name="_Toc478636012"/>
-      <w:r>
-        <w:t>Data store</w:t>
+      <w:pPr>
+        <w:pStyle w:val="Heading2"/>
+      </w:pPr>
+      <w:bookmarkStart w:id="4" w:name="_Toc478636015"/>
+      <w:r>
+        <w:t>Purpose</w:t>
       </w:r>
       <w:bookmarkEnd w:id="4"/>
     </w:p>
     <w:p>
       <w:r>
-        <w:t>The data storage is a separate system layer and provides a central storage location for the documents contained in the system. This data layer will only interact with the server and will provide the persistent data storage along with data delivery and storage tasks needed to support the functionality of the other system components.</w:t>
-      </w:r>
-    </w:p>
-    <w:p>
-      <w:pPr>
-        <w:pStyle w:val="Heading3"/>
-      </w:pPr>
-      <w:bookmarkStart w:id="5" w:name="_Toc478636013"/>
-      <w:r>
-        <w:t>Client</w:t>
+        <w:t xml:space="preserve">The review </w:t>
+      </w:r>
+      <w:r>
+        <w:t xml:space="preserve">of literature pertaining to the implementation of a document vending application, in specific the implementation of a distributed file </w:t>
+      </w:r>
+      <w:r>
+        <w:t>server</w:t>
+      </w:r>
+      <w:r>
+        <w:t xml:space="preserve"> with a cache</w:t>
+      </w:r>
+      <w:r>
+        <w:t xml:space="preserve"> was conducted. The purpose of the review was to establish a foundation of </w:t>
+      </w:r>
+      <w:r>
+        <w:t xml:space="preserve">the current state of investigation into the type of implementation pertinent to the stated requirements of this assignment. </w:t>
+      </w:r>
+      <w:r>
+        <w:t xml:space="preserve">From this literature review on document vending applications and cache methodologies, the focus became the paper by Nelson [2006] </w:t>
+      </w:r>
+      <w:r>
+        <w:rPr>
+          <w:i/>
+        </w:rPr>
+        <w:t>Concurrent Caching</w:t>
+      </w:r>
+      <w:r>
+        <w:t xml:space="preserve">. </w:t>
+      </w:r>
+    </w:p>
+    <w:p>
+      <w:pPr>
+        <w:pStyle w:val="Heading2"/>
+      </w:pPr>
+      <w:bookmarkStart w:id="5" w:name="_Toc478636016"/>
+      <w:r>
+        <w:t>Cache architecture</w:t>
       </w:r>
       <w:bookmarkEnd w:id="5"/>
-    </w:p>
-    <w:p>
-      <w:r>
-        <w:t xml:space="preserve">The client program will provide an interface for the user, transmit requests to the server and receive data from the server. The client will start with a random </w:t>
-      </w:r>
-      <w:r>
-        <w:t>quantity</w:t>
-      </w:r>
-      <w:r>
-        <w:t xml:space="preserve"> of </w:t>
-      </w:r>
-      <w:r>
-        <w:t>units to use to purchase documents from the server. The client will provide the following functions:</w:t>
-      </w:r>
-    </w:p>
-    <w:p>
-      <w:pPr>
-        <w:pStyle w:val="ListParagraph"/>
-        <w:numPr>
-          <w:ilvl w:val="0"/>
-          <w:numId w:val="5"/>
-        </w:numPr>
-      </w:pPr>
-      <w:r>
-        <w:t>Display a list of document names and costs</w:t>
-      </w:r>
-    </w:p>
-    <w:p>
-      <w:pPr>
-        <w:pStyle w:val="ListParagraph"/>
-        <w:numPr>
-          <w:ilvl w:val="0"/>
-          <w:numId w:val="5"/>
-        </w:numPr>
-      </w:pPr>
-      <w:r>
-        <w:t>Request a document</w:t>
-      </w:r>
-    </w:p>
-    <w:p>
-      <w:pPr>
-        <w:pStyle w:val="ListParagraph"/>
-        <w:numPr>
-          <w:ilvl w:val="0"/>
-          <w:numId w:val="5"/>
-        </w:numPr>
-      </w:pPr>
-      <w:r>
-        <w:t>Authorize payment for the document</w:t>
-      </w:r>
-    </w:p>
-    <w:p>
-      <w:pPr>
-        <w:pStyle w:val="ListParagraph"/>
-        <w:numPr>
-          <w:ilvl w:val="0"/>
-          <w:numId w:val="5"/>
-        </w:numPr>
-      </w:pPr>
-      <w:r>
-        <w:t>Receive confirmation message from the server</w:t>
-      </w:r>
-    </w:p>
-    <w:p>
-      <w:pPr>
-        <w:pStyle w:val="ListParagraph"/>
-        <w:numPr>
-          <w:ilvl w:val="1"/>
-          <w:numId w:val="5"/>
-        </w:numPr>
-      </w:pPr>
-      <w:r>
-        <w:t>Payment received and license available</w:t>
-      </w:r>
-    </w:p>
-    <w:p>
-      <w:pPr>
-        <w:pStyle w:val="ListParagraph"/>
-        <w:numPr>
-          <w:ilvl w:val="1"/>
-          <w:numId w:val="5"/>
-        </w:numPr>
-      </w:pPr>
-      <w:r>
-        <w:t>Insufficient payment</w:t>
-      </w:r>
-    </w:p>
-    <w:p>
-      <w:pPr>
-        <w:pStyle w:val="ListParagraph"/>
-        <w:numPr>
-          <w:ilvl w:val="1"/>
-          <w:numId w:val="5"/>
-        </w:numPr>
-      </w:pPr>
-      <w:r>
-        <w:t>License not available</w:t>
-      </w:r>
-    </w:p>
-    <w:p>
-      <w:pPr>
-        <w:pStyle w:val="ListParagraph"/>
-        <w:numPr>
-          <w:ilvl w:val="0"/>
-          <w:numId w:val="5"/>
-        </w:numPr>
-      </w:pPr>
-      <w:r>
-        <w:t>Receive and display the document</w:t>
-      </w:r>
-    </w:p>
-    <w:p>
-      <w:pPr>
-        <w:pStyle w:val="ListParagraph"/>
-        <w:numPr>
-          <w:ilvl w:val="0"/>
-          <w:numId w:val="5"/>
-        </w:numPr>
-      </w:pPr>
-      <w:r>
-        <w:t>‘Return’ the document when the document closes</w:t>
-      </w:r>
-    </w:p>
-    <w:p>
-      <w:pPr>
-        <w:pStyle w:val="Heading1"/>
-      </w:pPr>
-      <w:bookmarkStart w:id="6" w:name="_Toc478636014"/>
-      <w:r>
-        <w:lastRenderedPageBreak/>
-        <w:t>Chapter 2: Review of Literature</w:t>
-      </w:r>
-      <w:bookmarkEnd w:id="6"/>
-    </w:p>
-    <w:p>
-      <w:pPr>
-        <w:pStyle w:val="Heading2"/>
-      </w:pPr>
-      <w:bookmarkStart w:id="7" w:name="_Toc478636015"/>
-      <w:r>
-        <w:t>Purpose</w:t>
-      </w:r>
-      <w:bookmarkEnd w:id="7"/>
-    </w:p>
-    <w:p>
-      <w:r>
-        <w:t xml:space="preserve">The review </w:t>
-      </w:r>
-      <w:r>
-        <w:t>of literature pertaining to the implementation of a document vending application, in specific the implementation of a distributed file system with a cache</w:t>
-      </w:r>
-      <w:r>
-        <w:t xml:space="preserve"> was conducted. The purpose of the review was to establish a foundation of </w:t>
-      </w:r>
-      <w:r>
-        <w:t>the current state of investigation into the type of implementation pertinent to the stated requirements of this assignment. Based on the literature, the advancement of ideas about implementing a more efficient solution to the given requirements could be built.</w:t>
-      </w:r>
-    </w:p>
-    <w:p>
-      <w:pPr>
-        <w:pStyle w:val="Heading2"/>
-      </w:pPr>
-      <w:bookmarkStart w:id="8" w:name="_Toc478636016"/>
-      <w:r>
-        <w:t>Cache architecture</w:t>
-      </w:r>
-      <w:bookmarkEnd w:id="8"/>
-    </w:p>
-    <w:p>
-      <w:r>
-        <w:t xml:space="preserve">Rodriguez [2001] analyzed web cache architectures looking at hierarchical, distributed, and hybrid hierarchical and distributed architectures. Their conclusions show that the architectural implementation selected will depend on the constraints and goals </w:t>
-      </w:r>
-      <w:r>
-        <w:t>in a scenario</w:t>
-      </w:r>
-      <w:r>
-        <w:t xml:space="preserve">. The </w:t>
-      </w:r>
-      <w:r>
-        <w:t>scenario in this assignment is for a single server that provides documents to clients, so this paper is not very applicable to this assignment. The ideas described of the benefits of distributed caches that enable clients to check for and obtain documents in parallel does lead towards possible solutions to the requirements of this assignment.</w:t>
-      </w:r>
-      <w:r>
-        <w:t xml:space="preserve"> </w:t>
-      </w:r>
     </w:p>
     <w:p>
       <w:r>
@@ -2344,7 +1915,6 @@
         </w:numPr>
       </w:pPr>
       <w:r>
-        <w:lastRenderedPageBreak/>
         <w:t>Replacement policies may be implemented independently from the cache itself</w:t>
       </w:r>
     </w:p>
@@ -2357,1135 +1927,2767 @@
         </w:numPr>
       </w:pPr>
       <w:r>
+        <w:lastRenderedPageBreak/>
         <w:t>A cached datum may dynamically migrate to the CPU that best responds to requests</w:t>
       </w:r>
     </w:p>
     <w:p>
       <w:r>
-        <w:t xml:space="preserve">From this paper, the implementation of the solution for this given assignment includes the use of processes to perform the caching requirement. By following the described implementation, the cache manager will spawn processes to cache documents instead of maintaining the documents itself. When a document request is made, the cache manager will examine a maintained list to determine if the requested document is cached in a process, the process id will then be provided so the client and the given process can interact directly for the client to download </w:t>
+        <w:t xml:space="preserve">From this paper, the implementation of the solution for this given assignment includes the use of processes to perform the caching requirement. By following the described implementation, the cache manager will spawn processes to cache documents instead of maintaining the documents </w:t>
+      </w:r>
+      <w:r>
+        <w:t>in a cache itself</w:t>
+      </w:r>
+      <w:r>
+        <w:t xml:space="preserve">. When a document request is made, the cache manager will examine a maintained list to determine if the requested document is cached in a process, the </w:t>
+      </w:r>
+      <w:r>
+        <w:t xml:space="preserve">IP address/port number </w:t>
+      </w:r>
+      <w:r>
+        <w:t xml:space="preserve">will then be provided so the client and the given process can interact directly for the client to download </w:t>
       </w:r>
       <w:r>
         <w:t>the document.</w:t>
       </w:r>
       <w:r>
         <w:br/>
-        <w:t>Cache replacements will be performed by terminating the process and spawning a replacement process to contain a given document. The cache manager will control the number of cache processes based on a configuration value to meet the requirement that the cache not be infinite. The cache manager will control the replacement of cached documents by assigning a time to live (</w:t>
+        <w:t xml:space="preserve">Cache replacements will be performed by terminating the process and spawning a replacement process to contain a given document. The cache manager will control the number of cache processes based on a configuration value to meet the requirement that the cache not be infinite. The cache manager will control the replacement of cached documents by </w:t>
+      </w:r>
+      <w:r>
+        <w:t xml:space="preserve">tracking the number of accesses the file has received, when a cache process needs to be terminated to allow a new cache process to launch, the cache of the file with the fewest accesses will be terminated. </w:t>
+      </w:r>
+    </w:p>
+    <w:p>
+      <w:r>
+        <w:t xml:space="preserve">The implementation of a prototype as described in Nelson [2006] is accomplished using Erlang. The implementation for this effort will be in Java. </w:t>
+      </w:r>
+    </w:p>
+    <w:p>
+      <w:pPr>
+        <w:pStyle w:val="Heading2"/>
+      </w:pPr>
+      <w:bookmarkStart w:id="6" w:name="_Toc478636019"/>
+      <w:r>
+        <w:t>Summary</w:t>
+      </w:r>
+      <w:bookmarkEnd w:id="6"/>
+    </w:p>
+    <w:p>
+      <w:r>
+        <w:t xml:space="preserve">The review of literature applicable to this assignment </w:t>
+      </w:r>
+      <w:r>
+        <w:t>of implementing a document vending application, guided the focusing of the problem statement and goals to be on the testing of an implementation of the use of processes to implement a caching method where each datum is cached in a separate process.</w:t>
+      </w:r>
+    </w:p>
+    <w:p>
+      <w:pPr>
+        <w:pStyle w:val="Heading1"/>
+      </w:pPr>
+      <w:bookmarkStart w:id="7" w:name="_Toc478636020"/>
+      <w:r>
+        <w:lastRenderedPageBreak/>
+        <w:t xml:space="preserve">Chapter 3: </w:t>
+      </w:r>
+      <w:bookmarkEnd w:id="7"/>
+      <w:r>
+        <w:t>Methodology</w:t>
+      </w:r>
+    </w:p>
+    <w:p>
+      <w:pPr>
+        <w:pStyle w:val="Heading2"/>
+      </w:pPr>
+      <w:bookmarkStart w:id="8" w:name="_Toc478636011"/>
+      <w:r>
+        <w:t>Overview</w:t>
+      </w:r>
+    </w:p>
+    <w:p>
+      <w:r>
+        <w:t xml:space="preserve">The first part of the approach was to establish a test harness that would control a stable testing environment, with repeatable inputs to the system under test. </w:t>
+      </w:r>
+      <w:r>
+        <w:t>The test harness launches the Document Server (the implementation of the file server) and then creates processes that are clients of the Document Server and request files from the server. The test harness reads a scenario file that lists out the files being requested by the clients in order. This allows the tests to be consistent in that the same files are requested each time, though it does not guarantee that the messaging will be consistent and that the files will be requested in the same order each time. The client processes may not establish their communications with the document server in a consistent order as the system the tests are running on may introduce delays.</w:t>
+      </w:r>
+    </w:p>
+    <w:p>
+      <w:r>
+        <w:t xml:space="preserve">The test harness also implements a logging function that receives log messages via IP sockets from each client process. Each client process will report events with timestamps so the operations of the system can be measured. </w:t>
+      </w:r>
+    </w:p>
+    <w:p>
+      <w:r>
+        <w:t xml:space="preserve">The test harness launches both the client processes and the document server process. The document server process launches a process to provide a data layer. The data layer accesses the files that will be served to the clients. </w:t>
+      </w:r>
+      <w:r>
+        <w:t>T</w:t>
+      </w:r>
+      <w:r>
+        <w:t>he document server establishes a server that listens for connection requests from the clients. When a connection is established, a separate thread is launched to handle the request. Each client performs a connection and request to simulate obtaining a list of available files</w:t>
+      </w:r>
+      <w:r>
+        <w:t xml:space="preserve"> from the document server</w:t>
+      </w:r>
+      <w:r>
+        <w:t>, there is then a pause of a random number of milliseconds before the client will request the desired file.</w:t>
+      </w:r>
+    </w:p>
+    <w:p>
+      <w:r>
+        <w:lastRenderedPageBreak/>
+        <w:t>In the case of the prototype that does not have a cache, the file request to the document server results in the port number of the data layer server port that the data layer establishes when its process begins. The client then closes the connection to the document server and opens a connection with the data layer to request the file. The data layer then retrieves the file from disk and transfers the file to the client. Once the client receives the file, the client reports the event to the log server and terminates.</w:t>
+      </w:r>
+    </w:p>
+    <w:p>
+      <w:r>
+        <w:t>In the case of the prototype with the cache implementation, when the client requests the file from the document server, the list of files is read through to determine if the file has been cached in a cache process. If the file is in a cache, then the IP address and port number of the cache process is sent to the client. If the file is not in a cache, then the document server determines if a cache process needs to be terminated based on the number of cache processes currently operating. If there is space available for a new cache to begin, then a new cache process is launched with the filename of the file to cache. The document server must wait for the cache process to start and send back via an IP connection the port number that cache process has been assigned by the system. The document server can then send the port number to the client so the client can communicate with the cache process to receive the desired file.</w:t>
+      </w:r>
+      <w:bookmarkEnd w:id="8"/>
+    </w:p>
+    <w:p>
+      <w:pPr>
+        <w:pStyle w:val="Heading2"/>
+      </w:pPr>
+      <w:bookmarkStart w:id="9" w:name="_Toc478636021"/>
+      <w:r>
+        <w:t>System Implementation</w:t>
+      </w:r>
+      <w:bookmarkEnd w:id="9"/>
+    </w:p>
+    <w:p>
+      <w:r>
+        <w:t xml:space="preserve">This prototype implementation was accomplished in the Java programming language without using third party libraries. Each part of the system communicated using TCP sockets available in Java, processes were launched using the </w:t>
       </w:r>
       <w:proofErr w:type="spellStart"/>
       <w:r>
-        <w:t>ttl</w:t>
+        <w:t>ProcessBuilder</w:t>
       </w:r>
       <w:proofErr w:type="spellEnd"/>
       <w:r>
-        <w:t xml:space="preserve">) value to the process. Each time the process is accessed for document download, the </w:t>
+        <w:t xml:space="preserve"> class and several parts of the system implemented multiple threads of execution to handle TCP communications.</w:t>
+      </w:r>
+    </w:p>
+    <w:p>
+      <w:r>
+        <w:lastRenderedPageBreak/>
+        <w:t>The overriding part of the prototype system is the test harness that is executed first and that causes the document server prototype to execute and launches client processes to interact with the document server. The entirety of the system is executed on the same machine, therefore there were certain limitations in the execution of the testing due to resource availability. More on that in the results section.</w:t>
+      </w:r>
+    </w:p>
+    <w:p>
+      <w:r>
+        <w:t>The test harness executes and reads from a scenario file that consists of a certain number of lines where each line contains a filename (that corresponds with a file in the document server) and a delay period. Both values are randomly selected using a scenario builder application. The list of available files and the scope of the randomized delay period can be set in the code for the scenario builder. The scenario builder then executes and produces a scenario file. This file can then be used to stimulate the testing of the prototype repeatedly and can be used to stimulate different prototype implementations. This consistency of stimulus can help to limit the differences between tests.</w:t>
+      </w:r>
+    </w:p>
+    <w:p>
+      <w:pPr>
+        <w:pStyle w:val="Heading3"/>
+      </w:pPr>
+      <w:r>
+        <w:t>Clients</w:t>
+      </w:r>
+    </w:p>
+    <w:p>
+      <w:r>
+        <w:t xml:space="preserve">Clients were implemented to be executed as separate processes and log into the document server via a TCP socket using a hard-coded IP address and port number (The IP address used by all the system components for their TCP sockets was ‘localhost’). When the test harness executes the client process, two values are included as arguments: filename and delay period. The filename is the name of the file the client will download from the document server. </w:t>
+      </w:r>
+      <w:r>
+        <w:t>The delay period is a value used to simulate a user of the client taking time to decide on a file to download.</w:t>
+      </w:r>
+    </w:p>
+    <w:p>
+      <w:pPr>
+        <w:pStyle w:val="Heading3"/>
+      </w:pPr>
+      <w:r>
+        <w:lastRenderedPageBreak/>
+        <w:t>Document Server</w:t>
+      </w:r>
+    </w:p>
+    <w:p>
+      <w:r>
+        <w:t>The document server is the main execution component of the prototype. For the purposes of testing, two prototypes were implemented, one prototype implements cache processes and the other does not, instead allowing direct communication from clients to the data layer to obtain the desired files. This difference allows for a comparison between the amount of time taken for the clients to receive files with or without the prototype cache system.</w:t>
+      </w:r>
+    </w:p>
+    <w:p>
+      <w:r>
+        <w:t xml:space="preserve">In both prototypes, the data layer is implemented in the same way and is executed as a separate process from the document server. The document server maintains a list of files stored on disk that the data layer retrieves and serves to clients. </w:t>
+      </w:r>
+      <w:r>
+        <w:t>In the case of the prototype that does not do caching, the document server always provides the IP address and port number of the data layer to clients when they request a file from the document server. In the case of the prototype with caching and f</w:t>
+      </w:r>
+      <w:r>
+        <w:t xml:space="preserve">or the purposes of testing, the list of </w:t>
+      </w:r>
+      <w:r>
+        <w:t>files is hard-</w:t>
+      </w:r>
+      <w:r>
+        <w:t>coded into the document server</w:t>
+      </w:r>
+      <w:r>
+        <w:t>, but the server</w:t>
+      </w:r>
+      <w:r>
+        <w:t xml:space="preserve"> creates a dynamic list in the form of a linked list from t</w:t>
+      </w:r>
+      <w:r>
+        <w:t>he hard-</w:t>
+      </w:r>
+      <w:r>
+        <w:t xml:space="preserve">coded list of file names. The dynamic list maintains the data of which files are </w:t>
+      </w:r>
+      <w:r>
+        <w:t>currently in a cache process and the number of times that filename is requested by clients.</w:t>
+      </w:r>
+    </w:p>
+    <w:p>
+      <w:r>
+        <w:t xml:space="preserve">In both cases, the timing of the request for a file by a client starts when the client sends a filename to the document server. </w:t>
+      </w:r>
+      <w:r>
+        <w:t>The document server and the data layer both have hard coded port numbers to facilitate communication.</w:t>
+      </w:r>
+    </w:p>
+    <w:p>
+      <w:pPr>
+        <w:pStyle w:val="Heading3"/>
+      </w:pPr>
+      <w:bookmarkStart w:id="10" w:name="_Toc478636025"/>
+      <w:r>
+        <w:t>Data Layer</w:t>
+      </w:r>
+      <w:bookmarkEnd w:id="10"/>
+    </w:p>
+    <w:p>
+      <w:r>
+        <w:t xml:space="preserve">The data layer is a separate application that operates to store the documents and provide those documents upon request. The data layer </w:t>
+      </w:r>
+      <w:r>
+        <w:t>uses</w:t>
+      </w:r>
+      <w:r>
+        <w:t xml:space="preserve"> a process with multiple threads to handle the communication. The communication </w:t>
+      </w:r>
+      <w:r>
+        <w:t>is</w:t>
+      </w:r>
+      <w:r>
+        <w:t xml:space="preserve"> conducted with TCP Sockets in Java. </w:t>
+      </w:r>
+    </w:p>
+    <w:p>
+      <w:r>
+        <w:lastRenderedPageBreak/>
+        <w:t xml:space="preserve">In the case of the prototype with no caching, the clients are given the data layer’s IP address and port number and will establish communication with the data layer directly. In the case of the prototype that does have caching, the cache processes are launched by the document server and those processes request the desired file from the data layer. The data layer then transmits the file to the </w:t>
+      </w:r>
+      <w:r>
+        <w:t>cache process where the file data is kept in active memory.</w:t>
+      </w:r>
+    </w:p>
+    <w:p>
+      <w:r>
+        <w:t xml:space="preserve">In both cases of requests for files, the data layer retrieves the file from disk and then transmits the file to the requester. The TCP transmission size available on the Java socket using the </w:t>
       </w:r>
       <w:proofErr w:type="spellStart"/>
       <w:r>
-        <w:t>ttl</w:t>
+        <w:t>writeUTF</w:t>
       </w:r>
       <w:proofErr w:type="spellEnd"/>
       <w:r>
-        <w:t xml:space="preserve"> will be reset. If the document is not accessed before the </w:t>
+        <w:t xml:space="preserve"> method has a maximum size limit of around 65K bytes. Therefore, the files must be broken up before transmission. The requesting process will send a signal that a file is being requests, the data layer responds with a request for the filename, the requesting process sends the filename, then the data layer will get the file from disk, analyze it and break it into parts and will send the number of parts and the total file size to the requesting process. When the requesting process receives the file size and number of parts being transmitted, it prepares to receive the file.</w:t>
+      </w:r>
+    </w:p>
+    <w:p>
+      <w:r>
+        <w:t>In the case of the prototype without caching, the client is the one receiving the file and will prepare to receive and reconstruct the file into a string/text file. Once the file is received completely and reconstructed, the client logs the fact that the file has been received. This is the point when the timing of the request is finished in both prototypes. In the case of the prototype with caching, the cache process receives the information about the file being transmitted from the data layer and prepares to receive the file parts. The cache process does not reconstruct the file, instead the parts are kept separated in an array so when a request from a client is received, the data can immediately be transferred. The client operates the same in either prototype case and receives and reconstructs the file.</w:t>
+      </w:r>
+    </w:p>
+    <w:p>
+      <w:pPr>
+        <w:pStyle w:val="Heading2"/>
+      </w:pPr>
+      <w:r>
+        <w:lastRenderedPageBreak/>
+        <w:t>Cache</w:t>
+      </w:r>
+      <w:r>
+        <w:t xml:space="preserve"> System</w:t>
+      </w:r>
+    </w:p>
+    <w:p>
+      <w:r>
+        <w:t xml:space="preserve">The cache </w:t>
+      </w:r>
+      <w:r>
+        <w:t>implementation using processes to cache files being downloaded</w:t>
+      </w:r>
+      <w:r>
+        <w:t xml:space="preserve"> is the predominant area of in</w:t>
+      </w:r>
+      <w:r>
+        <w:t xml:space="preserve">vestigation for this </w:t>
+      </w:r>
+      <w:r>
+        <w:t>study</w:t>
+      </w:r>
+      <w:r>
+        <w:t xml:space="preserve">. The cache is implemented as separate processes that are launched by the document server when the client requests a file. The document server manages the cache by maintaining a list of available files and if the file is in a cache, then the file information includes the IP address and port number of the cache process for that file. The number of cache processes the system can have active at one time is set in the code to a certain value and the document server also maintains a count of how many cache processes are active at any time. </w:t>
+      </w:r>
+    </w:p>
+    <w:p>
+      <w:r>
+        <w:t xml:space="preserve">When a file is requested, if the file is in cache, then the number of cache processes is checked against the maximum allowed processes. If there is room for more processes, then a new process is launched for a cache and the requested filename is sent as an argument to the process. If there is not room for another cache, then an existing cache must be terminated first. The cache to terminate is determined by traversing the linked list of files and identifying the file that currently has a cache process and has the lowest number of requests for the file. This cache replacement policy is unsophisticated but is used to accomplish the basic operation of the caching system. </w:t>
+      </w:r>
+    </w:p>
+    <w:p>
+      <w:r>
+        <w:t xml:space="preserve">Cache processes that are identified to be terminated are sent a termination signal via their TCP socket from the document server. The document server must then use the </w:t>
       </w:r>
       <w:proofErr w:type="spellStart"/>
       <w:r>
-        <w:t>ttl</w:t>
+        <w:t>waitFor</w:t>
       </w:r>
       <w:proofErr w:type="spellEnd"/>
       <w:r>
-        <w:t xml:space="preserve"> expires, or the cache manager does not act to renew the process, then the process will terminate, thus reducing the resources used by the cache.</w:t>
+        <w:t xml:space="preserve"> method on the process variable to receive the signal that the process has terminated. The whole operation of reading and changing the list of files, starting and terminating cache processes and updating the file list with access count values and the TCP address and port number of a new cache process is conducted during a lock of a MUTEX in the document server. </w:t>
+      </w:r>
+    </w:p>
+    <w:p>
+      <w:r>
+        <w:lastRenderedPageBreak/>
+        <w:t>The benefit of simply terminating a process to clear out a cache is accomplished, but there is potential for a bottleneck that could last for a significant amount of time if the cache being terminated has already received multiple requests for the file and must complete those transmissions before terminating. The locking is necessary because of the potential that file transmissions could be occurring when changes to the cache process list is taking place. Therefore; the described benefit of concurrent starts and terminations of cache processes has not been achieved.</w:t>
       </w:r>
     </w:p>
     <w:p>
       <w:pPr>
         <w:pStyle w:val="Heading2"/>
       </w:pPr>
-      <w:bookmarkStart w:id="9" w:name="_Toc478636017"/>
-      <w:r>
-        <w:t>Cache Replacement Strategy</w:t>
-      </w:r>
-      <w:bookmarkEnd w:id="9"/>
-    </w:p>
-    <w:p>
-      <w:r>
-        <w:t xml:space="preserve"> </w:t>
-      </w:r>
-      <w:proofErr w:type="spellStart"/>
-      <w:r>
-        <w:t>Podlipnig</w:t>
-      </w:r>
-      <w:proofErr w:type="spellEnd"/>
-      <w:r>
-        <w:t xml:space="preserve"> [2003] conducted a survey of web cache replacement strategies to establish classifications of those strategies. They propose the following classes:</w:t>
-      </w:r>
-    </w:p>
-    <w:p>
-      <w:pPr>
-        <w:pStyle w:val="ListParagraph"/>
-        <w:numPr>
-          <w:ilvl w:val="0"/>
-          <w:numId w:val="11"/>
-        </w:numPr>
-      </w:pPr>
-      <w:proofErr w:type="spellStart"/>
-      <w:r>
-        <w:t>Recency</w:t>
-      </w:r>
-      <w:proofErr w:type="spellEnd"/>
-      <w:r>
-        <w:t>-based strategies</w:t>
-      </w:r>
-    </w:p>
-    <w:p>
-      <w:pPr>
-        <w:pStyle w:val="ListParagraph"/>
-        <w:numPr>
-          <w:ilvl w:val="0"/>
-          <w:numId w:val="11"/>
-        </w:numPr>
-      </w:pPr>
-      <w:r>
-        <w:t>Frequency-based strategies</w:t>
-      </w:r>
-    </w:p>
-    <w:p>
-      <w:pPr>
-        <w:pStyle w:val="ListParagraph"/>
-        <w:numPr>
-          <w:ilvl w:val="0"/>
-          <w:numId w:val="11"/>
-        </w:numPr>
-      </w:pPr>
-      <w:proofErr w:type="spellStart"/>
-      <w:r>
-        <w:t>Recency</w:t>
-      </w:r>
-      <w:proofErr w:type="spellEnd"/>
-      <w:r>
-        <w:t>/frequency-based strategies</w:t>
-      </w:r>
-    </w:p>
-    <w:p>
-      <w:pPr>
-        <w:pStyle w:val="ListParagraph"/>
-        <w:numPr>
-          <w:ilvl w:val="0"/>
-          <w:numId w:val="11"/>
-        </w:numPr>
-      </w:pPr>
+      <w:bookmarkStart w:id="11" w:name="_Toc478636026"/>
+      <w:r>
+        <w:t>Test Harness</w:t>
+      </w:r>
+    </w:p>
+    <w:p>
+      <w:r>
+        <w:t>The test harness is used to perform tests of the prototypes and apply the same input to both prototypes and for each test. The test harness reads a scenario file to determine what clients to start and when. Due to limitations of the workstation being used and the Java virtual machine settings, the tests of the prototypes were limited to about 80 clients. Greater than that number of clients in the scenario resulted in the JVM running out of memory or not being able to perform garbage collection.</w:t>
+      </w:r>
+    </w:p>
+    <w:p>
+      <w:r>
+        <w:t>To address that issue, a randomization of the starting times of the client processes was implemented to keep the test harness from trying to start all the client processes at the same time. With this in place, the simulation could hold 150 clients being executed by the test harness. Only around 20 client processes were active at the same time.</w:t>
+      </w:r>
+      <w:r>
+        <w:t xml:space="preserve"> As each test is performed, the activities of the client are logged and are written to a file by the test harness.</w:t>
+      </w:r>
+    </w:p>
+    <w:p>
+      <w:pPr>
+        <w:pStyle w:val="Heading3"/>
+      </w:pPr>
+      <w:r>
+        <w:t>Test procedures</w:t>
+      </w:r>
+    </w:p>
+    <w:p>
+      <w:r>
+        <w:t xml:space="preserve">Testing was conducted of the same scenario of 150 clients on the prototype with no cache five times. The same scenario was also conducted on the prototype with caching where the maximum </w:t>
+      </w:r>
       <w:r>
         <w:lastRenderedPageBreak/>
-        <w:t>Function-based strategies</w:t>
-      </w:r>
-    </w:p>
-    <w:p>
-      <w:pPr>
-        <w:pStyle w:val="ListParagraph"/>
-        <w:numPr>
-          <w:ilvl w:val="0"/>
-          <w:numId w:val="11"/>
-        </w:numPr>
-      </w:pPr>
-      <w:r>
-        <w:t>Randomized strategies</w:t>
-      </w:r>
-    </w:p>
-    <w:p>
-      <w:r>
-        <w:t xml:space="preserve">The general overview of these classes of strategies provided guidance on the selection of the most appropriate method for this assignment. The concurrent caching strategy has a default </w:t>
-      </w:r>
-      <w:proofErr w:type="spellStart"/>
-      <w:r>
-        <w:t>recency</w:t>
-      </w:r>
-      <w:proofErr w:type="spellEnd"/>
-      <w:r>
-        <w:t xml:space="preserve">-based strategy based on a time to live value assigned to each cache datum. If the datum is not selected recently, in that </w:t>
-      </w:r>
-      <w:proofErr w:type="spellStart"/>
-      <w:r>
-        <w:t>ttl</w:t>
-      </w:r>
-      <w:proofErr w:type="spellEnd"/>
-      <w:r>
-        <w:t>, then the cache datum is removed. Of course it is possible to implement a different replacement strategy as the cache manager has control over the cache datum processes it spawns.</w:t>
-      </w:r>
-    </w:p>
-    <w:p>
-      <w:r>
-        <w:t>The function-based strategy idea could account</w:t>
-      </w:r>
-      <w:r>
-        <w:t xml:space="preserve"> for</w:t>
-      </w:r>
-      <w:r>
-        <w:t xml:space="preserve"> the other factors </w:t>
-      </w:r>
-      <w:r>
-        <w:t>of this assignment: document cost and number of licenses. Document cost and number of available licenses could guide the selection of documents to have in cache because higher costs or lower available licenses could influence the likelihood of a document being requested.</w:t>
-      </w:r>
-      <w:r>
-        <w:t xml:space="preserve"> For instance, if all the licenses for a document are being used, does it make sense to cache that document since it can’t be downloaded until a license is freed up?</w:t>
-      </w:r>
-    </w:p>
-    <w:p>
-      <w:r>
-        <w:t xml:space="preserve">In the interest of time and simplicity, the </w:t>
-      </w:r>
-      <w:proofErr w:type="spellStart"/>
-      <w:r>
-        <w:t>recency</w:t>
-      </w:r>
-      <w:proofErr w:type="spellEnd"/>
-      <w:r>
-        <w:t xml:space="preserve">-based strategy will be used for cache replacement where the </w:t>
-      </w:r>
-      <w:proofErr w:type="spellStart"/>
-      <w:r>
-        <w:t>ttl</w:t>
-      </w:r>
-      <w:proofErr w:type="spellEnd"/>
-      <w:r>
-        <w:t xml:space="preserve"> will be an adjustable parameter.</w:t>
+        <w:t>number of cache processes was six, then 12, then 20</w:t>
+      </w:r>
+      <w:r>
+        <w:t xml:space="preserve"> each test conducted five times</w:t>
+      </w:r>
+      <w:r>
+        <w:t xml:space="preserve">. The total number of files in the system for testing purposes is 30, so the ratio of </w:t>
+      </w:r>
+      <w:r>
+        <w:t xml:space="preserve">cached processes to total number of files got quite high. </w:t>
+      </w:r>
+    </w:p>
+    <w:p>
+      <w:r>
+        <w:t>After each test, the log file is analyzed by a separate program and converted from all the log entries of the client processes to a list of clients, the filename they requested, and the duration of time between first requesting the document from the document server and receiving the document.</w:t>
+      </w:r>
+    </w:p>
+    <w:p>
+      <w:pPr>
+        <w:pStyle w:val="Heading1"/>
+      </w:pPr>
+      <w:r>
+        <w:t>Chapter 4: Results</w:t>
       </w:r>
     </w:p>
     <w:p>
       <w:pPr>
         <w:pStyle w:val="Heading2"/>
       </w:pPr>
-      <w:bookmarkStart w:id="10" w:name="_Toc478636018"/>
-      <w:r>
-        <w:t>Parallel document retrieval</w:t>
-      </w:r>
-      <w:bookmarkEnd w:id="10"/>
-    </w:p>
-    <w:p>
-      <w:proofErr w:type="spellStart"/>
-      <w:r>
-        <w:t>Janakiraman</w:t>
-      </w:r>
-      <w:proofErr w:type="spellEnd"/>
-      <w:r>
-        <w:t xml:space="preserve"> [2004] </w:t>
-      </w:r>
-      <w:r>
-        <w:t>presented a technique for parallel retrieval of structured documents from multiple servers. This solution involves the segmentation of the documents in question to allow the document parts to be retrieved from multiple servers at the same time. Though their proposed solution does not directly relate to this assignment, the idea of breaking documents apart to allow for parallel operations is interesting.</w:t>
-      </w:r>
-    </w:p>
-    <w:p>
-      <w:r>
-        <w:lastRenderedPageBreak/>
-        <w:t xml:space="preserve">Koo [2003] </w:t>
-      </w:r>
-      <w:r>
-        <w:t xml:space="preserve">specifically showed that parallel download methods are not necessarily an improvement overall due to network traffic and the coordination of multiple servers. </w:t>
-      </w:r>
-    </w:p>
-    <w:p>
-      <w:r>
-        <w:t>For the purpose of this assignment, there is a single server that implements a cache of data stored in a data layer that is assumed to take longer to access. This scenario is different than either of the papers so the coordination is more easily accomplished. The network traffic is a potential issue, but as the initial implementation of this assignment is on a single computer, that is not a major consideration.</w:t>
-      </w:r>
-    </w:p>
-    <w:p>
-      <w:r>
-        <w:t xml:space="preserve">The design of the system in this assignment is to assume the possibility of deploying the parts of the system onto multiple servers, so it may be possible to capitalize on the benefits of the principles described in </w:t>
-      </w:r>
-      <w:proofErr w:type="spellStart"/>
-      <w:r>
-        <w:t>Janakiraman</w:t>
-      </w:r>
-      <w:proofErr w:type="spellEnd"/>
-      <w:r>
-        <w:t xml:space="preserve"> [2004] for parallelizing the download operations by having multiple cache processes contain parts of the document being requested.</w:t>
+      <w:r>
+        <w:t>Data analysis:</w:t>
       </w:r>
     </w:p>
     <w:p>
       <w:pPr>
         <w:pStyle w:val="Heading2"/>
       </w:pPr>
-      <w:bookmarkStart w:id="11" w:name="_Toc478636019"/>
-      <w:r>
-        <w:t>Summary</w:t>
-      </w:r>
-      <w:bookmarkEnd w:id="11"/>
-    </w:p>
-    <w:p>
-      <w:r>
-        <w:t xml:space="preserve">The review of literature applicable to this assignment was overall not a great match to the specific scenario of this assignment, but the principles in several instances do provide guidance in the development of potential solutions to the </w:t>
-      </w:r>
-      <w:r>
-        <w:t xml:space="preserve">requirements. The ideas of breaking up the documents so that parallel operations can be performed by concurrent cache processes and cache replacement will be based on </w:t>
-      </w:r>
-      <w:proofErr w:type="spellStart"/>
-      <w:r>
-        <w:t>recency</w:t>
-      </w:r>
-      <w:proofErr w:type="spellEnd"/>
-      <w:r>
-        <w:t xml:space="preserve"> of access were brought together from looking at the various literature.</w:t>
+      <w:r>
+        <w:t>Findings:</w:t>
+      </w:r>
+    </w:p>
+    <w:p/>
+    <w:tbl>
+      <w:tblPr>
+        <w:tblW w:w="3040" w:type="dxa"/>
+        <w:tblLook w:val="04A0" w:firstRow="1" w:lastRow="0" w:firstColumn="1" w:lastColumn="0" w:noHBand="0" w:noVBand="1"/>
+      </w:tblPr>
+      <w:tblGrid>
+        <w:gridCol w:w="960"/>
+        <w:gridCol w:w="1191"/>
+        <w:gridCol w:w="960"/>
+      </w:tblGrid>
+      <w:tr>
+        <w:trPr>
+          <w:trHeight w:val="300"/>
+        </w:trPr>
+        <w:tc>
+          <w:tcPr>
+            <w:tcW w:w="960" w:type="dxa"/>
+            <w:tcBorders>
+              <w:top w:val="nil"/>
+              <w:left w:val="nil"/>
+              <w:bottom w:val="nil"/>
+              <w:right w:val="nil"/>
+            </w:tcBorders>
+            <w:shd w:val="clear" w:color="auto" w:fill="auto"/>
+            <w:noWrap/>
+            <w:vAlign w:val="bottom"/>
+            <w:hideMark/>
+          </w:tcPr>
+          <w:p>
+            <w:pPr>
+              <w:spacing w:after="0" w:line="240" w:lineRule="auto"/>
+              <w:rPr>
+                <w:rFonts w:ascii="Calibri" w:eastAsia="Times New Roman" w:hAnsi="Calibri" w:cs="Calibri"/>
+                <w:color w:val="000000"/>
+                <w:sz w:val="22"/>
+              </w:rPr>
+            </w:pPr>
+            <w:r>
+              <w:rPr>
+                <w:rFonts w:ascii="Calibri" w:eastAsia="Times New Roman" w:hAnsi="Calibri" w:cs="Calibri"/>
+                <w:color w:val="000000"/>
+                <w:sz w:val="22"/>
+              </w:rPr>
+              <w:t>Client 0</w:t>
+            </w:r>
+          </w:p>
+        </w:tc>
+        <w:tc>
+          <w:tcPr>
+            <w:tcW w:w="1120" w:type="dxa"/>
+            <w:tcBorders>
+              <w:top w:val="nil"/>
+              <w:left w:val="nil"/>
+              <w:bottom w:val="nil"/>
+              <w:right w:val="nil"/>
+            </w:tcBorders>
+            <w:shd w:val="clear" w:color="auto" w:fill="auto"/>
+            <w:noWrap/>
+            <w:vAlign w:val="bottom"/>
+            <w:hideMark/>
+          </w:tcPr>
+          <w:p>
+            <w:pPr>
+              <w:spacing w:after="0" w:line="240" w:lineRule="auto"/>
+              <w:rPr>
+                <w:rFonts w:ascii="Calibri" w:eastAsia="Times New Roman" w:hAnsi="Calibri" w:cs="Calibri"/>
+                <w:color w:val="000000"/>
+                <w:sz w:val="22"/>
+              </w:rPr>
+            </w:pPr>
+            <w:r>
+              <w:rPr>
+                <w:rFonts w:ascii="Calibri" w:eastAsia="Times New Roman" w:hAnsi="Calibri" w:cs="Calibri"/>
+                <w:color w:val="000000"/>
+                <w:sz w:val="22"/>
+              </w:rPr>
+              <w:t>file1m5.txt</w:t>
+            </w:r>
+          </w:p>
+        </w:tc>
+        <w:tc>
+          <w:tcPr>
+            <w:tcW w:w="960" w:type="dxa"/>
+            <w:tcBorders>
+              <w:top w:val="nil"/>
+              <w:left w:val="nil"/>
+              <w:bottom w:val="nil"/>
+              <w:right w:val="nil"/>
+            </w:tcBorders>
+            <w:shd w:val="clear" w:color="auto" w:fill="auto"/>
+            <w:noWrap/>
+            <w:vAlign w:val="bottom"/>
+            <w:hideMark/>
+          </w:tcPr>
+          <w:p>
+            <w:pPr>
+              <w:spacing w:after="0" w:line="240" w:lineRule="auto"/>
+              <w:jc w:val="right"/>
+              <w:rPr>
+                <w:rFonts w:ascii="Calibri" w:eastAsia="Times New Roman" w:hAnsi="Calibri" w:cs="Calibri"/>
+                <w:color w:val="000000"/>
+                <w:sz w:val="22"/>
+              </w:rPr>
+            </w:pPr>
+            <w:r>
+              <w:rPr>
+                <w:rFonts w:ascii="Calibri" w:eastAsia="Times New Roman" w:hAnsi="Calibri" w:cs="Calibri"/>
+                <w:color w:val="000000"/>
+                <w:sz w:val="22"/>
+              </w:rPr>
+              <w:t>321</w:t>
+            </w:r>
+          </w:p>
+        </w:tc>
+      </w:tr>
+      <w:tr>
+        <w:trPr>
+          <w:trHeight w:val="300"/>
+        </w:trPr>
+        <w:tc>
+          <w:tcPr>
+            <w:tcW w:w="960" w:type="dxa"/>
+            <w:tcBorders>
+              <w:top w:val="nil"/>
+              <w:left w:val="nil"/>
+              <w:bottom w:val="nil"/>
+              <w:right w:val="nil"/>
+            </w:tcBorders>
+            <w:shd w:val="clear" w:color="auto" w:fill="auto"/>
+            <w:noWrap/>
+            <w:vAlign w:val="bottom"/>
+            <w:hideMark/>
+          </w:tcPr>
+          <w:p>
+            <w:pPr>
+              <w:spacing w:after="0" w:line="240" w:lineRule="auto"/>
+              <w:rPr>
+                <w:rFonts w:ascii="Calibri" w:eastAsia="Times New Roman" w:hAnsi="Calibri" w:cs="Calibri"/>
+                <w:color w:val="000000"/>
+                <w:sz w:val="22"/>
+              </w:rPr>
+            </w:pPr>
+            <w:r>
+              <w:rPr>
+                <w:rFonts w:ascii="Calibri" w:eastAsia="Times New Roman" w:hAnsi="Calibri" w:cs="Calibri"/>
+                <w:color w:val="000000"/>
+                <w:sz w:val="22"/>
+              </w:rPr>
+              <w:t>Client 1</w:t>
+            </w:r>
+          </w:p>
+        </w:tc>
+        <w:tc>
+          <w:tcPr>
+            <w:tcW w:w="1120" w:type="dxa"/>
+            <w:tcBorders>
+              <w:top w:val="nil"/>
+              <w:left w:val="nil"/>
+              <w:bottom w:val="nil"/>
+              <w:right w:val="nil"/>
+            </w:tcBorders>
+            <w:shd w:val="clear" w:color="auto" w:fill="auto"/>
+            <w:noWrap/>
+            <w:vAlign w:val="bottom"/>
+            <w:hideMark/>
+          </w:tcPr>
+          <w:p>
+            <w:pPr>
+              <w:spacing w:after="0" w:line="240" w:lineRule="auto"/>
+              <w:rPr>
+                <w:rFonts w:ascii="Calibri" w:eastAsia="Times New Roman" w:hAnsi="Calibri" w:cs="Calibri"/>
+                <w:color w:val="000000"/>
+                <w:sz w:val="22"/>
+              </w:rPr>
+            </w:pPr>
+            <w:r>
+              <w:rPr>
+                <w:rFonts w:ascii="Calibri" w:eastAsia="Times New Roman" w:hAnsi="Calibri" w:cs="Calibri"/>
+                <w:color w:val="000000"/>
+                <w:sz w:val="22"/>
+              </w:rPr>
+              <w:t>file1m5.txt</w:t>
+            </w:r>
+          </w:p>
+        </w:tc>
+        <w:tc>
+          <w:tcPr>
+            <w:tcW w:w="960" w:type="dxa"/>
+            <w:tcBorders>
+              <w:top w:val="nil"/>
+              <w:left w:val="nil"/>
+              <w:bottom w:val="nil"/>
+              <w:right w:val="nil"/>
+            </w:tcBorders>
+            <w:shd w:val="clear" w:color="auto" w:fill="auto"/>
+            <w:noWrap/>
+            <w:vAlign w:val="bottom"/>
+            <w:hideMark/>
+          </w:tcPr>
+          <w:p>
+            <w:pPr>
+              <w:spacing w:after="0" w:line="240" w:lineRule="auto"/>
+              <w:jc w:val="right"/>
+              <w:rPr>
+                <w:rFonts w:ascii="Calibri" w:eastAsia="Times New Roman" w:hAnsi="Calibri" w:cs="Calibri"/>
+                <w:color w:val="000000"/>
+                <w:sz w:val="22"/>
+              </w:rPr>
+            </w:pPr>
+            <w:r>
+              <w:rPr>
+                <w:rFonts w:ascii="Calibri" w:eastAsia="Times New Roman" w:hAnsi="Calibri" w:cs="Calibri"/>
+                <w:color w:val="000000"/>
+                <w:sz w:val="22"/>
+              </w:rPr>
+              <w:t>39</w:t>
+            </w:r>
+          </w:p>
+        </w:tc>
+      </w:tr>
+      <w:tr>
+        <w:trPr>
+          <w:trHeight w:val="300"/>
+        </w:trPr>
+        <w:tc>
+          <w:tcPr>
+            <w:tcW w:w="960" w:type="dxa"/>
+            <w:tcBorders>
+              <w:top w:val="nil"/>
+              <w:left w:val="nil"/>
+              <w:bottom w:val="nil"/>
+              <w:right w:val="nil"/>
+            </w:tcBorders>
+            <w:shd w:val="clear" w:color="auto" w:fill="auto"/>
+            <w:noWrap/>
+            <w:vAlign w:val="bottom"/>
+            <w:hideMark/>
+          </w:tcPr>
+          <w:p>
+            <w:pPr>
+              <w:spacing w:after="0" w:line="240" w:lineRule="auto"/>
+              <w:rPr>
+                <w:rFonts w:ascii="Calibri" w:eastAsia="Times New Roman" w:hAnsi="Calibri" w:cs="Calibri"/>
+                <w:color w:val="000000"/>
+                <w:sz w:val="22"/>
+              </w:rPr>
+            </w:pPr>
+            <w:r>
+              <w:rPr>
+                <w:rFonts w:ascii="Calibri" w:eastAsia="Times New Roman" w:hAnsi="Calibri" w:cs="Calibri"/>
+                <w:color w:val="000000"/>
+                <w:sz w:val="22"/>
+              </w:rPr>
+              <w:t>Client 5</w:t>
+            </w:r>
+          </w:p>
+        </w:tc>
+        <w:tc>
+          <w:tcPr>
+            <w:tcW w:w="1120" w:type="dxa"/>
+            <w:tcBorders>
+              <w:top w:val="nil"/>
+              <w:left w:val="nil"/>
+              <w:bottom w:val="nil"/>
+              <w:right w:val="nil"/>
+            </w:tcBorders>
+            <w:shd w:val="clear" w:color="auto" w:fill="auto"/>
+            <w:noWrap/>
+            <w:vAlign w:val="bottom"/>
+            <w:hideMark/>
+          </w:tcPr>
+          <w:p>
+            <w:pPr>
+              <w:spacing w:after="0" w:line="240" w:lineRule="auto"/>
+              <w:rPr>
+                <w:rFonts w:ascii="Calibri" w:eastAsia="Times New Roman" w:hAnsi="Calibri" w:cs="Calibri"/>
+                <w:color w:val="000000"/>
+                <w:sz w:val="22"/>
+              </w:rPr>
+            </w:pPr>
+            <w:r>
+              <w:rPr>
+                <w:rFonts w:ascii="Calibri" w:eastAsia="Times New Roman" w:hAnsi="Calibri" w:cs="Calibri"/>
+                <w:color w:val="000000"/>
+                <w:sz w:val="22"/>
+              </w:rPr>
+              <w:t>file1m5.txt</w:t>
+            </w:r>
+          </w:p>
+        </w:tc>
+        <w:tc>
+          <w:tcPr>
+            <w:tcW w:w="960" w:type="dxa"/>
+            <w:tcBorders>
+              <w:top w:val="nil"/>
+              <w:left w:val="nil"/>
+              <w:bottom w:val="nil"/>
+              <w:right w:val="nil"/>
+            </w:tcBorders>
+            <w:shd w:val="clear" w:color="auto" w:fill="auto"/>
+            <w:noWrap/>
+            <w:vAlign w:val="bottom"/>
+            <w:hideMark/>
+          </w:tcPr>
+          <w:p>
+            <w:pPr>
+              <w:spacing w:after="0" w:line="240" w:lineRule="auto"/>
+              <w:jc w:val="right"/>
+              <w:rPr>
+                <w:rFonts w:ascii="Calibri" w:eastAsia="Times New Roman" w:hAnsi="Calibri" w:cs="Calibri"/>
+                <w:color w:val="000000"/>
+                <w:sz w:val="22"/>
+              </w:rPr>
+            </w:pPr>
+            <w:r>
+              <w:rPr>
+                <w:rFonts w:ascii="Calibri" w:eastAsia="Times New Roman" w:hAnsi="Calibri" w:cs="Calibri"/>
+                <w:color w:val="000000"/>
+                <w:sz w:val="22"/>
+              </w:rPr>
+              <w:t>51</w:t>
+            </w:r>
+          </w:p>
+        </w:tc>
+      </w:tr>
+      <w:tr>
+        <w:trPr>
+          <w:trHeight w:val="300"/>
+        </w:trPr>
+        <w:tc>
+          <w:tcPr>
+            <w:tcW w:w="960" w:type="dxa"/>
+            <w:tcBorders>
+              <w:top w:val="nil"/>
+              <w:left w:val="nil"/>
+              <w:bottom w:val="nil"/>
+              <w:right w:val="nil"/>
+            </w:tcBorders>
+            <w:shd w:val="clear" w:color="auto" w:fill="auto"/>
+            <w:noWrap/>
+            <w:vAlign w:val="bottom"/>
+            <w:hideMark/>
+          </w:tcPr>
+          <w:p>
+            <w:pPr>
+              <w:spacing w:after="0" w:line="240" w:lineRule="auto"/>
+              <w:rPr>
+                <w:rFonts w:ascii="Calibri" w:eastAsia="Times New Roman" w:hAnsi="Calibri" w:cs="Calibri"/>
+                <w:color w:val="000000"/>
+                <w:sz w:val="22"/>
+              </w:rPr>
+            </w:pPr>
+            <w:r>
+              <w:rPr>
+                <w:rFonts w:ascii="Calibri" w:eastAsia="Times New Roman" w:hAnsi="Calibri" w:cs="Calibri"/>
+                <w:color w:val="000000"/>
+                <w:sz w:val="22"/>
+              </w:rPr>
+              <w:t>Client 3</w:t>
+            </w:r>
+          </w:p>
+        </w:tc>
+        <w:tc>
+          <w:tcPr>
+            <w:tcW w:w="1120" w:type="dxa"/>
+            <w:tcBorders>
+              <w:top w:val="nil"/>
+              <w:left w:val="nil"/>
+              <w:bottom w:val="nil"/>
+              <w:right w:val="nil"/>
+            </w:tcBorders>
+            <w:shd w:val="clear" w:color="auto" w:fill="auto"/>
+            <w:noWrap/>
+            <w:vAlign w:val="bottom"/>
+            <w:hideMark/>
+          </w:tcPr>
+          <w:p>
+            <w:pPr>
+              <w:spacing w:after="0" w:line="240" w:lineRule="auto"/>
+              <w:rPr>
+                <w:rFonts w:ascii="Calibri" w:eastAsia="Times New Roman" w:hAnsi="Calibri" w:cs="Calibri"/>
+                <w:color w:val="000000"/>
+                <w:sz w:val="22"/>
+              </w:rPr>
+            </w:pPr>
+            <w:r>
+              <w:rPr>
+                <w:rFonts w:ascii="Calibri" w:eastAsia="Times New Roman" w:hAnsi="Calibri" w:cs="Calibri"/>
+                <w:color w:val="000000"/>
+                <w:sz w:val="22"/>
+              </w:rPr>
+              <w:t>file1m5.txt</w:t>
+            </w:r>
+          </w:p>
+        </w:tc>
+        <w:tc>
+          <w:tcPr>
+            <w:tcW w:w="960" w:type="dxa"/>
+            <w:tcBorders>
+              <w:top w:val="nil"/>
+              <w:left w:val="nil"/>
+              <w:bottom w:val="nil"/>
+              <w:right w:val="nil"/>
+            </w:tcBorders>
+            <w:shd w:val="clear" w:color="auto" w:fill="auto"/>
+            <w:noWrap/>
+            <w:vAlign w:val="bottom"/>
+            <w:hideMark/>
+          </w:tcPr>
+          <w:p>
+            <w:pPr>
+              <w:spacing w:after="0" w:line="240" w:lineRule="auto"/>
+              <w:jc w:val="right"/>
+              <w:rPr>
+                <w:rFonts w:ascii="Calibri" w:eastAsia="Times New Roman" w:hAnsi="Calibri" w:cs="Calibri"/>
+                <w:color w:val="000000"/>
+                <w:sz w:val="22"/>
+              </w:rPr>
+            </w:pPr>
+            <w:r>
+              <w:rPr>
+                <w:rFonts w:ascii="Calibri" w:eastAsia="Times New Roman" w:hAnsi="Calibri" w:cs="Calibri"/>
+                <w:color w:val="000000"/>
+                <w:sz w:val="22"/>
+              </w:rPr>
+              <w:t>35</w:t>
+            </w:r>
+          </w:p>
+        </w:tc>
+      </w:tr>
+      <w:tr>
+        <w:trPr>
+          <w:trHeight w:val="300"/>
+        </w:trPr>
+        <w:tc>
+          <w:tcPr>
+            <w:tcW w:w="960" w:type="dxa"/>
+            <w:tcBorders>
+              <w:top w:val="nil"/>
+              <w:left w:val="nil"/>
+              <w:bottom w:val="nil"/>
+              <w:right w:val="nil"/>
+            </w:tcBorders>
+            <w:shd w:val="clear" w:color="auto" w:fill="auto"/>
+            <w:noWrap/>
+            <w:vAlign w:val="bottom"/>
+            <w:hideMark/>
+          </w:tcPr>
+          <w:p>
+            <w:pPr>
+              <w:spacing w:after="0" w:line="240" w:lineRule="auto"/>
+              <w:rPr>
+                <w:rFonts w:ascii="Calibri" w:eastAsia="Times New Roman" w:hAnsi="Calibri" w:cs="Calibri"/>
+                <w:color w:val="000000"/>
+                <w:sz w:val="22"/>
+              </w:rPr>
+            </w:pPr>
+            <w:r>
+              <w:rPr>
+                <w:rFonts w:ascii="Calibri" w:eastAsia="Times New Roman" w:hAnsi="Calibri" w:cs="Calibri"/>
+                <w:color w:val="000000"/>
+                <w:sz w:val="22"/>
+              </w:rPr>
+              <w:t>Client 4</w:t>
+            </w:r>
+          </w:p>
+        </w:tc>
+        <w:tc>
+          <w:tcPr>
+            <w:tcW w:w="1120" w:type="dxa"/>
+            <w:tcBorders>
+              <w:top w:val="nil"/>
+              <w:left w:val="nil"/>
+              <w:bottom w:val="nil"/>
+              <w:right w:val="nil"/>
+            </w:tcBorders>
+            <w:shd w:val="clear" w:color="auto" w:fill="auto"/>
+            <w:noWrap/>
+            <w:vAlign w:val="bottom"/>
+            <w:hideMark/>
+          </w:tcPr>
+          <w:p>
+            <w:pPr>
+              <w:spacing w:after="0" w:line="240" w:lineRule="auto"/>
+              <w:rPr>
+                <w:rFonts w:ascii="Calibri" w:eastAsia="Times New Roman" w:hAnsi="Calibri" w:cs="Calibri"/>
+                <w:color w:val="000000"/>
+                <w:sz w:val="22"/>
+              </w:rPr>
+            </w:pPr>
+            <w:r>
+              <w:rPr>
+                <w:rFonts w:ascii="Calibri" w:eastAsia="Times New Roman" w:hAnsi="Calibri" w:cs="Calibri"/>
+                <w:color w:val="000000"/>
+                <w:sz w:val="22"/>
+              </w:rPr>
+              <w:t>file1m5.txt</w:t>
+            </w:r>
+          </w:p>
+        </w:tc>
+        <w:tc>
+          <w:tcPr>
+            <w:tcW w:w="960" w:type="dxa"/>
+            <w:tcBorders>
+              <w:top w:val="nil"/>
+              <w:left w:val="nil"/>
+              <w:bottom w:val="nil"/>
+              <w:right w:val="nil"/>
+            </w:tcBorders>
+            <w:shd w:val="clear" w:color="auto" w:fill="auto"/>
+            <w:noWrap/>
+            <w:vAlign w:val="bottom"/>
+            <w:hideMark/>
+          </w:tcPr>
+          <w:p>
+            <w:pPr>
+              <w:spacing w:after="0" w:line="240" w:lineRule="auto"/>
+              <w:jc w:val="right"/>
+              <w:rPr>
+                <w:rFonts w:ascii="Calibri" w:eastAsia="Times New Roman" w:hAnsi="Calibri" w:cs="Calibri"/>
+                <w:color w:val="000000"/>
+                <w:sz w:val="22"/>
+              </w:rPr>
+            </w:pPr>
+            <w:r>
+              <w:rPr>
+                <w:rFonts w:ascii="Calibri" w:eastAsia="Times New Roman" w:hAnsi="Calibri" w:cs="Calibri"/>
+                <w:color w:val="000000"/>
+                <w:sz w:val="22"/>
+              </w:rPr>
+              <w:t>48</w:t>
+            </w:r>
+          </w:p>
+        </w:tc>
+      </w:tr>
+      <w:tr>
+        <w:trPr>
+          <w:trHeight w:val="300"/>
+        </w:trPr>
+        <w:tc>
+          <w:tcPr>
+            <w:tcW w:w="960" w:type="dxa"/>
+            <w:tcBorders>
+              <w:top w:val="nil"/>
+              <w:left w:val="nil"/>
+              <w:bottom w:val="nil"/>
+              <w:right w:val="nil"/>
+            </w:tcBorders>
+            <w:shd w:val="clear" w:color="auto" w:fill="auto"/>
+            <w:noWrap/>
+            <w:vAlign w:val="bottom"/>
+            <w:hideMark/>
+          </w:tcPr>
+          <w:p>
+            <w:pPr>
+              <w:spacing w:after="0" w:line="240" w:lineRule="auto"/>
+              <w:rPr>
+                <w:rFonts w:ascii="Calibri" w:eastAsia="Times New Roman" w:hAnsi="Calibri" w:cs="Calibri"/>
+                <w:color w:val="000000"/>
+                <w:sz w:val="22"/>
+              </w:rPr>
+            </w:pPr>
+            <w:r>
+              <w:rPr>
+                <w:rFonts w:ascii="Calibri" w:eastAsia="Times New Roman" w:hAnsi="Calibri" w:cs="Calibri"/>
+                <w:color w:val="000000"/>
+                <w:sz w:val="22"/>
+              </w:rPr>
+              <w:t>Client 2</w:t>
+            </w:r>
+          </w:p>
+        </w:tc>
+        <w:tc>
+          <w:tcPr>
+            <w:tcW w:w="1120" w:type="dxa"/>
+            <w:tcBorders>
+              <w:top w:val="nil"/>
+              <w:left w:val="nil"/>
+              <w:bottom w:val="nil"/>
+              <w:right w:val="nil"/>
+            </w:tcBorders>
+            <w:shd w:val="clear" w:color="auto" w:fill="auto"/>
+            <w:noWrap/>
+            <w:vAlign w:val="bottom"/>
+            <w:hideMark/>
+          </w:tcPr>
+          <w:p>
+            <w:pPr>
+              <w:spacing w:after="0" w:line="240" w:lineRule="auto"/>
+              <w:rPr>
+                <w:rFonts w:ascii="Calibri" w:eastAsia="Times New Roman" w:hAnsi="Calibri" w:cs="Calibri"/>
+                <w:color w:val="000000"/>
+                <w:sz w:val="22"/>
+              </w:rPr>
+            </w:pPr>
+            <w:r>
+              <w:rPr>
+                <w:rFonts w:ascii="Calibri" w:eastAsia="Times New Roman" w:hAnsi="Calibri" w:cs="Calibri"/>
+                <w:color w:val="000000"/>
+                <w:sz w:val="22"/>
+              </w:rPr>
+              <w:t>file1m5.txt</w:t>
+            </w:r>
+          </w:p>
+        </w:tc>
+        <w:tc>
+          <w:tcPr>
+            <w:tcW w:w="960" w:type="dxa"/>
+            <w:tcBorders>
+              <w:top w:val="nil"/>
+              <w:left w:val="nil"/>
+              <w:bottom w:val="nil"/>
+              <w:right w:val="nil"/>
+            </w:tcBorders>
+            <w:shd w:val="clear" w:color="auto" w:fill="auto"/>
+            <w:noWrap/>
+            <w:vAlign w:val="bottom"/>
+            <w:hideMark/>
+          </w:tcPr>
+          <w:p>
+            <w:pPr>
+              <w:spacing w:after="0" w:line="240" w:lineRule="auto"/>
+              <w:jc w:val="right"/>
+              <w:rPr>
+                <w:rFonts w:ascii="Calibri" w:eastAsia="Times New Roman" w:hAnsi="Calibri" w:cs="Calibri"/>
+                <w:color w:val="000000"/>
+                <w:sz w:val="22"/>
+              </w:rPr>
+            </w:pPr>
+            <w:r>
+              <w:rPr>
+                <w:rFonts w:ascii="Calibri" w:eastAsia="Times New Roman" w:hAnsi="Calibri" w:cs="Calibri"/>
+                <w:color w:val="000000"/>
+                <w:sz w:val="22"/>
+              </w:rPr>
+              <w:t>39</w:t>
+            </w:r>
+          </w:p>
+        </w:tc>
+      </w:tr>
+      <w:tr>
+        <w:trPr>
+          <w:trHeight w:val="300"/>
+        </w:trPr>
+        <w:tc>
+          <w:tcPr>
+            <w:tcW w:w="960" w:type="dxa"/>
+            <w:tcBorders>
+              <w:top w:val="nil"/>
+              <w:left w:val="nil"/>
+              <w:bottom w:val="nil"/>
+              <w:right w:val="nil"/>
+            </w:tcBorders>
+            <w:shd w:val="clear" w:color="auto" w:fill="auto"/>
+            <w:noWrap/>
+            <w:vAlign w:val="bottom"/>
+            <w:hideMark/>
+          </w:tcPr>
+          <w:p>
+            <w:pPr>
+              <w:spacing w:after="0" w:line="240" w:lineRule="auto"/>
+              <w:rPr>
+                <w:rFonts w:ascii="Calibri" w:eastAsia="Times New Roman" w:hAnsi="Calibri" w:cs="Calibri"/>
+                <w:color w:val="000000"/>
+                <w:sz w:val="22"/>
+              </w:rPr>
+            </w:pPr>
+            <w:r>
+              <w:rPr>
+                <w:rFonts w:ascii="Calibri" w:eastAsia="Times New Roman" w:hAnsi="Calibri" w:cs="Calibri"/>
+                <w:color w:val="000000"/>
+                <w:sz w:val="22"/>
+              </w:rPr>
+              <w:t>Client 6</w:t>
+            </w:r>
+          </w:p>
+        </w:tc>
+        <w:tc>
+          <w:tcPr>
+            <w:tcW w:w="1120" w:type="dxa"/>
+            <w:tcBorders>
+              <w:top w:val="nil"/>
+              <w:left w:val="nil"/>
+              <w:bottom w:val="nil"/>
+              <w:right w:val="nil"/>
+            </w:tcBorders>
+            <w:shd w:val="clear" w:color="auto" w:fill="auto"/>
+            <w:noWrap/>
+            <w:vAlign w:val="bottom"/>
+            <w:hideMark/>
+          </w:tcPr>
+          <w:p>
+            <w:pPr>
+              <w:spacing w:after="0" w:line="240" w:lineRule="auto"/>
+              <w:rPr>
+                <w:rFonts w:ascii="Calibri" w:eastAsia="Times New Roman" w:hAnsi="Calibri" w:cs="Calibri"/>
+                <w:color w:val="000000"/>
+                <w:sz w:val="22"/>
+              </w:rPr>
+            </w:pPr>
+            <w:r>
+              <w:rPr>
+                <w:rFonts w:ascii="Calibri" w:eastAsia="Times New Roman" w:hAnsi="Calibri" w:cs="Calibri"/>
+                <w:color w:val="000000"/>
+                <w:sz w:val="22"/>
+              </w:rPr>
+              <w:t>file1m5.txt</w:t>
+            </w:r>
+          </w:p>
+        </w:tc>
+        <w:tc>
+          <w:tcPr>
+            <w:tcW w:w="960" w:type="dxa"/>
+            <w:tcBorders>
+              <w:top w:val="nil"/>
+              <w:left w:val="nil"/>
+              <w:bottom w:val="nil"/>
+              <w:right w:val="nil"/>
+            </w:tcBorders>
+            <w:shd w:val="clear" w:color="auto" w:fill="auto"/>
+            <w:noWrap/>
+            <w:vAlign w:val="bottom"/>
+            <w:hideMark/>
+          </w:tcPr>
+          <w:p>
+            <w:pPr>
+              <w:spacing w:after="0" w:line="240" w:lineRule="auto"/>
+              <w:jc w:val="right"/>
+              <w:rPr>
+                <w:rFonts w:ascii="Calibri" w:eastAsia="Times New Roman" w:hAnsi="Calibri" w:cs="Calibri"/>
+                <w:color w:val="000000"/>
+                <w:sz w:val="22"/>
+              </w:rPr>
+            </w:pPr>
+            <w:r>
+              <w:rPr>
+                <w:rFonts w:ascii="Calibri" w:eastAsia="Times New Roman" w:hAnsi="Calibri" w:cs="Calibri"/>
+                <w:color w:val="000000"/>
+                <w:sz w:val="22"/>
+              </w:rPr>
+              <w:t>28</w:t>
+            </w:r>
+          </w:p>
+        </w:tc>
+      </w:tr>
+      <w:tr>
+        <w:trPr>
+          <w:trHeight w:val="300"/>
+        </w:trPr>
+        <w:tc>
+          <w:tcPr>
+            <w:tcW w:w="960" w:type="dxa"/>
+            <w:tcBorders>
+              <w:top w:val="nil"/>
+              <w:left w:val="nil"/>
+              <w:bottom w:val="nil"/>
+              <w:right w:val="nil"/>
+            </w:tcBorders>
+            <w:shd w:val="clear" w:color="auto" w:fill="auto"/>
+            <w:noWrap/>
+            <w:vAlign w:val="bottom"/>
+            <w:hideMark/>
+          </w:tcPr>
+          <w:p>
+            <w:pPr>
+              <w:spacing w:after="0" w:line="240" w:lineRule="auto"/>
+              <w:rPr>
+                <w:rFonts w:ascii="Calibri" w:eastAsia="Times New Roman" w:hAnsi="Calibri" w:cs="Calibri"/>
+                <w:color w:val="000000"/>
+                <w:sz w:val="22"/>
+              </w:rPr>
+            </w:pPr>
+            <w:r>
+              <w:rPr>
+                <w:rFonts w:ascii="Calibri" w:eastAsia="Times New Roman" w:hAnsi="Calibri" w:cs="Calibri"/>
+                <w:color w:val="000000"/>
+                <w:sz w:val="22"/>
+              </w:rPr>
+              <w:t>Client 8</w:t>
+            </w:r>
+          </w:p>
+        </w:tc>
+        <w:tc>
+          <w:tcPr>
+            <w:tcW w:w="1120" w:type="dxa"/>
+            <w:tcBorders>
+              <w:top w:val="nil"/>
+              <w:left w:val="nil"/>
+              <w:bottom w:val="nil"/>
+              <w:right w:val="nil"/>
+            </w:tcBorders>
+            <w:shd w:val="clear" w:color="auto" w:fill="auto"/>
+            <w:noWrap/>
+            <w:vAlign w:val="bottom"/>
+            <w:hideMark/>
+          </w:tcPr>
+          <w:p>
+            <w:pPr>
+              <w:spacing w:after="0" w:line="240" w:lineRule="auto"/>
+              <w:rPr>
+                <w:rFonts w:ascii="Calibri" w:eastAsia="Times New Roman" w:hAnsi="Calibri" w:cs="Calibri"/>
+                <w:color w:val="000000"/>
+                <w:sz w:val="22"/>
+              </w:rPr>
+            </w:pPr>
+            <w:r>
+              <w:rPr>
+                <w:rFonts w:ascii="Calibri" w:eastAsia="Times New Roman" w:hAnsi="Calibri" w:cs="Calibri"/>
+                <w:color w:val="000000"/>
+                <w:sz w:val="22"/>
+              </w:rPr>
+              <w:t>file1m5.txt</w:t>
+            </w:r>
+          </w:p>
+        </w:tc>
+        <w:tc>
+          <w:tcPr>
+            <w:tcW w:w="960" w:type="dxa"/>
+            <w:tcBorders>
+              <w:top w:val="nil"/>
+              <w:left w:val="nil"/>
+              <w:bottom w:val="nil"/>
+              <w:right w:val="nil"/>
+            </w:tcBorders>
+            <w:shd w:val="clear" w:color="auto" w:fill="auto"/>
+            <w:noWrap/>
+            <w:vAlign w:val="bottom"/>
+            <w:hideMark/>
+          </w:tcPr>
+          <w:p>
+            <w:pPr>
+              <w:spacing w:after="0" w:line="240" w:lineRule="auto"/>
+              <w:jc w:val="right"/>
+              <w:rPr>
+                <w:rFonts w:ascii="Calibri" w:eastAsia="Times New Roman" w:hAnsi="Calibri" w:cs="Calibri"/>
+                <w:color w:val="000000"/>
+                <w:sz w:val="22"/>
+              </w:rPr>
+            </w:pPr>
+            <w:r>
+              <w:rPr>
+                <w:rFonts w:ascii="Calibri" w:eastAsia="Times New Roman" w:hAnsi="Calibri" w:cs="Calibri"/>
+                <w:color w:val="000000"/>
+                <w:sz w:val="22"/>
+              </w:rPr>
+              <w:t>38</w:t>
+            </w:r>
+          </w:p>
+        </w:tc>
+      </w:tr>
+      <w:tr>
+        <w:trPr>
+          <w:trHeight w:val="300"/>
+        </w:trPr>
+        <w:tc>
+          <w:tcPr>
+            <w:tcW w:w="960" w:type="dxa"/>
+            <w:tcBorders>
+              <w:top w:val="nil"/>
+              <w:left w:val="nil"/>
+              <w:bottom w:val="nil"/>
+              <w:right w:val="nil"/>
+            </w:tcBorders>
+            <w:shd w:val="clear" w:color="auto" w:fill="auto"/>
+            <w:noWrap/>
+            <w:vAlign w:val="bottom"/>
+            <w:hideMark/>
+          </w:tcPr>
+          <w:p>
+            <w:pPr>
+              <w:spacing w:after="0" w:line="240" w:lineRule="auto"/>
+              <w:rPr>
+                <w:rFonts w:ascii="Calibri" w:eastAsia="Times New Roman" w:hAnsi="Calibri" w:cs="Calibri"/>
+                <w:color w:val="000000"/>
+                <w:sz w:val="22"/>
+              </w:rPr>
+            </w:pPr>
+            <w:r>
+              <w:rPr>
+                <w:rFonts w:ascii="Calibri" w:eastAsia="Times New Roman" w:hAnsi="Calibri" w:cs="Calibri"/>
+                <w:color w:val="000000"/>
+                <w:sz w:val="22"/>
+              </w:rPr>
+              <w:t>Client 7</w:t>
+            </w:r>
+          </w:p>
+        </w:tc>
+        <w:tc>
+          <w:tcPr>
+            <w:tcW w:w="1120" w:type="dxa"/>
+            <w:tcBorders>
+              <w:top w:val="nil"/>
+              <w:left w:val="nil"/>
+              <w:bottom w:val="nil"/>
+              <w:right w:val="nil"/>
+            </w:tcBorders>
+            <w:shd w:val="clear" w:color="auto" w:fill="auto"/>
+            <w:noWrap/>
+            <w:vAlign w:val="bottom"/>
+            <w:hideMark/>
+          </w:tcPr>
+          <w:p>
+            <w:pPr>
+              <w:spacing w:after="0" w:line="240" w:lineRule="auto"/>
+              <w:rPr>
+                <w:rFonts w:ascii="Calibri" w:eastAsia="Times New Roman" w:hAnsi="Calibri" w:cs="Calibri"/>
+                <w:color w:val="000000"/>
+                <w:sz w:val="22"/>
+              </w:rPr>
+            </w:pPr>
+            <w:r>
+              <w:rPr>
+                <w:rFonts w:ascii="Calibri" w:eastAsia="Times New Roman" w:hAnsi="Calibri" w:cs="Calibri"/>
+                <w:color w:val="000000"/>
+                <w:sz w:val="22"/>
+              </w:rPr>
+              <w:t>file1m5.txt</w:t>
+            </w:r>
+          </w:p>
+        </w:tc>
+        <w:tc>
+          <w:tcPr>
+            <w:tcW w:w="960" w:type="dxa"/>
+            <w:tcBorders>
+              <w:top w:val="nil"/>
+              <w:left w:val="nil"/>
+              <w:bottom w:val="nil"/>
+              <w:right w:val="nil"/>
+            </w:tcBorders>
+            <w:shd w:val="clear" w:color="auto" w:fill="auto"/>
+            <w:noWrap/>
+            <w:vAlign w:val="bottom"/>
+            <w:hideMark/>
+          </w:tcPr>
+          <w:p>
+            <w:pPr>
+              <w:spacing w:after="0" w:line="240" w:lineRule="auto"/>
+              <w:jc w:val="right"/>
+              <w:rPr>
+                <w:rFonts w:ascii="Calibri" w:eastAsia="Times New Roman" w:hAnsi="Calibri" w:cs="Calibri"/>
+                <w:color w:val="000000"/>
+                <w:sz w:val="22"/>
+              </w:rPr>
+            </w:pPr>
+            <w:r>
+              <w:rPr>
+                <w:rFonts w:ascii="Calibri" w:eastAsia="Times New Roman" w:hAnsi="Calibri" w:cs="Calibri"/>
+                <w:color w:val="000000"/>
+                <w:sz w:val="22"/>
+              </w:rPr>
+              <w:t>48</w:t>
+            </w:r>
+          </w:p>
+        </w:tc>
+      </w:tr>
+      <w:tr>
+        <w:trPr>
+          <w:trHeight w:val="300"/>
+        </w:trPr>
+        <w:tc>
+          <w:tcPr>
+            <w:tcW w:w="960" w:type="dxa"/>
+            <w:tcBorders>
+              <w:top w:val="nil"/>
+              <w:left w:val="nil"/>
+              <w:bottom w:val="nil"/>
+              <w:right w:val="nil"/>
+            </w:tcBorders>
+            <w:shd w:val="clear" w:color="auto" w:fill="auto"/>
+            <w:noWrap/>
+            <w:vAlign w:val="bottom"/>
+            <w:hideMark/>
+          </w:tcPr>
+          <w:p>
+            <w:pPr>
+              <w:spacing w:after="0" w:line="240" w:lineRule="auto"/>
+              <w:rPr>
+                <w:rFonts w:ascii="Calibri" w:eastAsia="Times New Roman" w:hAnsi="Calibri" w:cs="Calibri"/>
+                <w:color w:val="000000"/>
+                <w:sz w:val="22"/>
+              </w:rPr>
+            </w:pPr>
+            <w:r>
+              <w:rPr>
+                <w:rFonts w:ascii="Calibri" w:eastAsia="Times New Roman" w:hAnsi="Calibri" w:cs="Calibri"/>
+                <w:color w:val="000000"/>
+                <w:sz w:val="22"/>
+              </w:rPr>
+              <w:t>Client 9</w:t>
+            </w:r>
+          </w:p>
+        </w:tc>
+        <w:tc>
+          <w:tcPr>
+            <w:tcW w:w="1120" w:type="dxa"/>
+            <w:tcBorders>
+              <w:top w:val="nil"/>
+              <w:left w:val="nil"/>
+              <w:bottom w:val="nil"/>
+              <w:right w:val="nil"/>
+            </w:tcBorders>
+            <w:shd w:val="clear" w:color="auto" w:fill="auto"/>
+            <w:noWrap/>
+            <w:vAlign w:val="bottom"/>
+            <w:hideMark/>
+          </w:tcPr>
+          <w:p>
+            <w:pPr>
+              <w:spacing w:after="0" w:line="240" w:lineRule="auto"/>
+              <w:rPr>
+                <w:rFonts w:ascii="Calibri" w:eastAsia="Times New Roman" w:hAnsi="Calibri" w:cs="Calibri"/>
+                <w:color w:val="000000"/>
+                <w:sz w:val="22"/>
+              </w:rPr>
+            </w:pPr>
+            <w:r>
+              <w:rPr>
+                <w:rFonts w:ascii="Calibri" w:eastAsia="Times New Roman" w:hAnsi="Calibri" w:cs="Calibri"/>
+                <w:color w:val="000000"/>
+                <w:sz w:val="22"/>
+              </w:rPr>
+              <w:t>file1m5.txt</w:t>
+            </w:r>
+          </w:p>
+        </w:tc>
+        <w:tc>
+          <w:tcPr>
+            <w:tcW w:w="960" w:type="dxa"/>
+            <w:tcBorders>
+              <w:top w:val="nil"/>
+              <w:left w:val="nil"/>
+              <w:bottom w:val="nil"/>
+              <w:right w:val="nil"/>
+            </w:tcBorders>
+            <w:shd w:val="clear" w:color="auto" w:fill="auto"/>
+            <w:noWrap/>
+            <w:vAlign w:val="bottom"/>
+            <w:hideMark/>
+          </w:tcPr>
+          <w:p>
+            <w:pPr>
+              <w:spacing w:after="0" w:line="240" w:lineRule="auto"/>
+              <w:jc w:val="right"/>
+              <w:rPr>
+                <w:rFonts w:ascii="Calibri" w:eastAsia="Times New Roman" w:hAnsi="Calibri" w:cs="Calibri"/>
+                <w:color w:val="000000"/>
+                <w:sz w:val="22"/>
+              </w:rPr>
+            </w:pPr>
+            <w:r>
+              <w:rPr>
+                <w:rFonts w:ascii="Calibri" w:eastAsia="Times New Roman" w:hAnsi="Calibri" w:cs="Calibri"/>
+                <w:color w:val="000000"/>
+                <w:sz w:val="22"/>
+              </w:rPr>
+              <w:t>54</w:t>
+            </w:r>
+          </w:p>
+        </w:tc>
+      </w:tr>
+      <w:tr>
+        <w:trPr>
+          <w:trHeight w:val="300"/>
+        </w:trPr>
+        <w:tc>
+          <w:tcPr>
+            <w:tcW w:w="960" w:type="dxa"/>
+            <w:tcBorders>
+              <w:top w:val="nil"/>
+              <w:left w:val="nil"/>
+              <w:bottom w:val="nil"/>
+              <w:right w:val="nil"/>
+            </w:tcBorders>
+            <w:shd w:val="clear" w:color="auto" w:fill="auto"/>
+            <w:noWrap/>
+            <w:vAlign w:val="bottom"/>
+            <w:hideMark/>
+          </w:tcPr>
+          <w:p>
+            <w:pPr>
+              <w:spacing w:after="0" w:line="240" w:lineRule="auto"/>
+              <w:jc w:val="right"/>
+              <w:rPr>
+                <w:rFonts w:ascii="Calibri" w:eastAsia="Times New Roman" w:hAnsi="Calibri" w:cs="Calibri"/>
+                <w:color w:val="000000"/>
+                <w:sz w:val="22"/>
+              </w:rPr>
+            </w:pPr>
+          </w:p>
+        </w:tc>
+        <w:tc>
+          <w:tcPr>
+            <w:tcW w:w="1120" w:type="dxa"/>
+            <w:tcBorders>
+              <w:top w:val="nil"/>
+              <w:left w:val="nil"/>
+              <w:bottom w:val="nil"/>
+              <w:right w:val="nil"/>
+            </w:tcBorders>
+            <w:shd w:val="clear" w:color="auto" w:fill="auto"/>
+            <w:noWrap/>
+            <w:vAlign w:val="bottom"/>
+            <w:hideMark/>
+          </w:tcPr>
+          <w:p>
+            <w:pPr>
+              <w:spacing w:after="0" w:line="240" w:lineRule="auto"/>
+              <w:rPr>
+                <w:rFonts w:eastAsia="Times New Roman" w:cs="Times New Roman"/>
+                <w:sz w:val="20"/>
+                <w:szCs w:val="20"/>
+              </w:rPr>
+            </w:pPr>
+          </w:p>
+        </w:tc>
+        <w:tc>
+          <w:tcPr>
+            <w:tcW w:w="960" w:type="dxa"/>
+            <w:tcBorders>
+              <w:top w:val="nil"/>
+              <w:left w:val="nil"/>
+              <w:bottom w:val="nil"/>
+              <w:right w:val="nil"/>
+            </w:tcBorders>
+            <w:shd w:val="clear" w:color="auto" w:fill="auto"/>
+            <w:noWrap/>
+            <w:vAlign w:val="bottom"/>
+            <w:hideMark/>
+          </w:tcPr>
+          <w:p>
+            <w:pPr>
+              <w:spacing w:after="0" w:line="240" w:lineRule="auto"/>
+              <w:jc w:val="right"/>
+              <w:rPr>
+                <w:rFonts w:ascii="Calibri" w:eastAsia="Times New Roman" w:hAnsi="Calibri" w:cs="Calibri"/>
+                <w:color w:val="000000"/>
+                <w:sz w:val="22"/>
+              </w:rPr>
+            </w:pPr>
+            <w:r>
+              <w:rPr>
+                <w:rFonts w:ascii="Calibri" w:eastAsia="Times New Roman" w:hAnsi="Calibri" w:cs="Calibri"/>
+                <w:color w:val="000000"/>
+                <w:sz w:val="22"/>
+              </w:rPr>
+              <w:t>701</w:t>
+            </w:r>
+          </w:p>
+        </w:tc>
+      </w:tr>
+    </w:tbl>
+    <w:p/>
+    <w:p/>
+    <w:tbl>
+      <w:tblPr>
+        <w:tblW w:w="3040" w:type="dxa"/>
+        <w:tblLook w:val="04A0" w:firstRow="1" w:lastRow="0" w:firstColumn="1" w:lastColumn="0" w:noHBand="0" w:noVBand="1"/>
+      </w:tblPr>
+      <w:tblGrid>
+        <w:gridCol w:w="960"/>
+        <w:gridCol w:w="1191"/>
+        <w:gridCol w:w="960"/>
+      </w:tblGrid>
+      <w:tr>
+        <w:trPr>
+          <w:trHeight w:val="300"/>
+        </w:trPr>
+        <w:tc>
+          <w:tcPr>
+            <w:tcW w:w="960" w:type="dxa"/>
+            <w:tcBorders>
+              <w:top w:val="nil"/>
+              <w:left w:val="nil"/>
+              <w:bottom w:val="nil"/>
+              <w:right w:val="nil"/>
+            </w:tcBorders>
+            <w:shd w:val="clear" w:color="auto" w:fill="auto"/>
+            <w:noWrap/>
+            <w:vAlign w:val="bottom"/>
+            <w:hideMark/>
+          </w:tcPr>
+          <w:p>
+            <w:pPr>
+              <w:spacing w:after="0" w:line="240" w:lineRule="auto"/>
+              <w:rPr>
+                <w:rFonts w:ascii="Calibri" w:eastAsia="Times New Roman" w:hAnsi="Calibri" w:cs="Calibri"/>
+                <w:color w:val="000000"/>
+                <w:sz w:val="22"/>
+              </w:rPr>
+            </w:pPr>
+            <w:r>
+              <w:rPr>
+                <w:rFonts w:ascii="Calibri" w:eastAsia="Times New Roman" w:hAnsi="Calibri" w:cs="Calibri"/>
+                <w:color w:val="000000"/>
+                <w:sz w:val="22"/>
+              </w:rPr>
+              <w:t>Client 0</w:t>
+            </w:r>
+          </w:p>
+        </w:tc>
+        <w:tc>
+          <w:tcPr>
+            <w:tcW w:w="1120" w:type="dxa"/>
+            <w:tcBorders>
+              <w:top w:val="nil"/>
+              <w:left w:val="nil"/>
+              <w:bottom w:val="nil"/>
+              <w:right w:val="nil"/>
+            </w:tcBorders>
+            <w:shd w:val="clear" w:color="auto" w:fill="auto"/>
+            <w:noWrap/>
+            <w:vAlign w:val="bottom"/>
+            <w:hideMark/>
+          </w:tcPr>
+          <w:p>
+            <w:pPr>
+              <w:spacing w:after="0" w:line="240" w:lineRule="auto"/>
+              <w:rPr>
+                <w:rFonts w:ascii="Calibri" w:eastAsia="Times New Roman" w:hAnsi="Calibri" w:cs="Calibri"/>
+                <w:color w:val="000000"/>
+                <w:sz w:val="22"/>
+              </w:rPr>
+            </w:pPr>
+            <w:r>
+              <w:rPr>
+                <w:rFonts w:ascii="Calibri" w:eastAsia="Times New Roman" w:hAnsi="Calibri" w:cs="Calibri"/>
+                <w:color w:val="000000"/>
+                <w:sz w:val="22"/>
+              </w:rPr>
+              <w:t>file1m5.txt</w:t>
+            </w:r>
+          </w:p>
+        </w:tc>
+        <w:tc>
+          <w:tcPr>
+            <w:tcW w:w="960" w:type="dxa"/>
+            <w:tcBorders>
+              <w:top w:val="nil"/>
+              <w:left w:val="nil"/>
+              <w:bottom w:val="nil"/>
+              <w:right w:val="nil"/>
+            </w:tcBorders>
+            <w:shd w:val="clear" w:color="auto" w:fill="auto"/>
+            <w:noWrap/>
+            <w:vAlign w:val="bottom"/>
+            <w:hideMark/>
+          </w:tcPr>
+          <w:p>
+            <w:pPr>
+              <w:spacing w:after="0" w:line="240" w:lineRule="auto"/>
+              <w:jc w:val="right"/>
+              <w:rPr>
+                <w:rFonts w:ascii="Calibri" w:eastAsia="Times New Roman" w:hAnsi="Calibri" w:cs="Calibri"/>
+                <w:color w:val="000000"/>
+                <w:sz w:val="22"/>
+              </w:rPr>
+            </w:pPr>
+            <w:r>
+              <w:rPr>
+                <w:rFonts w:ascii="Calibri" w:eastAsia="Times New Roman" w:hAnsi="Calibri" w:cs="Calibri"/>
+                <w:color w:val="000000"/>
+                <w:sz w:val="22"/>
+              </w:rPr>
+              <w:t>120</w:t>
+            </w:r>
+          </w:p>
+        </w:tc>
+      </w:tr>
+      <w:tr>
+        <w:trPr>
+          <w:trHeight w:val="300"/>
+        </w:trPr>
+        <w:tc>
+          <w:tcPr>
+            <w:tcW w:w="960" w:type="dxa"/>
+            <w:tcBorders>
+              <w:top w:val="nil"/>
+              <w:left w:val="nil"/>
+              <w:bottom w:val="nil"/>
+              <w:right w:val="nil"/>
+            </w:tcBorders>
+            <w:shd w:val="clear" w:color="auto" w:fill="auto"/>
+            <w:noWrap/>
+            <w:vAlign w:val="bottom"/>
+            <w:hideMark/>
+          </w:tcPr>
+          <w:p>
+            <w:pPr>
+              <w:spacing w:after="0" w:line="240" w:lineRule="auto"/>
+              <w:rPr>
+                <w:rFonts w:ascii="Calibri" w:eastAsia="Times New Roman" w:hAnsi="Calibri" w:cs="Calibri"/>
+                <w:color w:val="000000"/>
+                <w:sz w:val="22"/>
+              </w:rPr>
+            </w:pPr>
+            <w:r>
+              <w:rPr>
+                <w:rFonts w:ascii="Calibri" w:eastAsia="Times New Roman" w:hAnsi="Calibri" w:cs="Calibri"/>
+                <w:color w:val="000000"/>
+                <w:sz w:val="22"/>
+              </w:rPr>
+              <w:t>Client 2</w:t>
+            </w:r>
+          </w:p>
+        </w:tc>
+        <w:tc>
+          <w:tcPr>
+            <w:tcW w:w="1120" w:type="dxa"/>
+            <w:tcBorders>
+              <w:top w:val="nil"/>
+              <w:left w:val="nil"/>
+              <w:bottom w:val="nil"/>
+              <w:right w:val="nil"/>
+            </w:tcBorders>
+            <w:shd w:val="clear" w:color="auto" w:fill="auto"/>
+            <w:noWrap/>
+            <w:vAlign w:val="bottom"/>
+            <w:hideMark/>
+          </w:tcPr>
+          <w:p>
+            <w:pPr>
+              <w:spacing w:after="0" w:line="240" w:lineRule="auto"/>
+              <w:rPr>
+                <w:rFonts w:ascii="Calibri" w:eastAsia="Times New Roman" w:hAnsi="Calibri" w:cs="Calibri"/>
+                <w:color w:val="000000"/>
+                <w:sz w:val="22"/>
+              </w:rPr>
+            </w:pPr>
+            <w:r>
+              <w:rPr>
+                <w:rFonts w:ascii="Calibri" w:eastAsia="Times New Roman" w:hAnsi="Calibri" w:cs="Calibri"/>
+                <w:color w:val="000000"/>
+                <w:sz w:val="22"/>
+              </w:rPr>
+              <w:t>file1m5.txt</w:t>
+            </w:r>
+          </w:p>
+        </w:tc>
+        <w:tc>
+          <w:tcPr>
+            <w:tcW w:w="960" w:type="dxa"/>
+            <w:tcBorders>
+              <w:top w:val="nil"/>
+              <w:left w:val="nil"/>
+              <w:bottom w:val="nil"/>
+              <w:right w:val="nil"/>
+            </w:tcBorders>
+            <w:shd w:val="clear" w:color="auto" w:fill="auto"/>
+            <w:noWrap/>
+            <w:vAlign w:val="bottom"/>
+            <w:hideMark/>
+          </w:tcPr>
+          <w:p>
+            <w:pPr>
+              <w:spacing w:after="0" w:line="240" w:lineRule="auto"/>
+              <w:jc w:val="right"/>
+              <w:rPr>
+                <w:rFonts w:ascii="Calibri" w:eastAsia="Times New Roman" w:hAnsi="Calibri" w:cs="Calibri"/>
+                <w:color w:val="000000"/>
+                <w:sz w:val="22"/>
+              </w:rPr>
+            </w:pPr>
+            <w:r>
+              <w:rPr>
+                <w:rFonts w:ascii="Calibri" w:eastAsia="Times New Roman" w:hAnsi="Calibri" w:cs="Calibri"/>
+                <w:color w:val="000000"/>
+                <w:sz w:val="22"/>
+              </w:rPr>
+              <w:t>198</w:t>
+            </w:r>
+          </w:p>
+        </w:tc>
+      </w:tr>
+      <w:tr>
+        <w:trPr>
+          <w:trHeight w:val="300"/>
+        </w:trPr>
+        <w:tc>
+          <w:tcPr>
+            <w:tcW w:w="960" w:type="dxa"/>
+            <w:tcBorders>
+              <w:top w:val="nil"/>
+              <w:left w:val="nil"/>
+              <w:bottom w:val="nil"/>
+              <w:right w:val="nil"/>
+            </w:tcBorders>
+            <w:shd w:val="clear" w:color="auto" w:fill="auto"/>
+            <w:noWrap/>
+            <w:vAlign w:val="bottom"/>
+            <w:hideMark/>
+          </w:tcPr>
+          <w:p>
+            <w:pPr>
+              <w:spacing w:after="0" w:line="240" w:lineRule="auto"/>
+              <w:rPr>
+                <w:rFonts w:ascii="Calibri" w:eastAsia="Times New Roman" w:hAnsi="Calibri" w:cs="Calibri"/>
+                <w:color w:val="000000"/>
+                <w:sz w:val="22"/>
+              </w:rPr>
+            </w:pPr>
+            <w:r>
+              <w:rPr>
+                <w:rFonts w:ascii="Calibri" w:eastAsia="Times New Roman" w:hAnsi="Calibri" w:cs="Calibri"/>
+                <w:color w:val="000000"/>
+                <w:sz w:val="22"/>
+              </w:rPr>
+              <w:t>Client 1</w:t>
+            </w:r>
+          </w:p>
+        </w:tc>
+        <w:tc>
+          <w:tcPr>
+            <w:tcW w:w="1120" w:type="dxa"/>
+            <w:tcBorders>
+              <w:top w:val="nil"/>
+              <w:left w:val="nil"/>
+              <w:bottom w:val="nil"/>
+              <w:right w:val="nil"/>
+            </w:tcBorders>
+            <w:shd w:val="clear" w:color="auto" w:fill="auto"/>
+            <w:noWrap/>
+            <w:vAlign w:val="bottom"/>
+            <w:hideMark/>
+          </w:tcPr>
+          <w:p>
+            <w:pPr>
+              <w:spacing w:after="0" w:line="240" w:lineRule="auto"/>
+              <w:rPr>
+                <w:rFonts w:ascii="Calibri" w:eastAsia="Times New Roman" w:hAnsi="Calibri" w:cs="Calibri"/>
+                <w:color w:val="000000"/>
+                <w:sz w:val="22"/>
+              </w:rPr>
+            </w:pPr>
+            <w:r>
+              <w:rPr>
+                <w:rFonts w:ascii="Calibri" w:eastAsia="Times New Roman" w:hAnsi="Calibri" w:cs="Calibri"/>
+                <w:color w:val="000000"/>
+                <w:sz w:val="22"/>
+              </w:rPr>
+              <w:t>file1m5.txt</w:t>
+            </w:r>
+          </w:p>
+        </w:tc>
+        <w:tc>
+          <w:tcPr>
+            <w:tcW w:w="960" w:type="dxa"/>
+            <w:tcBorders>
+              <w:top w:val="nil"/>
+              <w:left w:val="nil"/>
+              <w:bottom w:val="nil"/>
+              <w:right w:val="nil"/>
+            </w:tcBorders>
+            <w:shd w:val="clear" w:color="auto" w:fill="auto"/>
+            <w:noWrap/>
+            <w:vAlign w:val="bottom"/>
+            <w:hideMark/>
+          </w:tcPr>
+          <w:p>
+            <w:pPr>
+              <w:spacing w:after="0" w:line="240" w:lineRule="auto"/>
+              <w:jc w:val="right"/>
+              <w:rPr>
+                <w:rFonts w:ascii="Calibri" w:eastAsia="Times New Roman" w:hAnsi="Calibri" w:cs="Calibri"/>
+                <w:color w:val="000000"/>
+                <w:sz w:val="22"/>
+              </w:rPr>
+            </w:pPr>
+            <w:r>
+              <w:rPr>
+                <w:rFonts w:ascii="Calibri" w:eastAsia="Times New Roman" w:hAnsi="Calibri" w:cs="Calibri"/>
+                <w:color w:val="000000"/>
+                <w:sz w:val="22"/>
+              </w:rPr>
+              <w:t>99</w:t>
+            </w:r>
+          </w:p>
+        </w:tc>
+      </w:tr>
+      <w:tr>
+        <w:trPr>
+          <w:trHeight w:val="300"/>
+        </w:trPr>
+        <w:tc>
+          <w:tcPr>
+            <w:tcW w:w="960" w:type="dxa"/>
+            <w:tcBorders>
+              <w:top w:val="nil"/>
+              <w:left w:val="nil"/>
+              <w:bottom w:val="nil"/>
+              <w:right w:val="nil"/>
+            </w:tcBorders>
+            <w:shd w:val="clear" w:color="auto" w:fill="auto"/>
+            <w:noWrap/>
+            <w:vAlign w:val="bottom"/>
+            <w:hideMark/>
+          </w:tcPr>
+          <w:p>
+            <w:pPr>
+              <w:spacing w:after="0" w:line="240" w:lineRule="auto"/>
+              <w:rPr>
+                <w:rFonts w:ascii="Calibri" w:eastAsia="Times New Roman" w:hAnsi="Calibri" w:cs="Calibri"/>
+                <w:color w:val="000000"/>
+                <w:sz w:val="22"/>
+              </w:rPr>
+            </w:pPr>
+            <w:r>
+              <w:rPr>
+                <w:rFonts w:ascii="Calibri" w:eastAsia="Times New Roman" w:hAnsi="Calibri" w:cs="Calibri"/>
+                <w:color w:val="000000"/>
+                <w:sz w:val="22"/>
+              </w:rPr>
+              <w:lastRenderedPageBreak/>
+              <w:t>Client 4</w:t>
+            </w:r>
+          </w:p>
+        </w:tc>
+        <w:tc>
+          <w:tcPr>
+            <w:tcW w:w="1120" w:type="dxa"/>
+            <w:tcBorders>
+              <w:top w:val="nil"/>
+              <w:left w:val="nil"/>
+              <w:bottom w:val="nil"/>
+              <w:right w:val="nil"/>
+            </w:tcBorders>
+            <w:shd w:val="clear" w:color="auto" w:fill="auto"/>
+            <w:noWrap/>
+            <w:vAlign w:val="bottom"/>
+            <w:hideMark/>
+          </w:tcPr>
+          <w:p>
+            <w:pPr>
+              <w:spacing w:after="0" w:line="240" w:lineRule="auto"/>
+              <w:rPr>
+                <w:rFonts w:ascii="Calibri" w:eastAsia="Times New Roman" w:hAnsi="Calibri" w:cs="Calibri"/>
+                <w:color w:val="000000"/>
+                <w:sz w:val="22"/>
+              </w:rPr>
+            </w:pPr>
+            <w:r>
+              <w:rPr>
+                <w:rFonts w:ascii="Calibri" w:eastAsia="Times New Roman" w:hAnsi="Calibri" w:cs="Calibri"/>
+                <w:color w:val="000000"/>
+                <w:sz w:val="22"/>
+              </w:rPr>
+              <w:t>file1m5.txt</w:t>
+            </w:r>
+          </w:p>
+        </w:tc>
+        <w:tc>
+          <w:tcPr>
+            <w:tcW w:w="960" w:type="dxa"/>
+            <w:tcBorders>
+              <w:top w:val="nil"/>
+              <w:left w:val="nil"/>
+              <w:bottom w:val="nil"/>
+              <w:right w:val="nil"/>
+            </w:tcBorders>
+            <w:shd w:val="clear" w:color="auto" w:fill="auto"/>
+            <w:noWrap/>
+            <w:vAlign w:val="bottom"/>
+            <w:hideMark/>
+          </w:tcPr>
+          <w:p>
+            <w:pPr>
+              <w:spacing w:after="0" w:line="240" w:lineRule="auto"/>
+              <w:jc w:val="right"/>
+              <w:rPr>
+                <w:rFonts w:ascii="Calibri" w:eastAsia="Times New Roman" w:hAnsi="Calibri" w:cs="Calibri"/>
+                <w:color w:val="000000"/>
+                <w:sz w:val="22"/>
+              </w:rPr>
+            </w:pPr>
+            <w:r>
+              <w:rPr>
+                <w:rFonts w:ascii="Calibri" w:eastAsia="Times New Roman" w:hAnsi="Calibri" w:cs="Calibri"/>
+                <w:color w:val="000000"/>
+                <w:sz w:val="22"/>
+              </w:rPr>
+              <w:t>92</w:t>
+            </w:r>
+          </w:p>
+        </w:tc>
+      </w:tr>
+      <w:tr>
+        <w:trPr>
+          <w:trHeight w:val="300"/>
+        </w:trPr>
+        <w:tc>
+          <w:tcPr>
+            <w:tcW w:w="960" w:type="dxa"/>
+            <w:tcBorders>
+              <w:top w:val="nil"/>
+              <w:left w:val="nil"/>
+              <w:bottom w:val="nil"/>
+              <w:right w:val="nil"/>
+            </w:tcBorders>
+            <w:shd w:val="clear" w:color="auto" w:fill="auto"/>
+            <w:noWrap/>
+            <w:vAlign w:val="bottom"/>
+            <w:hideMark/>
+          </w:tcPr>
+          <w:p>
+            <w:pPr>
+              <w:spacing w:after="0" w:line="240" w:lineRule="auto"/>
+              <w:rPr>
+                <w:rFonts w:ascii="Calibri" w:eastAsia="Times New Roman" w:hAnsi="Calibri" w:cs="Calibri"/>
+                <w:color w:val="000000"/>
+                <w:sz w:val="22"/>
+              </w:rPr>
+            </w:pPr>
+            <w:r>
+              <w:rPr>
+                <w:rFonts w:ascii="Calibri" w:eastAsia="Times New Roman" w:hAnsi="Calibri" w:cs="Calibri"/>
+                <w:color w:val="000000"/>
+                <w:sz w:val="22"/>
+              </w:rPr>
+              <w:t>Client 3</w:t>
+            </w:r>
+          </w:p>
+        </w:tc>
+        <w:tc>
+          <w:tcPr>
+            <w:tcW w:w="1120" w:type="dxa"/>
+            <w:tcBorders>
+              <w:top w:val="nil"/>
+              <w:left w:val="nil"/>
+              <w:bottom w:val="nil"/>
+              <w:right w:val="nil"/>
+            </w:tcBorders>
+            <w:shd w:val="clear" w:color="auto" w:fill="auto"/>
+            <w:noWrap/>
+            <w:vAlign w:val="bottom"/>
+            <w:hideMark/>
+          </w:tcPr>
+          <w:p>
+            <w:pPr>
+              <w:spacing w:after="0" w:line="240" w:lineRule="auto"/>
+              <w:rPr>
+                <w:rFonts w:ascii="Calibri" w:eastAsia="Times New Roman" w:hAnsi="Calibri" w:cs="Calibri"/>
+                <w:color w:val="000000"/>
+                <w:sz w:val="22"/>
+              </w:rPr>
+            </w:pPr>
+            <w:r>
+              <w:rPr>
+                <w:rFonts w:ascii="Calibri" w:eastAsia="Times New Roman" w:hAnsi="Calibri" w:cs="Calibri"/>
+                <w:color w:val="000000"/>
+                <w:sz w:val="22"/>
+              </w:rPr>
+              <w:t>file1m5.txt</w:t>
+            </w:r>
+          </w:p>
+        </w:tc>
+        <w:tc>
+          <w:tcPr>
+            <w:tcW w:w="960" w:type="dxa"/>
+            <w:tcBorders>
+              <w:top w:val="nil"/>
+              <w:left w:val="nil"/>
+              <w:bottom w:val="nil"/>
+              <w:right w:val="nil"/>
+            </w:tcBorders>
+            <w:shd w:val="clear" w:color="auto" w:fill="auto"/>
+            <w:noWrap/>
+            <w:vAlign w:val="bottom"/>
+            <w:hideMark/>
+          </w:tcPr>
+          <w:p>
+            <w:pPr>
+              <w:spacing w:after="0" w:line="240" w:lineRule="auto"/>
+              <w:jc w:val="right"/>
+              <w:rPr>
+                <w:rFonts w:ascii="Calibri" w:eastAsia="Times New Roman" w:hAnsi="Calibri" w:cs="Calibri"/>
+                <w:color w:val="000000"/>
+                <w:sz w:val="22"/>
+              </w:rPr>
+            </w:pPr>
+            <w:r>
+              <w:rPr>
+                <w:rFonts w:ascii="Calibri" w:eastAsia="Times New Roman" w:hAnsi="Calibri" w:cs="Calibri"/>
+                <w:color w:val="000000"/>
+                <w:sz w:val="22"/>
+              </w:rPr>
+              <w:t>115</w:t>
+            </w:r>
+          </w:p>
+        </w:tc>
+      </w:tr>
+      <w:tr>
+        <w:trPr>
+          <w:trHeight w:val="300"/>
+        </w:trPr>
+        <w:tc>
+          <w:tcPr>
+            <w:tcW w:w="960" w:type="dxa"/>
+            <w:tcBorders>
+              <w:top w:val="nil"/>
+              <w:left w:val="nil"/>
+              <w:bottom w:val="nil"/>
+              <w:right w:val="nil"/>
+            </w:tcBorders>
+            <w:shd w:val="clear" w:color="auto" w:fill="auto"/>
+            <w:noWrap/>
+            <w:vAlign w:val="bottom"/>
+            <w:hideMark/>
+          </w:tcPr>
+          <w:p>
+            <w:pPr>
+              <w:spacing w:after="0" w:line="240" w:lineRule="auto"/>
+              <w:rPr>
+                <w:rFonts w:ascii="Calibri" w:eastAsia="Times New Roman" w:hAnsi="Calibri" w:cs="Calibri"/>
+                <w:color w:val="000000"/>
+                <w:sz w:val="22"/>
+              </w:rPr>
+            </w:pPr>
+            <w:r>
+              <w:rPr>
+                <w:rFonts w:ascii="Calibri" w:eastAsia="Times New Roman" w:hAnsi="Calibri" w:cs="Calibri"/>
+                <w:color w:val="000000"/>
+                <w:sz w:val="22"/>
+              </w:rPr>
+              <w:t>Client 6</w:t>
+            </w:r>
+          </w:p>
+        </w:tc>
+        <w:tc>
+          <w:tcPr>
+            <w:tcW w:w="1120" w:type="dxa"/>
+            <w:tcBorders>
+              <w:top w:val="nil"/>
+              <w:left w:val="nil"/>
+              <w:bottom w:val="nil"/>
+              <w:right w:val="nil"/>
+            </w:tcBorders>
+            <w:shd w:val="clear" w:color="auto" w:fill="auto"/>
+            <w:noWrap/>
+            <w:vAlign w:val="bottom"/>
+            <w:hideMark/>
+          </w:tcPr>
+          <w:p>
+            <w:pPr>
+              <w:spacing w:after="0" w:line="240" w:lineRule="auto"/>
+              <w:rPr>
+                <w:rFonts w:ascii="Calibri" w:eastAsia="Times New Roman" w:hAnsi="Calibri" w:cs="Calibri"/>
+                <w:color w:val="000000"/>
+                <w:sz w:val="22"/>
+              </w:rPr>
+            </w:pPr>
+            <w:r>
+              <w:rPr>
+                <w:rFonts w:ascii="Calibri" w:eastAsia="Times New Roman" w:hAnsi="Calibri" w:cs="Calibri"/>
+                <w:color w:val="000000"/>
+                <w:sz w:val="22"/>
+              </w:rPr>
+              <w:t>file1m5.txt</w:t>
+            </w:r>
+          </w:p>
+        </w:tc>
+        <w:tc>
+          <w:tcPr>
+            <w:tcW w:w="960" w:type="dxa"/>
+            <w:tcBorders>
+              <w:top w:val="nil"/>
+              <w:left w:val="nil"/>
+              <w:bottom w:val="nil"/>
+              <w:right w:val="nil"/>
+            </w:tcBorders>
+            <w:shd w:val="clear" w:color="auto" w:fill="auto"/>
+            <w:noWrap/>
+            <w:vAlign w:val="bottom"/>
+            <w:hideMark/>
+          </w:tcPr>
+          <w:p>
+            <w:pPr>
+              <w:spacing w:after="0" w:line="240" w:lineRule="auto"/>
+              <w:jc w:val="right"/>
+              <w:rPr>
+                <w:rFonts w:ascii="Calibri" w:eastAsia="Times New Roman" w:hAnsi="Calibri" w:cs="Calibri"/>
+                <w:color w:val="000000"/>
+                <w:sz w:val="22"/>
+              </w:rPr>
+            </w:pPr>
+            <w:r>
+              <w:rPr>
+                <w:rFonts w:ascii="Calibri" w:eastAsia="Times New Roman" w:hAnsi="Calibri" w:cs="Calibri"/>
+                <w:color w:val="000000"/>
+                <w:sz w:val="22"/>
+              </w:rPr>
+              <w:t>102</w:t>
+            </w:r>
+          </w:p>
+        </w:tc>
+      </w:tr>
+      <w:tr>
+        <w:trPr>
+          <w:trHeight w:val="300"/>
+        </w:trPr>
+        <w:tc>
+          <w:tcPr>
+            <w:tcW w:w="960" w:type="dxa"/>
+            <w:tcBorders>
+              <w:top w:val="nil"/>
+              <w:left w:val="nil"/>
+              <w:bottom w:val="nil"/>
+              <w:right w:val="nil"/>
+            </w:tcBorders>
+            <w:shd w:val="clear" w:color="auto" w:fill="auto"/>
+            <w:noWrap/>
+            <w:vAlign w:val="bottom"/>
+            <w:hideMark/>
+          </w:tcPr>
+          <w:p>
+            <w:pPr>
+              <w:spacing w:after="0" w:line="240" w:lineRule="auto"/>
+              <w:rPr>
+                <w:rFonts w:ascii="Calibri" w:eastAsia="Times New Roman" w:hAnsi="Calibri" w:cs="Calibri"/>
+                <w:color w:val="000000"/>
+                <w:sz w:val="22"/>
+              </w:rPr>
+            </w:pPr>
+            <w:r>
+              <w:rPr>
+                <w:rFonts w:ascii="Calibri" w:eastAsia="Times New Roman" w:hAnsi="Calibri" w:cs="Calibri"/>
+                <w:color w:val="000000"/>
+                <w:sz w:val="22"/>
+              </w:rPr>
+              <w:t>Client 7</w:t>
+            </w:r>
+          </w:p>
+        </w:tc>
+        <w:tc>
+          <w:tcPr>
+            <w:tcW w:w="1120" w:type="dxa"/>
+            <w:tcBorders>
+              <w:top w:val="nil"/>
+              <w:left w:val="nil"/>
+              <w:bottom w:val="nil"/>
+              <w:right w:val="nil"/>
+            </w:tcBorders>
+            <w:shd w:val="clear" w:color="auto" w:fill="auto"/>
+            <w:noWrap/>
+            <w:vAlign w:val="bottom"/>
+            <w:hideMark/>
+          </w:tcPr>
+          <w:p>
+            <w:pPr>
+              <w:spacing w:after="0" w:line="240" w:lineRule="auto"/>
+              <w:rPr>
+                <w:rFonts w:ascii="Calibri" w:eastAsia="Times New Roman" w:hAnsi="Calibri" w:cs="Calibri"/>
+                <w:color w:val="000000"/>
+                <w:sz w:val="22"/>
+              </w:rPr>
+            </w:pPr>
+            <w:r>
+              <w:rPr>
+                <w:rFonts w:ascii="Calibri" w:eastAsia="Times New Roman" w:hAnsi="Calibri" w:cs="Calibri"/>
+                <w:color w:val="000000"/>
+                <w:sz w:val="22"/>
+              </w:rPr>
+              <w:t>file1m5.txt</w:t>
+            </w:r>
+          </w:p>
+        </w:tc>
+        <w:tc>
+          <w:tcPr>
+            <w:tcW w:w="960" w:type="dxa"/>
+            <w:tcBorders>
+              <w:top w:val="nil"/>
+              <w:left w:val="nil"/>
+              <w:bottom w:val="nil"/>
+              <w:right w:val="nil"/>
+            </w:tcBorders>
+            <w:shd w:val="clear" w:color="auto" w:fill="auto"/>
+            <w:noWrap/>
+            <w:vAlign w:val="bottom"/>
+            <w:hideMark/>
+          </w:tcPr>
+          <w:p>
+            <w:pPr>
+              <w:spacing w:after="0" w:line="240" w:lineRule="auto"/>
+              <w:jc w:val="right"/>
+              <w:rPr>
+                <w:rFonts w:ascii="Calibri" w:eastAsia="Times New Roman" w:hAnsi="Calibri" w:cs="Calibri"/>
+                <w:color w:val="000000"/>
+                <w:sz w:val="22"/>
+              </w:rPr>
+            </w:pPr>
+            <w:r>
+              <w:rPr>
+                <w:rFonts w:ascii="Calibri" w:eastAsia="Times New Roman" w:hAnsi="Calibri" w:cs="Calibri"/>
+                <w:color w:val="000000"/>
+                <w:sz w:val="22"/>
+              </w:rPr>
+              <w:t>74</w:t>
+            </w:r>
+          </w:p>
+        </w:tc>
+      </w:tr>
+      <w:tr>
+        <w:trPr>
+          <w:trHeight w:val="300"/>
+        </w:trPr>
+        <w:tc>
+          <w:tcPr>
+            <w:tcW w:w="960" w:type="dxa"/>
+            <w:tcBorders>
+              <w:top w:val="nil"/>
+              <w:left w:val="nil"/>
+              <w:bottom w:val="nil"/>
+              <w:right w:val="nil"/>
+            </w:tcBorders>
+            <w:shd w:val="clear" w:color="auto" w:fill="auto"/>
+            <w:noWrap/>
+            <w:vAlign w:val="bottom"/>
+            <w:hideMark/>
+          </w:tcPr>
+          <w:p>
+            <w:pPr>
+              <w:spacing w:after="0" w:line="240" w:lineRule="auto"/>
+              <w:rPr>
+                <w:rFonts w:ascii="Calibri" w:eastAsia="Times New Roman" w:hAnsi="Calibri" w:cs="Calibri"/>
+                <w:color w:val="000000"/>
+                <w:sz w:val="22"/>
+              </w:rPr>
+            </w:pPr>
+            <w:r>
+              <w:rPr>
+                <w:rFonts w:ascii="Calibri" w:eastAsia="Times New Roman" w:hAnsi="Calibri" w:cs="Calibri"/>
+                <w:color w:val="000000"/>
+                <w:sz w:val="22"/>
+              </w:rPr>
+              <w:t>Client 8</w:t>
+            </w:r>
+          </w:p>
+        </w:tc>
+        <w:tc>
+          <w:tcPr>
+            <w:tcW w:w="1120" w:type="dxa"/>
+            <w:tcBorders>
+              <w:top w:val="nil"/>
+              <w:left w:val="nil"/>
+              <w:bottom w:val="nil"/>
+              <w:right w:val="nil"/>
+            </w:tcBorders>
+            <w:shd w:val="clear" w:color="auto" w:fill="auto"/>
+            <w:noWrap/>
+            <w:vAlign w:val="bottom"/>
+            <w:hideMark/>
+          </w:tcPr>
+          <w:p>
+            <w:pPr>
+              <w:spacing w:after="0" w:line="240" w:lineRule="auto"/>
+              <w:rPr>
+                <w:rFonts w:ascii="Calibri" w:eastAsia="Times New Roman" w:hAnsi="Calibri" w:cs="Calibri"/>
+                <w:color w:val="000000"/>
+                <w:sz w:val="22"/>
+              </w:rPr>
+            </w:pPr>
+            <w:r>
+              <w:rPr>
+                <w:rFonts w:ascii="Calibri" w:eastAsia="Times New Roman" w:hAnsi="Calibri" w:cs="Calibri"/>
+                <w:color w:val="000000"/>
+                <w:sz w:val="22"/>
+              </w:rPr>
+              <w:t>file1m5.txt</w:t>
+            </w:r>
+          </w:p>
+        </w:tc>
+        <w:tc>
+          <w:tcPr>
+            <w:tcW w:w="960" w:type="dxa"/>
+            <w:tcBorders>
+              <w:top w:val="nil"/>
+              <w:left w:val="nil"/>
+              <w:bottom w:val="nil"/>
+              <w:right w:val="nil"/>
+            </w:tcBorders>
+            <w:shd w:val="clear" w:color="auto" w:fill="auto"/>
+            <w:noWrap/>
+            <w:vAlign w:val="bottom"/>
+            <w:hideMark/>
+          </w:tcPr>
+          <w:p>
+            <w:pPr>
+              <w:spacing w:after="0" w:line="240" w:lineRule="auto"/>
+              <w:jc w:val="right"/>
+              <w:rPr>
+                <w:rFonts w:ascii="Calibri" w:eastAsia="Times New Roman" w:hAnsi="Calibri" w:cs="Calibri"/>
+                <w:color w:val="000000"/>
+                <w:sz w:val="22"/>
+              </w:rPr>
+            </w:pPr>
+            <w:r>
+              <w:rPr>
+                <w:rFonts w:ascii="Calibri" w:eastAsia="Times New Roman" w:hAnsi="Calibri" w:cs="Calibri"/>
+                <w:color w:val="000000"/>
+                <w:sz w:val="22"/>
+              </w:rPr>
+              <w:t>94</w:t>
+            </w:r>
+          </w:p>
+        </w:tc>
+      </w:tr>
+      <w:tr>
+        <w:trPr>
+          <w:trHeight w:val="300"/>
+        </w:trPr>
+        <w:tc>
+          <w:tcPr>
+            <w:tcW w:w="960" w:type="dxa"/>
+            <w:tcBorders>
+              <w:top w:val="nil"/>
+              <w:left w:val="nil"/>
+              <w:bottom w:val="nil"/>
+              <w:right w:val="nil"/>
+            </w:tcBorders>
+            <w:shd w:val="clear" w:color="auto" w:fill="auto"/>
+            <w:noWrap/>
+            <w:vAlign w:val="bottom"/>
+            <w:hideMark/>
+          </w:tcPr>
+          <w:p>
+            <w:pPr>
+              <w:spacing w:after="0" w:line="240" w:lineRule="auto"/>
+              <w:rPr>
+                <w:rFonts w:ascii="Calibri" w:eastAsia="Times New Roman" w:hAnsi="Calibri" w:cs="Calibri"/>
+                <w:color w:val="000000"/>
+                <w:sz w:val="22"/>
+              </w:rPr>
+            </w:pPr>
+            <w:r>
+              <w:rPr>
+                <w:rFonts w:ascii="Calibri" w:eastAsia="Times New Roman" w:hAnsi="Calibri" w:cs="Calibri"/>
+                <w:color w:val="000000"/>
+                <w:sz w:val="22"/>
+              </w:rPr>
+              <w:t>Client 5</w:t>
+            </w:r>
+          </w:p>
+        </w:tc>
+        <w:tc>
+          <w:tcPr>
+            <w:tcW w:w="1120" w:type="dxa"/>
+            <w:tcBorders>
+              <w:top w:val="nil"/>
+              <w:left w:val="nil"/>
+              <w:bottom w:val="nil"/>
+              <w:right w:val="nil"/>
+            </w:tcBorders>
+            <w:shd w:val="clear" w:color="auto" w:fill="auto"/>
+            <w:noWrap/>
+            <w:vAlign w:val="bottom"/>
+            <w:hideMark/>
+          </w:tcPr>
+          <w:p>
+            <w:pPr>
+              <w:spacing w:after="0" w:line="240" w:lineRule="auto"/>
+              <w:rPr>
+                <w:rFonts w:ascii="Calibri" w:eastAsia="Times New Roman" w:hAnsi="Calibri" w:cs="Calibri"/>
+                <w:color w:val="000000"/>
+                <w:sz w:val="22"/>
+              </w:rPr>
+            </w:pPr>
+            <w:r>
+              <w:rPr>
+                <w:rFonts w:ascii="Calibri" w:eastAsia="Times New Roman" w:hAnsi="Calibri" w:cs="Calibri"/>
+                <w:color w:val="000000"/>
+                <w:sz w:val="22"/>
+              </w:rPr>
+              <w:t>file1m5.txt</w:t>
+            </w:r>
+          </w:p>
+        </w:tc>
+        <w:tc>
+          <w:tcPr>
+            <w:tcW w:w="960" w:type="dxa"/>
+            <w:tcBorders>
+              <w:top w:val="nil"/>
+              <w:left w:val="nil"/>
+              <w:bottom w:val="nil"/>
+              <w:right w:val="nil"/>
+            </w:tcBorders>
+            <w:shd w:val="clear" w:color="auto" w:fill="auto"/>
+            <w:noWrap/>
+            <w:vAlign w:val="bottom"/>
+            <w:hideMark/>
+          </w:tcPr>
+          <w:p>
+            <w:pPr>
+              <w:spacing w:after="0" w:line="240" w:lineRule="auto"/>
+              <w:jc w:val="right"/>
+              <w:rPr>
+                <w:rFonts w:ascii="Calibri" w:eastAsia="Times New Roman" w:hAnsi="Calibri" w:cs="Calibri"/>
+                <w:color w:val="000000"/>
+                <w:sz w:val="22"/>
+              </w:rPr>
+            </w:pPr>
+            <w:r>
+              <w:rPr>
+                <w:rFonts w:ascii="Calibri" w:eastAsia="Times New Roman" w:hAnsi="Calibri" w:cs="Calibri"/>
+                <w:color w:val="000000"/>
+                <w:sz w:val="22"/>
+              </w:rPr>
+              <w:t>75</w:t>
+            </w:r>
+          </w:p>
+        </w:tc>
+      </w:tr>
+      <w:tr>
+        <w:trPr>
+          <w:trHeight w:val="300"/>
+        </w:trPr>
+        <w:tc>
+          <w:tcPr>
+            <w:tcW w:w="960" w:type="dxa"/>
+            <w:tcBorders>
+              <w:top w:val="nil"/>
+              <w:left w:val="nil"/>
+              <w:bottom w:val="nil"/>
+              <w:right w:val="nil"/>
+            </w:tcBorders>
+            <w:shd w:val="clear" w:color="auto" w:fill="auto"/>
+            <w:noWrap/>
+            <w:vAlign w:val="bottom"/>
+            <w:hideMark/>
+          </w:tcPr>
+          <w:p>
+            <w:pPr>
+              <w:spacing w:after="0" w:line="240" w:lineRule="auto"/>
+              <w:rPr>
+                <w:rFonts w:ascii="Calibri" w:eastAsia="Times New Roman" w:hAnsi="Calibri" w:cs="Calibri"/>
+                <w:color w:val="000000"/>
+                <w:sz w:val="22"/>
+              </w:rPr>
+            </w:pPr>
+            <w:r>
+              <w:rPr>
+                <w:rFonts w:ascii="Calibri" w:eastAsia="Times New Roman" w:hAnsi="Calibri" w:cs="Calibri"/>
+                <w:color w:val="000000"/>
+                <w:sz w:val="22"/>
+              </w:rPr>
+              <w:t>Client 9</w:t>
+            </w:r>
+          </w:p>
+        </w:tc>
+        <w:tc>
+          <w:tcPr>
+            <w:tcW w:w="1120" w:type="dxa"/>
+            <w:tcBorders>
+              <w:top w:val="nil"/>
+              <w:left w:val="nil"/>
+              <w:bottom w:val="nil"/>
+              <w:right w:val="nil"/>
+            </w:tcBorders>
+            <w:shd w:val="clear" w:color="auto" w:fill="auto"/>
+            <w:noWrap/>
+            <w:vAlign w:val="bottom"/>
+            <w:hideMark/>
+          </w:tcPr>
+          <w:p>
+            <w:pPr>
+              <w:spacing w:after="0" w:line="240" w:lineRule="auto"/>
+              <w:rPr>
+                <w:rFonts w:ascii="Calibri" w:eastAsia="Times New Roman" w:hAnsi="Calibri" w:cs="Calibri"/>
+                <w:color w:val="000000"/>
+                <w:sz w:val="22"/>
+              </w:rPr>
+            </w:pPr>
+            <w:r>
+              <w:rPr>
+                <w:rFonts w:ascii="Calibri" w:eastAsia="Times New Roman" w:hAnsi="Calibri" w:cs="Calibri"/>
+                <w:color w:val="000000"/>
+                <w:sz w:val="22"/>
+              </w:rPr>
+              <w:t>file1m5.txt</w:t>
+            </w:r>
+          </w:p>
+        </w:tc>
+        <w:tc>
+          <w:tcPr>
+            <w:tcW w:w="960" w:type="dxa"/>
+            <w:tcBorders>
+              <w:top w:val="nil"/>
+              <w:left w:val="nil"/>
+              <w:bottom w:val="nil"/>
+              <w:right w:val="nil"/>
+            </w:tcBorders>
+            <w:shd w:val="clear" w:color="auto" w:fill="auto"/>
+            <w:noWrap/>
+            <w:vAlign w:val="bottom"/>
+            <w:hideMark/>
+          </w:tcPr>
+          <w:p>
+            <w:pPr>
+              <w:spacing w:after="0" w:line="240" w:lineRule="auto"/>
+              <w:jc w:val="right"/>
+              <w:rPr>
+                <w:rFonts w:ascii="Calibri" w:eastAsia="Times New Roman" w:hAnsi="Calibri" w:cs="Calibri"/>
+                <w:color w:val="000000"/>
+                <w:sz w:val="22"/>
+              </w:rPr>
+            </w:pPr>
+            <w:r>
+              <w:rPr>
+                <w:rFonts w:ascii="Calibri" w:eastAsia="Times New Roman" w:hAnsi="Calibri" w:cs="Calibri"/>
+                <w:color w:val="000000"/>
+                <w:sz w:val="22"/>
+              </w:rPr>
+              <w:t>93</w:t>
+            </w:r>
+          </w:p>
+        </w:tc>
+      </w:tr>
+      <w:tr>
+        <w:trPr>
+          <w:trHeight w:val="300"/>
+        </w:trPr>
+        <w:tc>
+          <w:tcPr>
+            <w:tcW w:w="960" w:type="dxa"/>
+            <w:tcBorders>
+              <w:top w:val="nil"/>
+              <w:left w:val="nil"/>
+              <w:bottom w:val="nil"/>
+              <w:right w:val="nil"/>
+            </w:tcBorders>
+            <w:shd w:val="clear" w:color="auto" w:fill="auto"/>
+            <w:noWrap/>
+            <w:vAlign w:val="bottom"/>
+            <w:hideMark/>
+          </w:tcPr>
+          <w:p>
+            <w:pPr>
+              <w:spacing w:after="0" w:line="240" w:lineRule="auto"/>
+              <w:jc w:val="right"/>
+              <w:rPr>
+                <w:rFonts w:ascii="Calibri" w:eastAsia="Times New Roman" w:hAnsi="Calibri" w:cs="Calibri"/>
+                <w:color w:val="000000"/>
+                <w:sz w:val="22"/>
+              </w:rPr>
+            </w:pPr>
+          </w:p>
+        </w:tc>
+        <w:tc>
+          <w:tcPr>
+            <w:tcW w:w="1120" w:type="dxa"/>
+            <w:tcBorders>
+              <w:top w:val="nil"/>
+              <w:left w:val="nil"/>
+              <w:bottom w:val="nil"/>
+              <w:right w:val="nil"/>
+            </w:tcBorders>
+            <w:shd w:val="clear" w:color="auto" w:fill="auto"/>
+            <w:noWrap/>
+            <w:vAlign w:val="bottom"/>
+            <w:hideMark/>
+          </w:tcPr>
+          <w:p>
+            <w:pPr>
+              <w:spacing w:after="0" w:line="240" w:lineRule="auto"/>
+              <w:rPr>
+                <w:rFonts w:eastAsia="Times New Roman" w:cs="Times New Roman"/>
+                <w:sz w:val="20"/>
+                <w:szCs w:val="20"/>
+              </w:rPr>
+            </w:pPr>
+          </w:p>
+        </w:tc>
+        <w:tc>
+          <w:tcPr>
+            <w:tcW w:w="960" w:type="dxa"/>
+            <w:tcBorders>
+              <w:top w:val="nil"/>
+              <w:left w:val="nil"/>
+              <w:bottom w:val="nil"/>
+              <w:right w:val="nil"/>
+            </w:tcBorders>
+            <w:shd w:val="clear" w:color="auto" w:fill="auto"/>
+            <w:noWrap/>
+            <w:vAlign w:val="bottom"/>
+            <w:hideMark/>
+          </w:tcPr>
+          <w:p>
+            <w:pPr>
+              <w:spacing w:after="0" w:line="240" w:lineRule="auto"/>
+              <w:jc w:val="right"/>
+              <w:rPr>
+                <w:rFonts w:ascii="Calibri" w:eastAsia="Times New Roman" w:hAnsi="Calibri" w:cs="Calibri"/>
+                <w:color w:val="000000"/>
+                <w:sz w:val="22"/>
+              </w:rPr>
+            </w:pPr>
+            <w:r>
+              <w:rPr>
+                <w:rFonts w:ascii="Calibri" w:eastAsia="Times New Roman" w:hAnsi="Calibri" w:cs="Calibri"/>
+                <w:color w:val="000000"/>
+                <w:sz w:val="22"/>
+              </w:rPr>
+              <w:t>1062</w:t>
+            </w:r>
+          </w:p>
+        </w:tc>
+      </w:tr>
+    </w:tbl>
+    <w:p/>
+    <w:p>
+      <w:pPr>
+        <w:pStyle w:val="Heading2"/>
+      </w:pPr>
+      <w:r>
+        <w:t>Summary of results:</w:t>
       </w:r>
     </w:p>
     <w:p>
       <w:pPr>
         <w:pStyle w:val="Heading1"/>
       </w:pPr>
-      <w:bookmarkStart w:id="12" w:name="_Toc478636020"/>
-      <w:r>
-        <w:lastRenderedPageBreak/>
-        <w:t>Chapter 3: Approach</w:t>
-      </w:r>
-      <w:bookmarkEnd w:id="12"/>
+      <w:r>
+        <w:t>Conclusions</w:t>
+      </w:r>
     </w:p>
     <w:p>
       <w:pPr>
         <w:pStyle w:val="Heading2"/>
       </w:pPr>
-      <w:bookmarkStart w:id="13" w:name="_Toc478636021"/>
-      <w:r>
-        <w:t>System Implementation</w:t>
-      </w:r>
-      <w:bookmarkEnd w:id="13"/>
-    </w:p>
-    <w:p>
-      <w:r>
-        <w:t xml:space="preserve">The following sections describe the system implementation for this experiment. The key components </w:t>
-      </w:r>
-      <w:r>
-        <w:t xml:space="preserve">under examination are a concurrent cache methodology as described in [1] and the implementation of a split file storage function where all documents are split into two parts, </w:t>
-      </w:r>
-      <w:proofErr w:type="spellStart"/>
-      <w:r>
-        <w:t>a</w:t>
-      </w:r>
-      <w:proofErr w:type="spellEnd"/>
-      <w:r>
-        <w:t xml:space="preserve"> initial part that is the same size for all documents and a remainder part that contains the remainder of the file which will be a different size depending on the size of the file.</w:t>
-      </w:r>
-    </w:p>
-    <w:p>
-      <w:r>
-        <w:t>The concurrent cache system will allow multiple processes to be active and responding to multiple document requests while the split file mechanism allows for a dual cache method where the first cache layer provides a larger number of documents because the size of the cached file parts is consistent and known. By having all the first level cache processes be the same size, the cache manager has a simplified way to manage the amount of resources used.</w:t>
-      </w:r>
-    </w:p>
-    <w:p>
-      <w:r>
-        <w:t>The cache manager must then more carefully manage the second level cache as those cache processes will use different amounts of resources depending on the size of the remainder files currently being stored. This means the number of cached files will be different though the amount of resources allocated to the first and second level cache processes will be the same. The second level cache will have a lower number of processes which means there will not be a one for one match between the initial parts of documents stored in the first level cache and the remainder of the document stored in the second level cache.</w:t>
-      </w:r>
-    </w:p>
-    <w:p>
-      <w:r>
-        <w:t xml:space="preserve">This implementation has the potential to provide a greater number of </w:t>
-      </w:r>
-      <w:r>
-        <w:t xml:space="preserve">cache hits at the first level cache but may have a reduced benefit by having a miss on the second level cache for the remainder of the document. The multiple process approach to the cache implementation allows </w:t>
-      </w:r>
-      <w:r>
-        <w:lastRenderedPageBreak/>
-        <w:t>for a greater amount of parallelization of the transmission of documents to the client. The following scenarios of document requests are considered:</w:t>
-      </w:r>
-    </w:p>
-    <w:p>
-      <w:pPr>
-        <w:pStyle w:val="ListParagraph"/>
-        <w:numPr>
-          <w:ilvl w:val="0"/>
-          <w:numId w:val="9"/>
-        </w:numPr>
-      </w:pPr>
-      <w:r>
-        <w:t xml:space="preserve">Requested document is not cached: In this case neither part of the document (initial and remainder) is in a cache (first level or second level). This is a cache miss and results in the server needing to obtain the document from the data layer. The designed benefit of the split file and multiple cache process solution in this instance is the server can have the cache manager initiate a first level cache process to request the initial part of the requested document from the data layer and concurrently initiate a second level cache process to request the remainder of the document from the data layer. </w:t>
-      </w:r>
-      <w:r>
-        <w:br/>
-      </w:r>
-      <w:r>
-        <w:t xml:space="preserve">Even though the data layer may not be able to deliver the files in parallel, there is still likely a performance improvement in the communication between the separate processes and separate threads in the data layer. Additionally, since the size of the initial part of the document is typically much smaller than the remainder of the document, the transfer of the initial part to the first level cache will complete first. That level cache process can then begin the data transfer to the client while the second level cache continues to obtain the remainder of the document. </w:t>
-      </w:r>
-      <w:r>
-        <w:br/>
-        <w:t>This approach, in the event of a cache miss, can lower the length of time between the client requesting a document and the beginning of the delivery of the document data. Furthermore, if the client is designed to display the initial parts of a document to the user while continuing to obtain the remainder of the document data in the background, the latency for the user can be significantly reduced.</w:t>
-      </w:r>
-    </w:p>
-    <w:p>
-      <w:pPr>
-        <w:pStyle w:val="ListParagraph"/>
-        <w:numPr>
-          <w:ilvl w:val="0"/>
-          <w:numId w:val="9"/>
-        </w:numPr>
-      </w:pPr>
-      <w:r>
-        <w:t xml:space="preserve">Requested document has the initial part cached in the first level cache but the remainder of the document is not in the second level cache: In this case, only the initial part of the </w:t>
-      </w:r>
-      <w:r>
-        <w:lastRenderedPageBreak/>
-        <w:t xml:space="preserve">document is cached. This allows the cache manager to provide the client with the connection to the first level cache process that contains the initial part of the document immediately so the first part of the document can be transferred. Concurrently, the cache manager will initiate a second level cache process to request the remainder of the requested document from the data layer. </w:t>
-      </w:r>
-      <w:r>
-        <w:br/>
-        <w:t xml:space="preserve">This methodology provides the ability for the client to obtain some of the document immediately while having to wait for the remainder of the document to be delivered. This can reduce the latency for the user to begin reading the document. </w:t>
-      </w:r>
-    </w:p>
-    <w:p>
-      <w:pPr>
-        <w:pStyle w:val="ListParagraph"/>
-        <w:numPr>
-          <w:ilvl w:val="0"/>
-          <w:numId w:val="9"/>
-        </w:numPr>
-      </w:pPr>
-      <w:r>
-        <w:t xml:space="preserve">Requested document has the remainder of the requested document in secondary cache but the initial part of the document is not in the first level cache: This case should not occur, as the cache manager will only populate the secondary cache with content that matches up with documents in the first level cache. When a first level cache process containing the initial part of a document expires (because the process time to live has expired) then the cache manager will be notified and will terminate a matching second level cache process if one exists. </w:t>
-      </w:r>
-    </w:p>
-    <w:p>
-      <w:pPr>
-        <w:pStyle w:val="ListParagraph"/>
-        <w:numPr>
-          <w:ilvl w:val="0"/>
-          <w:numId w:val="9"/>
-        </w:numPr>
-      </w:pPr>
-      <w:r>
-        <w:t>Requested document is cached in both the first and second level caches: In this case, there are cache processes that contain both the initial part of the document and the remainder of the document. Since there are two processes available it would be possible to have the client use multiple threads to communicate with the two processe</w:t>
-      </w:r>
-      <w:r>
-        <w:t>s</w:t>
-      </w:r>
-      <w:r>
-        <w:t xml:space="preserve"> to transfer the document parts. This may provide some performance improvement if the client has concurrent communication capabilities</w:t>
-      </w:r>
-      <w:r>
-        <w:t xml:space="preserve">. In this case if the communication with the two processes must be performed serially, then there will be an increase in the latency due to </w:t>
-      </w:r>
-      <w:r>
-        <w:lastRenderedPageBreak/>
-        <w:t xml:space="preserve">the additional overhead of forming a data connection to the second level cache process to transfer the remainder of the document. </w:t>
-      </w:r>
-    </w:p>
-    <w:p>
-      <w:pPr>
-        <w:pStyle w:val="Heading3"/>
-      </w:pPr>
-      <w:bookmarkStart w:id="14" w:name="_Toc478636022"/>
-      <w:r>
-        <w:t>Client</w:t>
-      </w:r>
-      <w:bookmarkEnd w:id="14"/>
-    </w:p>
-    <w:p>
-      <w:r>
-        <w:t>The client provides the user interface and will present options to the user in the form of a menu. Selecting the option executes the function. The functions are described here:</w:t>
-      </w:r>
-    </w:p>
-    <w:p>
-      <w:pPr>
-        <w:pStyle w:val="Heading4"/>
-      </w:pPr>
-      <w:r>
-        <w:t>Start Connection</w:t>
-      </w:r>
-    </w:p>
-    <w:p>
-      <w:r>
-        <w:t>When the client application is started, there is an initial connection established to the document server to authenticate the user. The user provides credentials when starting the client application. Those credentials are used to determine the level of access the user has to the functionality of the server. In specific, the credentials determine if the user has access to administration functions: add documents and remove documents. Only users with specific credentials maintained on the server will have administrative access. All other user credentials will just have document download/read capabilities.</w:t>
-      </w:r>
-    </w:p>
-    <w:p>
-      <w:r>
-        <w:t>Once the initial connection has been confirmed, the client will present the appropriate menu of options to the user.</w:t>
-      </w:r>
-    </w:p>
-    <w:p>
-      <w:pPr>
-        <w:pStyle w:val="Heading4"/>
-      </w:pPr>
-      <w:r>
-        <w:t>Functions</w:t>
-      </w:r>
-    </w:p>
-    <w:p>
-      <w:pPr>
-        <w:pStyle w:val="Heading5"/>
-      </w:pPr>
-      <w:r>
-        <w:t>Show list of documents</w:t>
-      </w:r>
-    </w:p>
-    <w:p>
-      <w:r>
-        <w:t>The client has a menu option to retrieve and display a list of documents contained in the document server. The display of data will include the name of the document, the cost of the document, the total number of licenses for that document, and the number of currently available licenses for the document.</w:t>
-      </w:r>
-    </w:p>
-    <w:p>
-      <w:r>
-        <w:lastRenderedPageBreak/>
-        <w:t>The documents will be numbered so the user will have a simple reference mechanism to reference the desired document.</w:t>
-      </w:r>
-    </w:p>
-    <w:p>
-      <w:pPr>
-        <w:pStyle w:val="Heading5"/>
-      </w:pPr>
-      <w:r>
-        <w:t>Request a document</w:t>
-      </w:r>
-    </w:p>
-    <w:p>
-      <w:r>
-        <w:t>The client application will allow the user to request to view a document. The function will require the entry of a number that reference</w:t>
-      </w:r>
-      <w:r>
-        <w:t>s the document from the listing.</w:t>
-      </w:r>
-    </w:p>
-    <w:p>
-      <w:pPr>
-        <w:pStyle w:val="Heading6"/>
-      </w:pPr>
-      <w:r>
-        <w:t>Success</w:t>
-      </w:r>
-    </w:p>
-    <w:p>
-      <w:r>
-        <w:t>The success condition for the request of a document will be the display of the contents of the document. Success includes the availability of funds, the successful transaction of funds, and the availability of a license for the document to be viewed.</w:t>
-      </w:r>
-    </w:p>
-    <w:p>
-      <w:pPr>
-        <w:pStyle w:val="Heading6"/>
-      </w:pPr>
-      <w:r>
-        <w:t>Lack of licenses</w:t>
-      </w:r>
-    </w:p>
-    <w:p>
-      <w:r>
-        <w:t>The client application will display a message that there are not enough licenses available to view the document in the case when the requested document does not have an available license at the initiation of the request for the document. This may occur even though an immediately prior execution of the display of the list of documents indicates available licenses, because other clients may have executed a request for the document in the time between the request for the documents list and the request for the document.</w:t>
-      </w:r>
-    </w:p>
-    <w:p>
-      <w:pPr>
-        <w:pStyle w:val="Heading6"/>
-      </w:pPr>
-      <w:r>
-        <w:t>Lack of funds</w:t>
-      </w:r>
-    </w:p>
-    <w:p>
-      <w:r>
-        <w:t>Each client will have a certain quantity of funds available for use in purchasing the viewing of the documents in the document vending application. If the client does not have sufficient funds to purchase a view of the requested document, then the client will display a message to the user that there are insufficient funds available.</w:t>
-      </w:r>
-    </w:p>
-    <w:p>
-      <w:r>
-        <w:lastRenderedPageBreak/>
-        <w:t xml:space="preserve">Since the cost of the documents can be different depending on if the document is cached or not, the cost must be determined by communicating with the server whenever a document is requested. </w:t>
-      </w:r>
-      <w:r>
-        <w:t>The requirements of the assignment indicate a 50% reduction in cost if a document is in the cache. Since this implementation splits the document into two parts, then the cost savings will also be split. The cost reduction will be 25% if the first part of the documents is in cache level one and an additional 25% cost reduction will be applied if the second part of the document is in cache level two at the time of the request.</w:t>
-      </w:r>
-    </w:p>
-    <w:p>
-      <w:pPr>
-        <w:pStyle w:val="Heading6"/>
-      </w:pPr>
-      <w:r>
-        <w:t>Other conditions</w:t>
-      </w:r>
-    </w:p>
-    <w:p>
-      <w:r>
-        <w:t>Other situations will generate messages to the user. For instance, if a document is removed by a client with administrator access between the time a client requests a list of documents and when the client requests a document, then an error message will need to be sent indicating that the document numbering has changed since the last time the list was requested.</w:t>
-      </w:r>
-    </w:p>
-    <w:p>
-      <w:pPr>
-        <w:pStyle w:val="Heading4"/>
-      </w:pPr>
-      <w:r>
-        <w:t>Administrator functions</w:t>
-      </w:r>
-    </w:p>
-    <w:p>
-      <w:r>
-        <w:t>Administrator functions will only be available to users registered to have those capabilities.</w:t>
-      </w:r>
-    </w:p>
-    <w:p>
-      <w:pPr>
-        <w:pStyle w:val="Heading5"/>
-      </w:pPr>
-      <w:r>
-        <w:t>Add document</w:t>
-      </w:r>
-    </w:p>
-    <w:p>
-      <w:r>
-        <w:t xml:space="preserve">The administrator can add a document to the server. This will involve uploading a document and entering the value for the number of licenses available. The cost of the document will be determined based on the size of the document. In alignment with the assignment requirements, the cost will be the size of the document divided by 1K rounded up. </w:t>
-      </w:r>
-    </w:p>
-    <w:p>
-      <w:pPr>
-        <w:pStyle w:val="Heading5"/>
-      </w:pPr>
-      <w:r>
-        <w:t>Remove document</w:t>
-      </w:r>
-    </w:p>
-    <w:p>
-      <w:r>
-        <w:t>The administrator can select a document to be removed. This will remove the document fro</w:t>
-      </w:r>
-      <w:r>
-        <w:t>m the server and data storage layer</w:t>
-      </w:r>
-      <w:r>
-        <w:t>.</w:t>
-      </w:r>
-    </w:p>
-    <w:p>
-      <w:pPr>
-        <w:pStyle w:val="Heading3"/>
-      </w:pPr>
-      <w:bookmarkStart w:id="15" w:name="_Toc478636023"/>
-      <w:r>
-        <w:lastRenderedPageBreak/>
-        <w:t>Client – server communication protocol</w:t>
-      </w:r>
-      <w:bookmarkEnd w:id="15"/>
-    </w:p>
-    <w:p>
-      <w:r>
-        <w:t xml:space="preserve">All communication between system components will be done using </w:t>
-      </w:r>
-      <w:proofErr w:type="spellStart"/>
-      <w:r>
-        <w:t>tcp</w:t>
-      </w:r>
-      <w:proofErr w:type="spellEnd"/>
-      <w:r>
-        <w:t xml:space="preserve"> sockets as implemented by the java.net package. The server will establish a </w:t>
-      </w:r>
-      <w:proofErr w:type="spellStart"/>
-      <w:r>
-        <w:t>ServerSocket</w:t>
-      </w:r>
-      <w:proofErr w:type="spellEnd"/>
-      <w:r>
-        <w:t xml:space="preserve"> that will listen for client connections.</w:t>
-      </w:r>
-    </w:p>
-    <w:p>
-      <w:pPr>
-        <w:pStyle w:val="Heading3"/>
-      </w:pPr>
-      <w:bookmarkStart w:id="16" w:name="_Toc478636024"/>
-      <w:r>
-        <w:t>Server</w:t>
-      </w:r>
-      <w:bookmarkEnd w:id="16"/>
-    </w:p>
-    <w:p>
-      <w:r>
-        <w:t>The server will listen for client connections and will handle the client requests based on what the request is.</w:t>
-      </w:r>
-    </w:p>
-    <w:p>
-      <w:pPr>
-        <w:pStyle w:val="Heading4"/>
-      </w:pPr>
-      <w:r>
-        <w:t>User management</w:t>
-      </w:r>
-    </w:p>
-    <w:p>
-      <w:r>
-        <w:t xml:space="preserve">When a client first connects and needs to determine the user’s access level, the server will compare the provided credentials to the user list maintained in local memory. The user list is </w:t>
-      </w:r>
-      <w:r>
-        <w:t>stored in the data layer, but the server retrieves the data on initialization. The server will immediately respond with the confirmation or denial that the user is an administrator. The client will then know which menu or options to present to the user.</w:t>
-      </w:r>
-    </w:p>
-    <w:p>
-      <w:pPr>
-        <w:pStyle w:val="Heading4"/>
-      </w:pPr>
-      <w:r>
-        <w:t>List of documents</w:t>
-      </w:r>
-    </w:p>
-    <w:p>
-      <w:r>
-        <w:t>When the client requests a list of documents, the server responds with the information maintained in local memory of the list of documents obtained from the data layer. This list of documents is initially loaded from the data layer and is updated when administrator actions of additions or removals are made.</w:t>
-      </w:r>
-    </w:p>
-    <w:p>
-      <w:pPr>
-        <w:pStyle w:val="Heading5"/>
-      </w:pPr>
-      <w:r>
-        <w:t>License management</w:t>
-      </w:r>
-    </w:p>
-    <w:p>
-      <w:r>
-        <w:t xml:space="preserve">The server also updates the list of documents with the number of licenses currently available. This changes as users request documents and return documents. The server monitors when a </w:t>
-      </w:r>
-      <w:r>
-        <w:lastRenderedPageBreak/>
-        <w:t>client has successfully requested a document and will monitor that client to determine when the client stops viewing the document.</w:t>
-      </w:r>
-    </w:p>
-    <w:p>
-      <w:r>
-        <w:t xml:space="preserve">If the client stops viewing the document, an update message will be sent to the server. The server will monitor the connection with the client so in the case where the client connection is severed, the server will assume the document is no longer being read and will increase the number of available licenses for that document. </w:t>
-      </w:r>
-    </w:p>
-    <w:p>
-      <w:pPr>
-        <w:pStyle w:val="Heading5"/>
-      </w:pPr>
-      <w:r>
-        <w:t>Cost management</w:t>
-      </w:r>
-    </w:p>
-    <w:p>
-      <w:r>
-        <w:t xml:space="preserve">The server will also update the information about the available documents by adjusting the document cost depending on the cache management. When a document is fully cached, then the cost will be 50% of the document’s full cost. If the document is cached only in the level one cache, then the cost will be reduced by 25% of the full cost. </w:t>
-      </w:r>
-    </w:p>
-    <w:p>
-      <w:pPr>
-        <w:pStyle w:val="Heading4"/>
-      </w:pPr>
-      <w:r>
-        <w:t>Document request</w:t>
-      </w:r>
-    </w:p>
-    <w:p>
-      <w:r>
-        <w:t>When a document is requested by a client, the server will check the cache status to see if the document exists, if there are licenses available, and if the client has funds to cover the current cost of the document.</w:t>
-      </w:r>
-    </w:p>
-    <w:p>
-      <w:pPr>
-        <w:pStyle w:val="Heading5"/>
-      </w:pPr>
-      <w:r>
-        <w:t>License availability</w:t>
-      </w:r>
-    </w:p>
-    <w:p>
-      <w:r>
-        <w:t>The client can only read the document if there is a license available at the time of the request. The server will maintain a count of available licenses as the clients request documents. If there are no licenses available at the time of a request, then the server will respond with a denial message to the client’s request for a document.</w:t>
-      </w:r>
-    </w:p>
-    <w:p>
-      <w:pPr>
-        <w:pStyle w:val="Heading5"/>
-      </w:pPr>
-      <w:r>
-        <w:lastRenderedPageBreak/>
-        <w:t>Purchasing</w:t>
-      </w:r>
-    </w:p>
-    <w:p>
-      <w:r>
-        <w:t>The client can only read the document if the client has sufficient funds to cover the cost of the document being requested. The document cost is determined at the time of the request based on the document cost determined when it is added to the document vending application and whether or not the document is currently stored in the cache. The server will determine if the client has sufficient funds at the time of the request for the document.</w:t>
-      </w:r>
-    </w:p>
-    <w:p>
-      <w:pPr>
-        <w:pStyle w:val="Heading5"/>
-      </w:pPr>
-      <w:r>
-        <w:t>Document transfer</w:t>
-      </w:r>
-    </w:p>
-    <w:p>
-      <w:r>
-        <w:t>Assuming the client is authorized to view the document based on the license availability and the purchasing, the server will initiate a transfer of the document to the client.</w:t>
-      </w:r>
-    </w:p>
-    <w:p>
-      <w:pPr>
-        <w:pStyle w:val="ListParagraph"/>
-        <w:numPr>
-          <w:ilvl w:val="0"/>
-          <w:numId w:val="12"/>
-        </w:numPr>
-      </w:pPr>
-      <w:r>
-        <w:t>If the document is stored in cache one and in cache two, then the server will provide the client with the addresses for the cache one process and the cache two process so the client can commence the document download from both processes simultaneously.</w:t>
-      </w:r>
-    </w:p>
-    <w:p>
-      <w:pPr>
-        <w:pStyle w:val="ListParagraph"/>
-        <w:numPr>
-          <w:ilvl w:val="0"/>
-          <w:numId w:val="12"/>
-        </w:numPr>
-      </w:pPr>
-      <w:r>
-        <w:t>If the document is stored in cache one but not in cache two, the server will immediately provide the client with the cache one address so the client can begin download of the available portion of the document. The server will then initiate a new cache two process to begin the retrieval of the second part of the requested document from the data layer. The server will provide the client with the address of the cache two process and download to the client will commence once the cache two process has obtained the document from the data layer.</w:t>
-      </w:r>
-      <w:r>
-        <w:br/>
-        <w:t>The server will terminate a cache two process if necessary (see the cache management section for more description)</w:t>
-      </w:r>
-    </w:p>
-    <w:p>
-      <w:pPr>
-        <w:pStyle w:val="ListParagraph"/>
-        <w:numPr>
-          <w:ilvl w:val="0"/>
-          <w:numId w:val="12"/>
-        </w:numPr>
-      </w:pPr>
-      <w:r>
-        <w:t xml:space="preserve">If the document is not stored in either cache, then the server will initiate new cache one and cache two processes to retrieve the requested document parts from the data layer. The </w:t>
-      </w:r>
-      <w:r>
-        <w:lastRenderedPageBreak/>
-        <w:t>server will provide the client with the addresses of the processes and the download of content from the cache processes to the client will commence once the data has been obtained from the data layer.</w:t>
-      </w:r>
-    </w:p>
-    <w:p>
-      <w:pPr>
-        <w:pStyle w:val="Heading4"/>
-      </w:pPr>
-      <w:r>
-        <w:t>Cache</w:t>
-      </w:r>
-      <w:r>
-        <w:t xml:space="preserve"> System</w:t>
-      </w:r>
-    </w:p>
-    <w:p>
-      <w:r>
-        <w:t xml:space="preserve">The cache system is a central requirement for this assignment. The use of a cache should improve the </w:t>
-      </w:r>
-      <w:r>
-        <w:t xml:space="preserve">retrieval times for the requested documents by the clients. </w:t>
-      </w:r>
-    </w:p>
-    <w:p>
-      <w:pPr>
-        <w:pStyle w:val="Heading5"/>
-      </w:pPr>
-      <w:r>
-        <w:t>Implementation approach</w:t>
-      </w:r>
-    </w:p>
-    <w:p>
-      <w:r>
-        <w:t xml:space="preserve">The cache will be implemented using </w:t>
-      </w:r>
-      <w:r>
-        <w:t xml:space="preserve">multiple processes executed using commands available in the </w:t>
-      </w:r>
-      <w:proofErr w:type="spellStart"/>
-      <w:r>
-        <w:t>java.lang</w:t>
-      </w:r>
-      <w:proofErr w:type="spellEnd"/>
-      <w:r>
-        <w:t xml:space="preserve"> library.</w:t>
-      </w:r>
-    </w:p>
-    <w:p>
-      <w:pPr>
-        <w:pStyle w:val="Heading6"/>
-      </w:pPr>
-      <w:r>
-        <w:t>Processes</w:t>
-      </w:r>
-    </w:p>
-    <w:p>
-      <w:r>
-        <w:t>When a document is requested, the process will be started with the document information necessary to have the process obtain the document from the data layer. The server will maintain a listing of the active processes, the addresses for the processes and the document the process has cached. The server will also maintain information on the time to live for each active process.</w:t>
-      </w:r>
-    </w:p>
-    <w:p>
-      <w:pPr>
-        <w:pStyle w:val="Heading6"/>
-      </w:pPr>
-      <w:r>
-        <w:t>Multi-layer</w:t>
-      </w:r>
-    </w:p>
-    <w:p>
-      <w:r>
-        <w:t>The caching will be multiple layer in that the layer one cache will contain the first part of a file while the layer two cache will contain the remaining portion of the file. The size in bytes of the first part of documents will be standardized so the server can determine the number of processes to have active based on the amount of available storage space allotted to the cache level one.</w:t>
-      </w:r>
-    </w:p>
-    <w:p>
-      <w:r>
-        <w:t>Cache level two will also be allotted some amount of space, but will be managed differently due to the remaining parts of the documents being different sizes.</w:t>
-      </w:r>
-    </w:p>
-    <w:p>
-      <w:pPr>
-        <w:pStyle w:val="Heading6"/>
-      </w:pPr>
-      <w:r>
-        <w:lastRenderedPageBreak/>
-        <w:t>Document splitting</w:t>
-      </w:r>
-    </w:p>
-    <w:p>
-      <w:r>
-        <w:t>Documents stored in the vending application will be split into two parts, a beginning part and a remainder. The size of the beginning part will be based on a parameter in the server setup file. The size of the remainder part of each document will depend on the overall size of the document. The goal of document splitting is to allow for greater parallelization of operations on each document.</w:t>
-      </w:r>
-    </w:p>
-    <w:p>
-      <w:pPr>
-        <w:pStyle w:val="Heading5"/>
-      </w:pPr>
-      <w:r>
-        <w:t>Cache management</w:t>
-      </w:r>
-    </w:p>
-    <w:p>
-      <w:pPr>
-        <w:pStyle w:val="Heading5"/>
-      </w:pPr>
-      <w:r>
-        <w:t>Requests</w:t>
-      </w:r>
-    </w:p>
-    <w:p>
-      <w:r>
-        <w:t>Each cache process handles the transfer of data when a request is made. The server will direct the client to the correct process when a request is made and the cache process exists.</w:t>
-      </w:r>
-    </w:p>
-    <w:p>
-      <w:pPr>
-        <w:pStyle w:val="Heading5"/>
-      </w:pPr>
-      <w:r>
-        <w:t>Additions</w:t>
-      </w:r>
-    </w:p>
-    <w:p>
-      <w:r>
-        <w:t>The server spawns a new cache process when there is a request for a document that does not have a cache process in place.</w:t>
-      </w:r>
-    </w:p>
-    <w:p>
-      <w:pPr>
-        <w:pStyle w:val="Heading5"/>
-      </w:pPr>
-      <w:r>
-        <w:t>Removals</w:t>
-      </w:r>
-    </w:p>
-    <w:p>
-      <w:r>
-        <w:t>The server removes cached documents by terminating a cache process. Alternatively, the cache process is allowed to terminate based on the time to live value expiring and the server not renewing the process.</w:t>
-      </w:r>
-    </w:p>
-    <w:p>
-      <w:pPr>
-        <w:pStyle w:val="Heading4"/>
-      </w:pPr>
-      <w:r>
-        <w:t>Admin functions</w:t>
-      </w:r>
-    </w:p>
-    <w:p>
-      <w:r>
-        <w:t>The following are the administrative functions the server supports.</w:t>
-      </w:r>
-    </w:p>
-    <w:p>
-      <w:pPr>
-        <w:pStyle w:val="Heading5"/>
-      </w:pPr>
-      <w:r>
-        <w:t>Add a document</w:t>
-      </w:r>
-    </w:p>
-    <w:p>
-      <w:r>
-        <w:t xml:space="preserve">When an administrative client executes this command, the client will transmit the document to the server along with a value for the number of licenses the document has. The server will </w:t>
-      </w:r>
-      <w:r>
-        <w:lastRenderedPageBreak/>
-        <w:t>transfer the file to the data layer and will update the list stored in the data layer for the list of documents stored in the data layer. The server will then provide the new document information in subsequent document list requests.</w:t>
-      </w:r>
-    </w:p>
-    <w:p>
-      <w:pPr>
-        <w:pStyle w:val="Heading5"/>
-      </w:pPr>
-      <w:r>
-        <w:t>Remove a document</w:t>
-      </w:r>
-    </w:p>
-    <w:p>
-      <w:r>
-        <w:t>When an administrative client executes a command to remove a document from the application, the server will:</w:t>
-      </w:r>
-    </w:p>
-    <w:p>
-      <w:pPr>
-        <w:pStyle w:val="ListParagraph"/>
-        <w:numPr>
-          <w:ilvl w:val="0"/>
-          <w:numId w:val="13"/>
-        </w:numPr>
-      </w:pPr>
-      <w:r>
-        <w:t>Determine if any clients have the document open and send close commands to those clients.</w:t>
-      </w:r>
-    </w:p>
-    <w:p>
-      <w:pPr>
-        <w:pStyle w:val="ListParagraph"/>
-        <w:numPr>
-          <w:ilvl w:val="0"/>
-          <w:numId w:val="13"/>
-        </w:numPr>
-      </w:pPr>
-      <w:r>
-        <w:t>Remove the document from the cache if it exists in either cache level by adjusting the time to live values to 0 and allowing the processes to terminate.</w:t>
-      </w:r>
-    </w:p>
-    <w:p>
-      <w:pPr>
-        <w:pStyle w:val="ListParagraph"/>
-        <w:numPr>
-          <w:ilvl w:val="0"/>
-          <w:numId w:val="13"/>
-        </w:numPr>
-      </w:pPr>
-      <w:r>
-        <w:t>Will work with the data layer to remove the document.</w:t>
-      </w:r>
-    </w:p>
-    <w:p>
-      <w:pPr>
-        <w:pStyle w:val="ListParagraph"/>
-        <w:numPr>
-          <w:ilvl w:val="0"/>
-          <w:numId w:val="13"/>
-        </w:numPr>
-      </w:pPr>
-      <w:r>
-        <w:t>Will update the document metadata list in the data layer and in local memory.</w:t>
-      </w:r>
-    </w:p>
-    <w:p>
-      <w:pPr>
-        <w:pStyle w:val="ListParagraph"/>
-        <w:numPr>
-          <w:ilvl w:val="0"/>
-          <w:numId w:val="13"/>
-        </w:numPr>
-      </w:pPr>
-      <w:r>
-        <w:t>Will provide confirmation to the administrative client that the document has been removed.</w:t>
-      </w:r>
-    </w:p>
-    <w:p>
-      <w:r>
-        <w:t>The document will then not be included in subsequent requests for a list of documents.</w:t>
-      </w:r>
-    </w:p>
-    <w:p>
-      <w:pPr>
-        <w:pStyle w:val="Heading3"/>
-      </w:pPr>
-      <w:bookmarkStart w:id="17" w:name="_Toc478636025"/>
-      <w:r>
-        <w:t xml:space="preserve">Data </w:t>
-      </w:r>
-      <w:r>
-        <w:t>Layer</w:t>
-      </w:r>
-      <w:bookmarkEnd w:id="17"/>
-    </w:p>
-    <w:p>
-      <w:r>
-        <w:t xml:space="preserve">The data layer is </w:t>
-      </w:r>
-      <w:r>
-        <w:t xml:space="preserve">a separate application that operates to store the documents and provide those documents upon request to the server. The data layer will use a process with multiple threads to handle the communication with the server. The communication will be conducted with TCP/IP Sockets in Java. </w:t>
-      </w:r>
-    </w:p>
-    <w:p>
-      <w:r>
-        <w:t>Requests from the server will come in to a main process that is listening on a specific port. The request will be handled based on the type of request it is.</w:t>
-      </w:r>
-    </w:p>
-    <w:p>
-      <w:pPr>
-        <w:pStyle w:val="Heading4"/>
-      </w:pPr>
-      <w:r>
-        <w:lastRenderedPageBreak/>
-        <w:t>Request document list</w:t>
-      </w:r>
-    </w:p>
-    <w:p>
-      <w:r>
-        <w:t>When a request for the list of documents is received, the main process will reply with the stored list of document metadata. The document metadata is updated during add and remove operations described below.</w:t>
-      </w:r>
-    </w:p>
-    <w:p>
-      <w:pPr>
-        <w:pStyle w:val="Heading4"/>
-      </w:pPr>
-      <w:r>
-        <w:t>Request document</w:t>
-      </w:r>
-    </w:p>
-    <w:p>
-      <w:r>
-        <w:t xml:space="preserve">When a document is requested, the main process will create a thread to handle the communication of the document through the established socket connection. </w:t>
-      </w:r>
-    </w:p>
-    <w:p>
-      <w:pPr>
-        <w:pStyle w:val="Heading4"/>
-      </w:pPr>
-      <w:r>
-        <w:t>Add document</w:t>
-      </w:r>
-    </w:p>
-    <w:p>
-      <w:r>
-        <w:t>The main process will create a thread to handle the communication of the document being transferred into the data storage. The file will be stored and the document metadata will be updated.</w:t>
-      </w:r>
-    </w:p>
-    <w:p>
-      <w:pPr>
-        <w:pStyle w:val="Heading4"/>
-      </w:pPr>
-      <w:r>
-        <w:t>Remove document</w:t>
-      </w:r>
-    </w:p>
-    <w:p>
-      <w:r>
-        <w:t>The main process will execute the removal of the document from storage and will update the document metadata file.</w:t>
-      </w:r>
-    </w:p>
-    <w:p>
-      <w:pPr>
-        <w:spacing w:line="259" w:lineRule="auto"/>
-        <w:rPr>
-          <w:rFonts w:asciiTheme="majorHAnsi" w:eastAsiaTheme="majorEastAsia" w:hAnsiTheme="majorHAnsi" w:cstheme="majorBidi"/>
-          <w:color w:val="2F5496" w:themeColor="accent1" w:themeShade="BF"/>
-          <w:sz w:val="32"/>
-          <w:szCs w:val="32"/>
-        </w:rPr>
-      </w:pPr>
-      <w:bookmarkStart w:id="18" w:name="_Toc478636026"/>
+      <w:r>
+        <w:t>Conclusions:</w:t>
+      </w:r>
+    </w:p>
+    <w:p>
+      <w:pPr>
+        <w:pStyle w:val="Heading2"/>
+      </w:pPr>
+      <w:r>
+        <w:t>Implications:</w:t>
+      </w:r>
+    </w:p>
+    <w:p>
+      <w:pPr>
+        <w:pStyle w:val="Heading2"/>
+      </w:pPr>
+      <w:r>
+        <w:t>Recommendations:</w:t>
+      </w:r>
+    </w:p>
+    <w:p>
+      <w:pPr>
+        <w:pStyle w:val="Heading1"/>
+      </w:pPr>
       <w:r>
         <w:br w:type="page"/>
       </w:r>
@@ -3498,7 +4700,7 @@
         <w:lastRenderedPageBreak/>
         <w:t>References:</w:t>
       </w:r>
-      <w:bookmarkEnd w:id="18"/>
+      <w:bookmarkEnd w:id="11"/>
     </w:p>
     <w:p>
       <w:pPr>
@@ -3667,13 +4869,7 @@
       </w:r>
       <w:proofErr w:type="spellEnd"/>
       <w:r>
-        <w:t xml:space="preserve">, </w:t>
-      </w:r>
-      <w:r>
-        <w:t>S</w:t>
-      </w:r>
-      <w:r>
-        <w:t xml:space="preserve">., </w:t>
+        <w:t xml:space="preserve">, S., </w:t>
       </w:r>
       <w:proofErr w:type="spellStart"/>
       <w:r>
@@ -3681,13 +4877,7 @@
       </w:r>
       <w:proofErr w:type="spellEnd"/>
       <w:r>
-        <w:t>, L.</w:t>
-      </w:r>
-      <w:r>
-        <w:t xml:space="preserve"> (2003). A Survey of Web Cache Replacement Strategies</w:t>
-      </w:r>
-      <w:r>
-        <w:t xml:space="preserve">. </w:t>
+        <w:t xml:space="preserve">, L. (2003). A Survey of Web Cache Replacement Strategies. </w:t>
       </w:r>
       <w:r>
         <w:rPr>
@@ -3696,19 +4886,7 @@
         <w:t>ACM Computing Surveys Volume 35 Issue 4</w:t>
       </w:r>
       <w:r>
-        <w:t xml:space="preserve">, </w:t>
-      </w:r>
-      <w:r>
-        <w:t>374</w:t>
-      </w:r>
-      <w:r>
-        <w:t>-</w:t>
-      </w:r>
-      <w:r>
-        <w:t>398</w:t>
-      </w:r>
-      <w:r>
-        <w:t xml:space="preserve">. </w:t>
+        <w:t xml:space="preserve">, 374-398. </w:t>
       </w:r>
       <w:proofErr w:type="spellStart"/>
       <w:r>
@@ -3914,8 +5092,6 @@
       <w:r>
         <w:t xml:space="preserve"> </w:t>
       </w:r>
-      <w:bookmarkStart w:id="19" w:name="_GoBack"/>
-      <w:bookmarkEnd w:id="19"/>
     </w:p>
     <w:p>
       <w:pPr>
@@ -3954,6 +5130,8 @@
       <w:pPr>
         <w:ind w:left="720" w:hanging="720"/>
       </w:pPr>
+      <w:bookmarkStart w:id="12" w:name="_GoBack"/>
+      <w:bookmarkEnd w:id="12"/>
     </w:p>
     <w:sectPr>
       <w:headerReference w:type="default" r:id="rId14"/>
@@ -3969,7 +5147,7 @@
 </file>
 
 <file path=word/endnotes.xml><?xml version="1.0" encoding="utf-8"?>
-<w:endnotes xmlns:wpc="http://schemas.microsoft.com/office/word/2010/wordprocessingCanvas" xmlns:cx="http://schemas.microsoft.com/office/drawing/2014/chartex" xmlns:cx1="http://schemas.microsoft.com/office/drawing/2015/9/8/chartex" xmlns:cx2="http://schemas.microsoft.com/office/drawing/2015/10/21/chartex" xmlns:cx3="http://schemas.microsoft.com/office/drawing/2016/5/9/chartex" xmlns:cx4="http://schemas.microsoft.com/office/drawing/2016/5/10/chartex" xmlns:cx5="http://schemas.microsoft.com/office/drawing/2016/5/11/chartex" xmlns:mc="http://schemas.openxmlformats.org/markup-compatibility/2006" xmlns:o="urn:schemas-microsoft-com:office:office" xmlns:r="http://schemas.openxmlformats.org/officeDocument/2006/relationships" xmlns:m="http://schemas.openxmlformats.org/officeDocument/2006/math" xmlns:v="urn:schemas-microsoft-com:vml" xmlns:wp14="http://schemas.microsoft.com/office/word/2010/wordprocessingDrawing" xmlns:wp="http://schemas.openxmlformats.org/drawingml/2006/wordprocessingDrawing" xmlns:w10="urn:schemas-microsoft-com:office:word" xmlns:w="http://schemas.openxmlformats.org/wordprocessingml/2006/main" xmlns:w14="http://schemas.microsoft.com/office/word/2010/wordml" xmlns:w15="http://schemas.microsoft.com/office/word/2012/wordml" xmlns:w16se="http://schemas.microsoft.com/office/word/2015/wordml/symex" xmlns:wpg="http://schemas.microsoft.com/office/word/2010/wordprocessingGroup" xmlns:wpi="http://schemas.microsoft.com/office/word/2010/wordprocessingInk" xmlns:wne="http://schemas.microsoft.com/office/word/2006/wordml" xmlns:wps="http://schemas.microsoft.com/office/word/2010/wordprocessingShape" mc:Ignorable="w14 w15 w16se wp14">
+<w:endnotes xmlns:wpc="http://schemas.microsoft.com/office/word/2010/wordprocessingCanvas" xmlns:cx="http://schemas.microsoft.com/office/drawing/2014/chartex" xmlns:cx1="http://schemas.microsoft.com/office/drawing/2015/9/8/chartex" xmlns:cx2="http://schemas.microsoft.com/office/drawing/2015/10/21/chartex" xmlns:cx3="http://schemas.microsoft.com/office/drawing/2016/5/9/chartex" xmlns:cx4="http://schemas.microsoft.com/office/drawing/2016/5/10/chartex" xmlns:cx5="http://schemas.microsoft.com/office/drawing/2016/5/11/chartex" xmlns:cx6="http://schemas.microsoft.com/office/drawing/2016/5/12/chartex" xmlns:cx7="http://schemas.microsoft.com/office/drawing/2016/5/13/chartex" xmlns:cx8="http://schemas.microsoft.com/office/drawing/2016/5/14/chartex" xmlns:mc="http://schemas.openxmlformats.org/markup-compatibility/2006" xmlns:o="urn:schemas-microsoft-com:office:office" xmlns:r="http://schemas.openxmlformats.org/officeDocument/2006/relationships" xmlns:m="http://schemas.openxmlformats.org/officeDocument/2006/math" xmlns:v="urn:schemas-microsoft-com:vml" xmlns:wp14="http://schemas.microsoft.com/office/word/2010/wordprocessingDrawing" xmlns:wp="http://schemas.openxmlformats.org/drawingml/2006/wordprocessingDrawing" xmlns:w10="urn:schemas-microsoft-com:office:word" xmlns:w="http://schemas.openxmlformats.org/wordprocessingml/2006/main" xmlns:w14="http://schemas.microsoft.com/office/word/2010/wordml" xmlns:w15="http://schemas.microsoft.com/office/word/2012/wordml" xmlns:w16se="http://schemas.microsoft.com/office/word/2015/wordml/symex" xmlns:wpg="http://schemas.microsoft.com/office/word/2010/wordprocessingGroup" xmlns:wpi="http://schemas.microsoft.com/office/word/2010/wordprocessingInk" xmlns:wne="http://schemas.microsoft.com/office/word/2006/wordml" xmlns:wps="http://schemas.microsoft.com/office/word/2010/wordprocessingShape" mc:Ignorable="w14 w15 w16se wp14">
   <w:endnote w:type="separator" w:id="-1">
     <w:p>
       <w:pPr>
@@ -3994,7 +5172,7 @@
 </file>
 
 <file path=word/footer1.xml><?xml version="1.0" encoding="utf-8"?>
-<w:ftr xmlns:wpc="http://schemas.microsoft.com/office/word/2010/wordprocessingCanvas" xmlns:cx="http://schemas.microsoft.com/office/drawing/2014/chartex" xmlns:cx1="http://schemas.microsoft.com/office/drawing/2015/9/8/chartex" xmlns:cx2="http://schemas.microsoft.com/office/drawing/2015/10/21/chartex" xmlns:cx3="http://schemas.microsoft.com/office/drawing/2016/5/9/chartex" xmlns:cx4="http://schemas.microsoft.com/office/drawing/2016/5/10/chartex" xmlns:cx5="http://schemas.microsoft.com/office/drawing/2016/5/11/chartex" xmlns:mc="http://schemas.openxmlformats.org/markup-compatibility/2006" xmlns:o="urn:schemas-microsoft-com:office:office" xmlns:r="http://schemas.openxmlformats.org/officeDocument/2006/relationships" xmlns:m="http://schemas.openxmlformats.org/officeDocument/2006/math" xmlns:v="urn:schemas-microsoft-com:vml" xmlns:wp14="http://schemas.microsoft.com/office/word/2010/wordprocessingDrawing" xmlns:wp="http://schemas.openxmlformats.org/drawingml/2006/wordprocessingDrawing" xmlns:w10="urn:schemas-microsoft-com:office:word" xmlns:w="http://schemas.openxmlformats.org/wordprocessingml/2006/main" xmlns:w14="http://schemas.microsoft.com/office/word/2010/wordml" xmlns:w15="http://schemas.microsoft.com/office/word/2012/wordml" xmlns:w16se="http://schemas.microsoft.com/office/word/2015/wordml/symex" xmlns:wpg="http://schemas.microsoft.com/office/word/2010/wordprocessingGroup" xmlns:wpi="http://schemas.microsoft.com/office/word/2010/wordprocessingInk" xmlns:wne="http://schemas.microsoft.com/office/word/2006/wordml" xmlns:wps="http://schemas.microsoft.com/office/word/2010/wordprocessingShape" mc:Ignorable="w14 w15 w16se wp14">
+<w:ftr xmlns:wpc="http://schemas.microsoft.com/office/word/2010/wordprocessingCanvas" xmlns:cx="http://schemas.microsoft.com/office/drawing/2014/chartex" xmlns:cx1="http://schemas.microsoft.com/office/drawing/2015/9/8/chartex" xmlns:cx2="http://schemas.microsoft.com/office/drawing/2015/10/21/chartex" xmlns:cx3="http://schemas.microsoft.com/office/drawing/2016/5/9/chartex" xmlns:cx4="http://schemas.microsoft.com/office/drawing/2016/5/10/chartex" xmlns:cx5="http://schemas.microsoft.com/office/drawing/2016/5/11/chartex" xmlns:cx6="http://schemas.microsoft.com/office/drawing/2016/5/12/chartex" xmlns:cx7="http://schemas.microsoft.com/office/drawing/2016/5/13/chartex" xmlns:cx8="http://schemas.microsoft.com/office/drawing/2016/5/14/chartex" xmlns:mc="http://schemas.openxmlformats.org/markup-compatibility/2006" xmlns:o="urn:schemas-microsoft-com:office:office" xmlns:r="http://schemas.openxmlformats.org/officeDocument/2006/relationships" xmlns:m="http://schemas.openxmlformats.org/officeDocument/2006/math" xmlns:v="urn:schemas-microsoft-com:vml" xmlns:wp14="http://schemas.microsoft.com/office/word/2010/wordprocessingDrawing" xmlns:wp="http://schemas.openxmlformats.org/drawingml/2006/wordprocessingDrawing" xmlns:w10="urn:schemas-microsoft-com:office:word" xmlns:w="http://schemas.openxmlformats.org/wordprocessingml/2006/main" xmlns:w14="http://schemas.microsoft.com/office/word/2010/wordml" xmlns:w15="http://schemas.microsoft.com/office/word/2012/wordml" xmlns:w16se="http://schemas.microsoft.com/office/word/2015/wordml/symex" xmlns:wpg="http://schemas.microsoft.com/office/word/2010/wordprocessingGroup" xmlns:wpi="http://schemas.microsoft.com/office/word/2010/wordprocessingInk" xmlns:wne="http://schemas.microsoft.com/office/word/2006/wordml" xmlns:wps="http://schemas.microsoft.com/office/word/2010/wordprocessingShape" mc:Ignorable="w14 w15 w16se wp14">
   <w:sdt>
     <w:sdtPr>
       <w:id w:val="-357354509"/>
@@ -4050,7 +5228,7 @@
                 <w:bCs/>
                 <w:noProof/>
               </w:rPr>
-              <w:t>22</w:t>
+              <w:t>14</w:t>
             </w:r>
             <w:r>
               <w:rPr>
@@ -4092,7 +5270,7 @@
                 <w:bCs/>
                 <w:noProof/>
               </w:rPr>
-              <w:t>24</w:t>
+              <w:t>16</w:t>
             </w:r>
             <w:r>
               <w:rPr>
@@ -4116,7 +5294,7 @@
 </file>
 
 <file path=word/footnotes.xml><?xml version="1.0" encoding="utf-8"?>
-<w:footnotes xmlns:wpc="http://schemas.microsoft.com/office/word/2010/wordprocessingCanvas" xmlns:cx="http://schemas.microsoft.com/office/drawing/2014/chartex" xmlns:cx1="http://schemas.microsoft.com/office/drawing/2015/9/8/chartex" xmlns:cx2="http://schemas.microsoft.com/office/drawing/2015/10/21/chartex" xmlns:cx3="http://schemas.microsoft.com/office/drawing/2016/5/9/chartex" xmlns:cx4="http://schemas.microsoft.com/office/drawing/2016/5/10/chartex" xmlns:cx5="http://schemas.microsoft.com/office/drawing/2016/5/11/chartex" xmlns:mc="http://schemas.openxmlformats.org/markup-compatibility/2006" xmlns:o="urn:schemas-microsoft-com:office:office" xmlns:r="http://schemas.openxmlformats.org/officeDocument/2006/relationships" xmlns:m="http://schemas.openxmlformats.org/officeDocument/2006/math" xmlns:v="urn:schemas-microsoft-com:vml" xmlns:wp14="http://schemas.microsoft.com/office/word/2010/wordprocessingDrawing" xmlns:wp="http://schemas.openxmlformats.org/drawingml/2006/wordprocessingDrawing" xmlns:w10="urn:schemas-microsoft-com:office:word" xmlns:w="http://schemas.openxmlformats.org/wordprocessingml/2006/main" xmlns:w14="http://schemas.microsoft.com/office/word/2010/wordml" xmlns:w15="http://schemas.microsoft.com/office/word/2012/wordml" xmlns:w16se="http://schemas.microsoft.com/office/word/2015/wordml/symex" xmlns:wpg="http://schemas.microsoft.com/office/word/2010/wordprocessingGroup" xmlns:wpi="http://schemas.microsoft.com/office/word/2010/wordprocessingInk" xmlns:wne="http://schemas.microsoft.com/office/word/2006/wordml" xmlns:wps="http://schemas.microsoft.com/office/word/2010/wordprocessingShape" mc:Ignorable="w14 w15 w16se wp14">
+<w:footnotes xmlns:wpc="http://schemas.microsoft.com/office/word/2010/wordprocessingCanvas" xmlns:cx="http://schemas.microsoft.com/office/drawing/2014/chartex" xmlns:cx1="http://schemas.microsoft.com/office/drawing/2015/9/8/chartex" xmlns:cx2="http://schemas.microsoft.com/office/drawing/2015/10/21/chartex" xmlns:cx3="http://schemas.microsoft.com/office/drawing/2016/5/9/chartex" xmlns:cx4="http://schemas.microsoft.com/office/drawing/2016/5/10/chartex" xmlns:cx5="http://schemas.microsoft.com/office/drawing/2016/5/11/chartex" xmlns:cx6="http://schemas.microsoft.com/office/drawing/2016/5/12/chartex" xmlns:cx7="http://schemas.microsoft.com/office/drawing/2016/5/13/chartex" xmlns:cx8="http://schemas.microsoft.com/office/drawing/2016/5/14/chartex" xmlns:mc="http://schemas.openxmlformats.org/markup-compatibility/2006" xmlns:o="urn:schemas-microsoft-com:office:office" xmlns:r="http://schemas.openxmlformats.org/officeDocument/2006/relationships" xmlns:m="http://schemas.openxmlformats.org/officeDocument/2006/math" xmlns:v="urn:schemas-microsoft-com:vml" xmlns:wp14="http://schemas.microsoft.com/office/word/2010/wordprocessingDrawing" xmlns:wp="http://schemas.openxmlformats.org/drawingml/2006/wordprocessingDrawing" xmlns:w10="urn:schemas-microsoft-com:office:word" xmlns:w="http://schemas.openxmlformats.org/wordprocessingml/2006/main" xmlns:w14="http://schemas.microsoft.com/office/word/2010/wordml" xmlns:w15="http://schemas.microsoft.com/office/word/2012/wordml" xmlns:w16se="http://schemas.microsoft.com/office/word/2015/wordml/symex" xmlns:wpg="http://schemas.microsoft.com/office/word/2010/wordprocessingGroup" xmlns:wpi="http://schemas.microsoft.com/office/word/2010/wordprocessingInk" xmlns:wne="http://schemas.microsoft.com/office/word/2006/wordml" xmlns:wps="http://schemas.microsoft.com/office/word/2010/wordprocessingShape" mc:Ignorable="w14 w15 w16se wp14">
   <w:footnote w:type="separator" w:id="-1">
     <w:p>
       <w:pPr>
@@ -4141,7 +5319,7 @@
 </file>
 
 <file path=word/header1.xml><?xml version="1.0" encoding="utf-8"?>
-<w:hdr xmlns:wpc="http://schemas.microsoft.com/office/word/2010/wordprocessingCanvas" xmlns:cx="http://schemas.microsoft.com/office/drawing/2014/chartex" xmlns:cx1="http://schemas.microsoft.com/office/drawing/2015/9/8/chartex" xmlns:cx2="http://schemas.microsoft.com/office/drawing/2015/10/21/chartex" xmlns:cx3="http://schemas.microsoft.com/office/drawing/2016/5/9/chartex" xmlns:cx4="http://schemas.microsoft.com/office/drawing/2016/5/10/chartex" xmlns:cx5="http://schemas.microsoft.com/office/drawing/2016/5/11/chartex" xmlns:mc="http://schemas.openxmlformats.org/markup-compatibility/2006" xmlns:o="urn:schemas-microsoft-com:office:office" xmlns:r="http://schemas.openxmlformats.org/officeDocument/2006/relationships" xmlns:m="http://schemas.openxmlformats.org/officeDocument/2006/math" xmlns:v="urn:schemas-microsoft-com:vml" xmlns:wp14="http://schemas.microsoft.com/office/word/2010/wordprocessingDrawing" xmlns:wp="http://schemas.openxmlformats.org/drawingml/2006/wordprocessingDrawing" xmlns:w10="urn:schemas-microsoft-com:office:word" xmlns:w="http://schemas.openxmlformats.org/wordprocessingml/2006/main" xmlns:w14="http://schemas.microsoft.com/office/word/2010/wordml" xmlns:w15="http://schemas.microsoft.com/office/word/2012/wordml" xmlns:w16se="http://schemas.microsoft.com/office/word/2015/wordml/symex" xmlns:wpg="http://schemas.microsoft.com/office/word/2010/wordprocessingGroup" xmlns:wpi="http://schemas.microsoft.com/office/word/2010/wordprocessingInk" xmlns:wne="http://schemas.microsoft.com/office/word/2006/wordml" xmlns:wps="http://schemas.microsoft.com/office/word/2010/wordprocessingShape" mc:Ignorable="w14 w15 w16se wp14">
+<w:hdr xmlns:wpc="http://schemas.microsoft.com/office/word/2010/wordprocessingCanvas" xmlns:cx="http://schemas.microsoft.com/office/drawing/2014/chartex" xmlns:cx1="http://schemas.microsoft.com/office/drawing/2015/9/8/chartex" xmlns:cx2="http://schemas.microsoft.com/office/drawing/2015/10/21/chartex" xmlns:cx3="http://schemas.microsoft.com/office/drawing/2016/5/9/chartex" xmlns:cx4="http://schemas.microsoft.com/office/drawing/2016/5/10/chartex" xmlns:cx5="http://schemas.microsoft.com/office/drawing/2016/5/11/chartex" xmlns:cx6="http://schemas.microsoft.com/office/drawing/2016/5/12/chartex" xmlns:cx7="http://schemas.microsoft.com/office/drawing/2016/5/13/chartex" xmlns:cx8="http://schemas.microsoft.com/office/drawing/2016/5/14/chartex" xmlns:mc="http://schemas.openxmlformats.org/markup-compatibility/2006" xmlns:o="urn:schemas-microsoft-com:office:office" xmlns:r="http://schemas.openxmlformats.org/officeDocument/2006/relationships" xmlns:m="http://schemas.openxmlformats.org/officeDocument/2006/math" xmlns:v="urn:schemas-microsoft-com:vml" xmlns:wp14="http://schemas.microsoft.com/office/word/2010/wordprocessingDrawing" xmlns:wp="http://schemas.openxmlformats.org/drawingml/2006/wordprocessingDrawing" xmlns:w10="urn:schemas-microsoft-com:office:word" xmlns:w="http://schemas.openxmlformats.org/wordprocessingml/2006/main" xmlns:w14="http://schemas.microsoft.com/office/word/2010/wordml" xmlns:w15="http://schemas.microsoft.com/office/word/2012/wordml" xmlns:w16se="http://schemas.microsoft.com/office/word/2015/wordml/symex" xmlns:wpg="http://schemas.microsoft.com/office/word/2010/wordprocessingGroup" xmlns:wpi="http://schemas.microsoft.com/office/word/2010/wordprocessingInk" xmlns:wne="http://schemas.microsoft.com/office/word/2006/wordml" xmlns:wps="http://schemas.microsoft.com/office/word/2010/wordprocessingShape" mc:Ignorable="w14 w15 w16se wp14">
   <w:p>
     <w:pPr>
       <w:pStyle w:val="Header"/>
@@ -4152,7 +5330,7 @@
     </w:r>
     <w:r>
       <w:tab/>
-      <w:t>Assignment 2</w:t>
+      <w:t>Assignment 3</w:t>
     </w:r>
     <w:r>
       <w:tab/>
@@ -4163,7 +5341,7 @@
 </file>
 
 <file path=word/numbering.xml><?xml version="1.0" encoding="utf-8"?>
-<w:numbering xmlns:wpc="http://schemas.microsoft.com/office/word/2010/wordprocessingCanvas" xmlns:cx="http://schemas.microsoft.com/office/drawing/2014/chartex" xmlns:cx1="http://schemas.microsoft.com/office/drawing/2015/9/8/chartex" xmlns:cx2="http://schemas.microsoft.com/office/drawing/2015/10/21/chartex" xmlns:cx3="http://schemas.microsoft.com/office/drawing/2016/5/9/chartex" xmlns:cx4="http://schemas.microsoft.com/office/drawing/2016/5/10/chartex" xmlns:cx5="http://schemas.microsoft.com/office/drawing/2016/5/11/chartex" xmlns:mc="http://schemas.openxmlformats.org/markup-compatibility/2006" xmlns:o="urn:schemas-microsoft-com:office:office" xmlns:r="http://schemas.openxmlformats.org/officeDocument/2006/relationships" xmlns:m="http://schemas.openxmlformats.org/officeDocument/2006/math" xmlns:v="urn:schemas-microsoft-com:vml" xmlns:wp14="http://schemas.microsoft.com/office/word/2010/wordprocessingDrawing" xmlns:wp="http://schemas.openxmlformats.org/drawingml/2006/wordprocessingDrawing" xmlns:w10="urn:schemas-microsoft-com:office:word" xmlns:w="http://schemas.openxmlformats.org/wordprocessingml/2006/main" xmlns:w14="http://schemas.microsoft.com/office/word/2010/wordml" xmlns:w15="http://schemas.microsoft.com/office/word/2012/wordml" xmlns:w16se="http://schemas.microsoft.com/office/word/2015/wordml/symex" xmlns:wpg="http://schemas.microsoft.com/office/word/2010/wordprocessingGroup" xmlns:wpi="http://schemas.microsoft.com/office/word/2010/wordprocessingInk" xmlns:wne="http://schemas.microsoft.com/office/word/2006/wordml" xmlns:wps="http://schemas.microsoft.com/office/word/2010/wordprocessingShape" mc:Ignorable="w14 w15 w16se wp14">
+<w:numbering xmlns:wpc="http://schemas.microsoft.com/office/word/2010/wordprocessingCanvas" xmlns:cx="http://schemas.microsoft.com/office/drawing/2014/chartex" xmlns:cx1="http://schemas.microsoft.com/office/drawing/2015/9/8/chartex" xmlns:cx2="http://schemas.microsoft.com/office/drawing/2015/10/21/chartex" xmlns:cx3="http://schemas.microsoft.com/office/drawing/2016/5/9/chartex" xmlns:cx4="http://schemas.microsoft.com/office/drawing/2016/5/10/chartex" xmlns:cx5="http://schemas.microsoft.com/office/drawing/2016/5/11/chartex" xmlns:cx6="http://schemas.microsoft.com/office/drawing/2016/5/12/chartex" xmlns:cx7="http://schemas.microsoft.com/office/drawing/2016/5/13/chartex" xmlns:cx8="http://schemas.microsoft.com/office/drawing/2016/5/14/chartex" xmlns:mc="http://schemas.openxmlformats.org/markup-compatibility/2006" xmlns:o="urn:schemas-microsoft-com:office:office" xmlns:r="http://schemas.openxmlformats.org/officeDocument/2006/relationships" xmlns:m="http://schemas.openxmlformats.org/officeDocument/2006/math" xmlns:v="urn:schemas-microsoft-com:vml" xmlns:wp14="http://schemas.microsoft.com/office/word/2010/wordprocessingDrawing" xmlns:wp="http://schemas.openxmlformats.org/drawingml/2006/wordprocessingDrawing" xmlns:w10="urn:schemas-microsoft-com:office:word" xmlns:w="http://schemas.openxmlformats.org/wordprocessingml/2006/main" xmlns:w14="http://schemas.microsoft.com/office/word/2010/wordml" xmlns:w15="http://schemas.microsoft.com/office/word/2012/wordml" xmlns:w16se="http://schemas.microsoft.com/office/word/2015/wordml/symex" xmlns:wpg="http://schemas.microsoft.com/office/word/2010/wordprocessingGroup" xmlns:wpi="http://schemas.microsoft.com/office/word/2010/wordprocessingInk" xmlns:wne="http://schemas.microsoft.com/office/word/2006/wordml" xmlns:wps="http://schemas.microsoft.com/office/word/2010/wordprocessingShape" mc:Ignorable="w14 w15 w16se wp14">
   <w:abstractNum w:abstractNumId="0" w15:restartNumberingAfterBreak="0">
     <w:nsid w:val="02E7131A"/>
     <w:multiLevelType w:val="hybridMultilevel"/>
@@ -6236,6 +7414,7 @@
   <w:style w:type="character" w:default="1" w:styleId="DefaultParagraphFont">
     <w:name w:val="Default Paragraph Font"/>
     <w:uiPriority w:val="1"/>
+    <w:semiHidden/>
     <w:unhideWhenUsed/>
   </w:style>
   <w:style w:type="table" w:default="1" w:styleId="TableNormal">
@@ -6813,7 +7992,7 @@
 </file>
 
 <file path=customXml/itemProps1.xml><?xml version="1.0" encoding="utf-8"?>
-<ds:datastoreItem xmlns:ds="http://schemas.openxmlformats.org/officeDocument/2006/customXml" ds:itemID="{1ADC9D73-B392-4779-B6BC-08E1A60FE04E}">
+<ds:datastoreItem xmlns:ds="http://schemas.openxmlformats.org/officeDocument/2006/customXml" ds:itemID="{B40FCDD8-DF59-4C61-89E1-A8DFDE10A84C}">
   <ds:schemaRefs>
     <ds:schemaRef ds:uri="http://schemas.openxmlformats.org/officeDocument/2006/bibliography"/>
   </ds:schemaRefs>

</xml_diff>